<commit_message>
add memo and website
</commit_message>
<xml_diff>
--- a/Daily Memo.docx
+++ b/Daily Memo.docx
@@ -3024,7 +3024,7 @@
     <w:p>
       <w:pPr>
         <w:rPr>
-          <w:rFonts w:asciiTheme="minorEastAsia" w:hAnsiTheme="minorEastAsia" w:cs="나눔고딕코딩" w:hint="eastAsia"/>
+          <w:rFonts w:asciiTheme="minorEastAsia" w:hAnsiTheme="minorEastAsia" w:cs="나눔고딕코딩"/>
           <w:kern w:val="0"/>
           <w:szCs w:val="20"/>
           <w:shd w:val="clear" w:color="auto" w:fill="FFFFFF" w:themeFill="background1"/>
@@ -3043,7 +3043,7 @@
     <w:p>
       <w:pPr>
         <w:rPr>
-          <w:rFonts w:asciiTheme="minorEastAsia" w:hAnsiTheme="minorEastAsia" w:cs="나눔고딕코딩" w:hint="eastAsia"/>
+          <w:rFonts w:asciiTheme="minorEastAsia" w:hAnsiTheme="minorEastAsia" w:cs="나눔고딕코딩"/>
           <w:kern w:val="0"/>
           <w:szCs w:val="20"/>
           <w:shd w:val="clear" w:color="auto" w:fill="FFFFFF" w:themeFill="background1"/>
@@ -3062,7 +3062,7 @@
     <w:p>
       <w:pPr>
         <w:rPr>
-          <w:rFonts w:asciiTheme="minorEastAsia" w:hAnsiTheme="minorEastAsia" w:cs="나눔고딕코딩" w:hint="eastAsia"/>
+          <w:rFonts w:asciiTheme="minorEastAsia" w:hAnsiTheme="minorEastAsia" w:cs="나눔고딕코딩"/>
           <w:kern w:val="0"/>
           <w:szCs w:val="20"/>
         </w:rPr>
@@ -3687,7 +3687,7 @@
     <w:p>
       <w:pPr>
         <w:rPr>
-          <w:rFonts w:asciiTheme="minorEastAsia" w:hAnsiTheme="minorEastAsia" w:cs="나눔고딕코딩" w:hint="eastAsia"/>
+          <w:rFonts w:asciiTheme="minorEastAsia" w:hAnsiTheme="minorEastAsia" w:cs="나눔고딕코딩"/>
           <w:kern w:val="0"/>
           <w:szCs w:val="20"/>
         </w:rPr>
@@ -3729,16 +3729,16 @@
     <w:p>
       <w:pPr>
         <w:rPr>
-          <w:rFonts w:asciiTheme="minorEastAsia" w:hAnsiTheme="minorEastAsia" w:cs="나눔고딕코딩" w:hint="eastAsia"/>
-          <w:kern w:val="0"/>
-          <w:szCs w:val="20"/>
-        </w:rPr>
-      </w:pPr>
-    </w:p>
-    <w:p>
-      <w:pPr>
-        <w:rPr>
-          <w:rFonts w:asciiTheme="minorEastAsia" w:hAnsiTheme="minorEastAsia" w:cs="나눔고딕코딩" w:hint="eastAsia"/>
+          <w:rFonts w:asciiTheme="minorEastAsia" w:hAnsiTheme="minorEastAsia" w:cs="나눔고딕코딩"/>
+          <w:kern w:val="0"/>
+          <w:szCs w:val="20"/>
+        </w:rPr>
+      </w:pPr>
+    </w:p>
+    <w:p>
+      <w:pPr>
+        <w:rPr>
+          <w:rFonts w:asciiTheme="minorEastAsia" w:hAnsiTheme="minorEastAsia" w:cs="나눔고딕코딩"/>
           <w:kern w:val="0"/>
           <w:szCs w:val="20"/>
         </w:rPr>
@@ -4045,7 +4045,7 @@
     <w:p>
       <w:pPr>
         <w:rPr>
-          <w:rFonts w:asciiTheme="minorEastAsia" w:hAnsiTheme="minorEastAsia" w:cs="나눔고딕코딩" w:hint="eastAsia"/>
+          <w:rFonts w:asciiTheme="minorEastAsia" w:hAnsiTheme="minorEastAsia" w:cs="나눔고딕코딩"/>
           <w:kern w:val="0"/>
           <w:szCs w:val="20"/>
         </w:rPr>
@@ -4119,16 +4119,16 @@
     <w:p>
       <w:pPr>
         <w:rPr>
-          <w:rFonts w:asciiTheme="minorEastAsia" w:hAnsiTheme="minorEastAsia" w:cs="나눔고딕코딩" w:hint="eastAsia"/>
-          <w:kern w:val="0"/>
-          <w:szCs w:val="20"/>
-        </w:rPr>
-      </w:pPr>
-    </w:p>
-    <w:p>
-      <w:pPr>
-        <w:rPr>
-          <w:rFonts w:asciiTheme="minorEastAsia" w:hAnsiTheme="minorEastAsia" w:cs="나눔고딕코딩" w:hint="eastAsia"/>
+          <w:rFonts w:asciiTheme="minorEastAsia" w:hAnsiTheme="minorEastAsia" w:cs="나눔고딕코딩"/>
+          <w:kern w:val="0"/>
+          <w:szCs w:val="20"/>
+        </w:rPr>
+      </w:pPr>
+    </w:p>
+    <w:p>
+      <w:pPr>
+        <w:rPr>
+          <w:rFonts w:asciiTheme="minorEastAsia" w:hAnsiTheme="minorEastAsia" w:cs="나눔고딕코딩"/>
           <w:kern w:val="0"/>
           <w:szCs w:val="20"/>
         </w:rPr>
@@ -4145,16 +4145,16 @@
     <w:p>
       <w:pPr>
         <w:rPr>
-          <w:rFonts w:asciiTheme="minorEastAsia" w:hAnsiTheme="minorEastAsia" w:cs="나눔고딕코딩" w:hint="eastAsia"/>
-          <w:kern w:val="0"/>
-          <w:szCs w:val="20"/>
-        </w:rPr>
-      </w:pPr>
-    </w:p>
-    <w:p>
-      <w:pPr>
-        <w:rPr>
-          <w:rFonts w:asciiTheme="minorEastAsia" w:hAnsiTheme="minorEastAsia" w:cs="나눔고딕코딩" w:hint="eastAsia"/>
+          <w:rFonts w:asciiTheme="minorEastAsia" w:hAnsiTheme="minorEastAsia" w:cs="나눔고딕코딩"/>
+          <w:kern w:val="0"/>
+          <w:szCs w:val="20"/>
+        </w:rPr>
+      </w:pPr>
+    </w:p>
+    <w:p>
+      <w:pPr>
+        <w:rPr>
+          <w:rFonts w:asciiTheme="minorEastAsia" w:hAnsiTheme="minorEastAsia" w:cs="나눔고딕코딩"/>
           <w:kern w:val="0"/>
           <w:szCs w:val="20"/>
         </w:rPr>
@@ -5454,12 +5454,28 @@
       </w:r>
       <w:r>
         <w:rPr>
-          <w:rFonts w:asciiTheme="minorEastAsia" w:hAnsiTheme="minorEastAsia" w:cs="나눔고딕코딩" w:hint="eastAsia"/>
+          <w:rFonts w:ascii="나눔고딕코딩" w:eastAsia="나눔고딕코딩" w:cs="나눔고딕코딩"/>
+          <w:kern w:val="0"/>
+          <w:szCs w:val="20"/>
+        </w:rPr>
+        <w:t>&lt;input type="hidden" name="${_csrf.parameterName}" value="${_csrf.token}" /</w:t>
+      </w:r>
+      <w:r>
+        <w:rPr>
+          <w:rFonts w:ascii="나눔고딕코딩" w:eastAsia="나눔고딕코딩" w:cs="나눔고딕코딩" w:hint="eastAsia"/>
+          <w:kern w:val="0"/>
+          <w:szCs w:val="20"/>
+        </w:rPr>
+        <w:t>&gt;</w:t>
+      </w:r>
+      <w:r>
+        <w:rPr>
+          <w:rFonts w:ascii="나눔고딕코딩" w:eastAsia="나눔고딕코딩" w:cs="나눔고딕코딩" w:hint="eastAsia"/>
           <w:color w:val="ED7D31" w:themeColor="accent2"/>
           <w:kern w:val="0"/>
           <w:szCs w:val="20"/>
         </w:rPr>
-        <w:t>csrf파라미</w:t>
+        <w:t xml:space="preserve"> 태그를</w:t>
       </w:r>
       <w:r>
         <w:rPr>
@@ -5468,7 +5484,7 @@
           <w:kern w:val="0"/>
           <w:szCs w:val="20"/>
         </w:rPr>
-        <w:t>터</w:t>
+        <w:t xml:space="preserve"> 모든 form</w:t>
       </w:r>
       <w:r>
         <w:rPr>
@@ -5477,7 +5493,16 @@
           <w:kern w:val="0"/>
           <w:szCs w:val="20"/>
         </w:rPr>
-        <w:t>를 모든 form태그의 input태그에 히든으로 입력해야 함 --&gt;</w:t>
+        <w:t xml:space="preserve">태그의 자식으로 넣어야 함 </w:t>
+      </w:r>
+      <w:r>
+        <w:rPr>
+          <w:rFonts w:asciiTheme="minorEastAsia" w:hAnsiTheme="minorEastAsia" w:cs="나눔고딕코딩" w:hint="eastAsia"/>
+          <w:color w:val="ED7D31" w:themeColor="accent2"/>
+          <w:kern w:val="0"/>
+          <w:szCs w:val="20"/>
+        </w:rPr>
+        <w:t>--&gt;</w:t>
       </w:r>
     </w:p>
     <w:p>
@@ -5707,6 +5732,7 @@
           <w:kern w:val="0"/>
           <w:szCs w:val="20"/>
         </w:rPr>
+        <w:lastRenderedPageBreak/>
         <w:t xml:space="preserve">    </w:t>
       </w:r>
     </w:p>
@@ -5728,151 +5754,1626 @@
           <w:kern w:val="0"/>
           <w:szCs w:val="20"/>
         </w:rPr>
+        <w:tab/>
+      </w:r>
+      <w:r>
+        <w:rPr>
+          <w:rFonts w:asciiTheme="minorEastAsia" w:hAnsiTheme="minorEastAsia" w:cs="나눔고딕코딩" w:hint="eastAsia"/>
+          <w:color w:val="ED7D31" w:themeColor="accent2"/>
+          <w:kern w:val="0"/>
+          <w:szCs w:val="20"/>
+        </w:rPr>
+        <w:t>&lt;!</w:t>
+      </w:r>
+      <w:r>
+        <w:rPr>
+          <w:rFonts w:asciiTheme="minorEastAsia" w:hAnsiTheme="minorEastAsia" w:cs="나눔고딕코딩" w:hint="eastAsia"/>
+          <w:color w:val="ED7D31" w:themeColor="accent2"/>
+          <w:kern w:val="0"/>
+          <w:szCs w:val="20"/>
+        </w:rPr>
+        <w:t xml:space="preserve">-- 로그인성공시 처리할 핸들러의 위치와 객체 </w:t>
+      </w:r>
+      <w:r>
+        <w:rPr>
+          <w:rFonts w:asciiTheme="minorEastAsia" w:hAnsiTheme="minorEastAsia" w:cs="나눔고딕코딩" w:hint="eastAsia"/>
+          <w:color w:val="ED7D31" w:themeColor="accent2"/>
+          <w:kern w:val="0"/>
+          <w:szCs w:val="20"/>
+        </w:rPr>
+        <w:t>--&gt;</w:t>
+      </w:r>
+    </w:p>
+    <w:p>
+      <w:pPr>
+        <w:wordWrap/>
+        <w:adjustRightInd w:val="0"/>
+        <w:spacing w:after="0" w:line="240" w:lineRule="auto"/>
+        <w:jc w:val="left"/>
+        <w:rPr>
+          <w:rFonts w:asciiTheme="minorEastAsia" w:hAnsiTheme="minorEastAsia" w:cs="나눔고딕코딩"/>
+          <w:kern w:val="0"/>
+          <w:szCs w:val="20"/>
+        </w:rPr>
+      </w:pPr>
+      <w:r>
+        <w:rPr>
+          <w:rFonts w:asciiTheme="minorEastAsia" w:hAnsiTheme="minorEastAsia" w:cs="나눔고딕코딩"/>
+          <w:kern w:val="0"/>
+          <w:szCs w:val="20"/>
+        </w:rPr>
+        <w:tab/>
+        <w:t>&lt;bean id="loginSuccessHandler" class="com.spring.inwoo.security.MyAuthenticationSuccessHandler"&gt;</w:t>
+      </w:r>
+    </w:p>
+    <w:p>
+      <w:pPr>
+        <w:wordWrap/>
+        <w:adjustRightInd w:val="0"/>
+        <w:spacing w:after="0" w:line="240" w:lineRule="auto"/>
+        <w:jc w:val="left"/>
+        <w:rPr>
+          <w:rFonts w:asciiTheme="minorEastAsia" w:hAnsiTheme="minorEastAsia" w:cs="나눔고딕코딩"/>
+          <w:kern w:val="0"/>
+          <w:szCs w:val="20"/>
+        </w:rPr>
+      </w:pPr>
+      <w:r>
+        <w:rPr>
+          <w:rFonts w:asciiTheme="minorEastAsia" w:hAnsiTheme="minorEastAsia" w:cs="나눔고딕코딩"/>
+          <w:kern w:val="0"/>
+          <w:szCs w:val="20"/>
+        </w:rPr>
+        <w:tab/>
+      </w:r>
+      <w:r>
+        <w:rPr>
+          <w:rFonts w:asciiTheme="minorEastAsia" w:hAnsiTheme="minorEastAsia" w:cs="나눔고딕코딩"/>
+          <w:kern w:val="0"/>
+          <w:szCs w:val="20"/>
+        </w:rPr>
+        <w:tab/>
+        <w:t>&lt;property name="successUrl" value="/inwoo"&gt;&lt;/property&gt;</w:t>
+      </w:r>
+    </w:p>
+    <w:p>
+      <w:pPr>
+        <w:wordWrap/>
+        <w:adjustRightInd w:val="0"/>
+        <w:spacing w:after="0" w:line="240" w:lineRule="auto"/>
+        <w:jc w:val="left"/>
+        <w:rPr>
+          <w:rFonts w:asciiTheme="minorEastAsia" w:hAnsiTheme="minorEastAsia" w:cs="나눔고딕코딩"/>
+          <w:kern w:val="0"/>
+          <w:szCs w:val="20"/>
+        </w:rPr>
+      </w:pPr>
+      <w:r>
+        <w:rPr>
+          <w:rFonts w:asciiTheme="minorEastAsia" w:hAnsiTheme="minorEastAsia" w:cs="나눔고딕코딩"/>
+          <w:kern w:val="0"/>
+          <w:szCs w:val="20"/>
+        </w:rPr>
+        <w:tab/>
+        <w:t>&lt;/bean&gt;</w:t>
+      </w:r>
+    </w:p>
+    <w:p>
+      <w:pPr>
+        <w:wordWrap/>
+        <w:adjustRightInd w:val="0"/>
+        <w:spacing w:after="0" w:line="240" w:lineRule="auto"/>
+        <w:jc w:val="left"/>
+        <w:rPr>
+          <w:rFonts w:asciiTheme="minorEastAsia" w:hAnsiTheme="minorEastAsia" w:cs="나눔고딕코딩"/>
+          <w:kern w:val="0"/>
+          <w:szCs w:val="20"/>
+        </w:rPr>
+      </w:pPr>
+      <w:r>
+        <w:rPr>
+          <w:rFonts w:asciiTheme="minorEastAsia" w:hAnsiTheme="minorEastAsia" w:cs="나눔고딕코딩"/>
+          <w:kern w:val="0"/>
+          <w:szCs w:val="20"/>
+        </w:rPr>
+        <w:tab/>
+      </w:r>
+    </w:p>
+    <w:p>
+      <w:pPr>
+        <w:wordWrap/>
+        <w:adjustRightInd w:val="0"/>
+        <w:spacing w:after="0" w:line="240" w:lineRule="auto"/>
+        <w:jc w:val="left"/>
+        <w:rPr>
+          <w:rFonts w:asciiTheme="minorEastAsia" w:hAnsiTheme="minorEastAsia" w:cs="나눔고딕코딩"/>
+          <w:kern w:val="0"/>
+          <w:szCs w:val="20"/>
+        </w:rPr>
+      </w:pPr>
+      <w:r>
+        <w:rPr>
+          <w:rFonts w:asciiTheme="minorEastAsia" w:hAnsiTheme="minorEastAsia" w:cs="나눔고딕코딩"/>
+          <w:kern w:val="0"/>
+          <w:szCs w:val="20"/>
+        </w:rPr>
+        <w:tab/>
+        <w:t xml:space="preserve">&lt;!-- </w:t>
+      </w:r>
+      <w:r>
+        <w:rPr>
+          <w:rFonts w:asciiTheme="minorEastAsia" w:hAnsiTheme="minorEastAsia" w:cs="나눔고딕코딩" w:hint="eastAsia"/>
+          <w:kern w:val="0"/>
+          <w:szCs w:val="20"/>
+        </w:rPr>
+        <w:t>로그인실패시 처리할 핸들러의 위치와 객체</w:t>
+      </w:r>
+    </w:p>
+    <w:p>
+      <w:pPr>
+        <w:wordWrap/>
+        <w:adjustRightInd w:val="0"/>
+        <w:spacing w:after="0" w:line="240" w:lineRule="auto"/>
+        <w:jc w:val="left"/>
+        <w:rPr>
+          <w:rFonts w:asciiTheme="minorEastAsia" w:hAnsiTheme="minorEastAsia" w:cs="나눔고딕코딩"/>
+          <w:kern w:val="0"/>
+          <w:szCs w:val="20"/>
+        </w:rPr>
+      </w:pPr>
+      <w:r>
+        <w:rPr>
+          <w:rFonts w:asciiTheme="minorEastAsia" w:hAnsiTheme="minorEastAsia" w:cs="나눔고딕코딩"/>
+          <w:kern w:val="0"/>
+          <w:szCs w:val="20"/>
+        </w:rPr>
+        <w:tab/>
+        <w:t>&lt;bean id="loginFailureHandler" class="com.spring.inwoo.security.MyAuthenticationFailureHandler"&gt;</w:t>
+      </w:r>
+    </w:p>
+    <w:p>
+      <w:pPr>
+        <w:wordWrap/>
+        <w:adjustRightInd w:val="0"/>
+        <w:spacing w:after="0" w:line="240" w:lineRule="auto"/>
+        <w:jc w:val="left"/>
+        <w:rPr>
+          <w:rFonts w:asciiTheme="minorEastAsia" w:hAnsiTheme="minorEastAsia" w:cs="나눔고딕코딩"/>
+          <w:kern w:val="0"/>
+          <w:szCs w:val="20"/>
+        </w:rPr>
+      </w:pPr>
+      <w:r>
+        <w:rPr>
+          <w:rFonts w:asciiTheme="minorEastAsia" w:hAnsiTheme="minorEastAsia" w:cs="나눔고딕코딩"/>
+          <w:kern w:val="0"/>
+          <w:szCs w:val="20"/>
+        </w:rPr>
+        <w:tab/>
+      </w:r>
+      <w:r>
+        <w:rPr>
+          <w:rFonts w:asciiTheme="minorEastAsia" w:hAnsiTheme="minorEastAsia" w:cs="나눔고딕코딩"/>
+          <w:kern w:val="0"/>
+          <w:szCs w:val="20"/>
+        </w:rPr>
+        <w:tab/>
+        <w:t>&lt;property name="failureUrl" value="/</w:t>
+      </w:r>
+      <w:r>
+        <w:rPr>
+          <w:rFonts w:asciiTheme="minorEastAsia" w:hAnsiTheme="minorEastAsia" w:cs="나눔고딕코딩"/>
+          <w:kern w:val="0"/>
+          <w:szCs w:val="20"/>
+          <w:u w:val="single"/>
+        </w:rPr>
+        <w:t>inwoo</w:t>
+      </w:r>
+      <w:r>
+        <w:rPr>
+          <w:rFonts w:asciiTheme="minorEastAsia" w:hAnsiTheme="minorEastAsia" w:cs="나눔고딕코딩"/>
+          <w:kern w:val="0"/>
+          <w:szCs w:val="20"/>
+        </w:rPr>
+        <w:t>/user/login"&gt;&lt;/property&gt;</w:t>
+      </w:r>
+    </w:p>
+    <w:p>
+      <w:pPr>
+        <w:wordWrap/>
+        <w:adjustRightInd w:val="0"/>
+        <w:spacing w:after="0" w:line="240" w:lineRule="auto"/>
+        <w:jc w:val="left"/>
+        <w:rPr>
+          <w:rFonts w:asciiTheme="minorEastAsia" w:hAnsiTheme="minorEastAsia" w:cs="나눔고딕코딩"/>
+          <w:kern w:val="0"/>
+          <w:szCs w:val="20"/>
+        </w:rPr>
+      </w:pPr>
+      <w:r>
+        <w:rPr>
+          <w:rFonts w:asciiTheme="minorEastAsia" w:hAnsiTheme="minorEastAsia" w:cs="나눔고딕코딩"/>
+          <w:kern w:val="0"/>
+          <w:szCs w:val="20"/>
+        </w:rPr>
+        <w:tab/>
+        <w:t>&lt;/bean&gt;</w:t>
+      </w:r>
+    </w:p>
+    <w:p>
+      <w:pPr>
+        <w:wordWrap/>
+        <w:adjustRightInd w:val="0"/>
+        <w:spacing w:after="0" w:line="240" w:lineRule="auto"/>
+        <w:jc w:val="left"/>
+        <w:rPr>
+          <w:rFonts w:asciiTheme="minorEastAsia" w:hAnsiTheme="minorEastAsia" w:cs="나눔고딕코딩"/>
+          <w:kern w:val="0"/>
+          <w:szCs w:val="20"/>
+        </w:rPr>
+      </w:pPr>
+      <w:r>
+        <w:rPr>
+          <w:rFonts w:asciiTheme="minorEastAsia" w:hAnsiTheme="minorEastAsia" w:cs="나눔고딕코딩"/>
+          <w:kern w:val="0"/>
+          <w:szCs w:val="20"/>
+        </w:rPr>
+        <w:tab/>
+        <w:t xml:space="preserve"> --&gt;</w:t>
+      </w:r>
+    </w:p>
+    <w:p>
+      <w:pPr>
+        <w:wordWrap/>
+        <w:adjustRightInd w:val="0"/>
+        <w:spacing w:after="0" w:line="240" w:lineRule="auto"/>
+        <w:jc w:val="left"/>
+        <w:rPr>
+          <w:rFonts w:asciiTheme="minorEastAsia" w:hAnsiTheme="minorEastAsia" w:cs="나눔고딕코딩"/>
+          <w:kern w:val="0"/>
+          <w:szCs w:val="20"/>
+        </w:rPr>
+      </w:pPr>
+      <w:r>
+        <w:rPr>
+          <w:rFonts w:asciiTheme="minorEastAsia" w:hAnsiTheme="minorEastAsia" w:cs="나눔고딕코딩"/>
+          <w:kern w:val="0"/>
+          <w:szCs w:val="20"/>
+        </w:rPr>
+        <w:tab/>
+      </w:r>
+    </w:p>
+    <w:p>
+      <w:pPr>
+        <w:wordWrap/>
+        <w:adjustRightInd w:val="0"/>
+        <w:spacing w:after="0" w:line="240" w:lineRule="auto"/>
+        <w:jc w:val="left"/>
+        <w:rPr>
+          <w:rFonts w:asciiTheme="minorEastAsia" w:hAnsiTheme="minorEastAsia" w:cs="나눔고딕코딩"/>
+          <w:kern w:val="0"/>
+          <w:szCs w:val="20"/>
+        </w:rPr>
+      </w:pPr>
+      <w:r>
+        <w:rPr>
+          <w:rFonts w:asciiTheme="minorEastAsia" w:hAnsiTheme="minorEastAsia" w:cs="나눔고딕코딩"/>
+          <w:kern w:val="0"/>
+          <w:szCs w:val="20"/>
+        </w:rPr>
+        <w:tab/>
+      </w:r>
+    </w:p>
+    <w:p>
+      <w:pPr>
+        <w:wordWrap/>
+        <w:adjustRightInd w:val="0"/>
+        <w:spacing w:after="0" w:line="240" w:lineRule="auto"/>
+        <w:jc w:val="left"/>
+        <w:rPr>
+          <w:rFonts w:asciiTheme="minorEastAsia" w:hAnsiTheme="minorEastAsia" w:cs="나눔고딕코딩"/>
+          <w:kern w:val="0"/>
+          <w:szCs w:val="20"/>
+        </w:rPr>
+      </w:pPr>
+      <w:r>
+        <w:rPr>
+          <w:rFonts w:asciiTheme="minorEastAsia" w:hAnsiTheme="minorEastAsia" w:cs="나눔고딕코딩"/>
+          <w:kern w:val="0"/>
+          <w:szCs w:val="20"/>
+        </w:rPr>
+        <w:tab/>
+        <w:t>&lt;security:authentication-manager&gt;</w:t>
+      </w:r>
+    </w:p>
+    <w:p>
+      <w:pPr>
+        <w:wordWrap/>
+        <w:adjustRightInd w:val="0"/>
+        <w:spacing w:after="0" w:line="240" w:lineRule="auto"/>
+        <w:jc w:val="left"/>
+        <w:rPr>
+          <w:rFonts w:asciiTheme="minorEastAsia" w:hAnsiTheme="minorEastAsia" w:cs="나눔고딕코딩"/>
+          <w:kern w:val="0"/>
+          <w:szCs w:val="20"/>
+        </w:rPr>
+      </w:pPr>
+      <w:r>
+        <w:rPr>
+          <w:rFonts w:asciiTheme="minorEastAsia" w:hAnsiTheme="minorEastAsia" w:cs="나눔고딕코딩"/>
+          <w:kern w:val="0"/>
+          <w:szCs w:val="20"/>
+        </w:rPr>
+        <w:tab/>
+      </w:r>
+      <w:r>
+        <w:rPr>
+          <w:rFonts w:asciiTheme="minorEastAsia" w:hAnsiTheme="minorEastAsia" w:cs="나눔고딕코딩"/>
+          <w:kern w:val="0"/>
+          <w:szCs w:val="20"/>
+        </w:rPr>
+        <w:tab/>
+        <w:t>&lt;security:authentication-provider&gt;</w:t>
+      </w:r>
+    </w:p>
+    <w:p>
+      <w:pPr>
+        <w:wordWrap/>
+        <w:adjustRightInd w:val="0"/>
+        <w:spacing w:after="0" w:line="240" w:lineRule="auto"/>
+        <w:jc w:val="left"/>
+        <w:rPr>
+          <w:rFonts w:asciiTheme="minorEastAsia" w:hAnsiTheme="minorEastAsia" w:cs="나눔고딕코딩"/>
+          <w:kern w:val="0"/>
+          <w:szCs w:val="20"/>
+        </w:rPr>
+      </w:pPr>
+      <w:r>
+        <w:rPr>
+          <w:rFonts w:asciiTheme="minorEastAsia" w:hAnsiTheme="minorEastAsia" w:cs="나눔고딕코딩"/>
+          <w:kern w:val="0"/>
+          <w:szCs w:val="20"/>
+        </w:rPr>
+        <w:tab/>
+      </w:r>
+      <w:r>
+        <w:rPr>
+          <w:rFonts w:asciiTheme="minorEastAsia" w:hAnsiTheme="minorEastAsia" w:cs="나눔고딕코딩"/>
+          <w:kern w:val="0"/>
+          <w:szCs w:val="20"/>
+        </w:rPr>
+        <w:tab/>
+      </w:r>
+      <w:r>
+        <w:rPr>
+          <w:rFonts w:asciiTheme="minorEastAsia" w:hAnsiTheme="minorEastAsia" w:cs="나눔고딕코딩"/>
+          <w:kern w:val="0"/>
+          <w:szCs w:val="20"/>
+        </w:rPr>
+        <w:tab/>
+        <w:t>&lt;security:jdbc-user-service</w:t>
+      </w:r>
+    </w:p>
+    <w:p>
+      <w:pPr>
+        <w:wordWrap/>
+        <w:adjustRightInd w:val="0"/>
+        <w:spacing w:after="0" w:line="240" w:lineRule="auto"/>
+        <w:jc w:val="left"/>
+        <w:rPr>
+          <w:rFonts w:asciiTheme="minorEastAsia" w:hAnsiTheme="minorEastAsia" w:cs="나눔고딕코딩"/>
+          <w:kern w:val="0"/>
+          <w:szCs w:val="20"/>
+        </w:rPr>
+      </w:pPr>
+      <w:r>
+        <w:rPr>
+          <w:rFonts w:asciiTheme="minorEastAsia" w:hAnsiTheme="minorEastAsia" w:cs="나눔고딕코딩"/>
+          <w:kern w:val="0"/>
+          <w:szCs w:val="20"/>
+        </w:rPr>
+        <w:tab/>
+      </w:r>
+      <w:r>
+        <w:rPr>
+          <w:rFonts w:asciiTheme="minorEastAsia" w:hAnsiTheme="minorEastAsia" w:cs="나눔고딕코딩"/>
+          <w:kern w:val="0"/>
+          <w:szCs w:val="20"/>
+        </w:rPr>
+        <w:tab/>
+      </w:r>
+      <w:r>
+        <w:rPr>
+          <w:rFonts w:asciiTheme="minorEastAsia" w:hAnsiTheme="minorEastAsia" w:cs="나눔고딕코딩"/>
+          <w:kern w:val="0"/>
+          <w:szCs w:val="20"/>
+        </w:rPr>
+        <w:tab/>
+      </w:r>
+      <w:r>
+        <w:rPr>
+          <w:rFonts w:asciiTheme="minorEastAsia" w:hAnsiTheme="minorEastAsia" w:cs="나눔고딕코딩"/>
+          <w:kern w:val="0"/>
+          <w:szCs w:val="20"/>
+        </w:rPr>
+        <w:tab/>
+        <w:t>data-source-ref="dataSource"</w:t>
+      </w:r>
+    </w:p>
+    <w:p>
+      <w:pPr>
+        <w:wordWrap/>
+        <w:adjustRightInd w:val="0"/>
+        <w:spacing w:after="0" w:line="240" w:lineRule="auto"/>
+        <w:jc w:val="left"/>
+        <w:rPr>
+          <w:rFonts w:asciiTheme="minorEastAsia" w:hAnsiTheme="minorEastAsia" w:cs="나눔고딕코딩"/>
+          <w:kern w:val="0"/>
+          <w:szCs w:val="20"/>
+        </w:rPr>
+      </w:pPr>
+      <w:r>
+        <w:rPr>
+          <w:rFonts w:asciiTheme="minorEastAsia" w:hAnsiTheme="minorEastAsia" w:cs="나눔고딕코딩" w:hint="eastAsia"/>
+          <w:kern w:val="0"/>
+          <w:szCs w:val="20"/>
+        </w:rPr>
+        <w:tab/>
+      </w:r>
+      <w:r>
+        <w:rPr>
+          <w:rFonts w:asciiTheme="minorEastAsia" w:hAnsiTheme="minorEastAsia" w:cs="나눔고딕코딩" w:hint="eastAsia"/>
+          <w:kern w:val="0"/>
+          <w:szCs w:val="20"/>
+        </w:rPr>
+        <w:tab/>
+      </w:r>
+      <w:r>
+        <w:rPr>
+          <w:rFonts w:asciiTheme="minorEastAsia" w:hAnsiTheme="minorEastAsia" w:cs="나눔고딕코딩" w:hint="eastAsia"/>
+          <w:kern w:val="0"/>
+          <w:szCs w:val="20"/>
+        </w:rPr>
+        <w:tab/>
+      </w:r>
+      <w:r>
+        <w:rPr>
+          <w:rFonts w:asciiTheme="minorEastAsia" w:hAnsiTheme="minorEastAsia" w:cs="나눔고딕코딩" w:hint="eastAsia"/>
+          <w:kern w:val="0"/>
+          <w:szCs w:val="20"/>
+        </w:rPr>
+        <w:tab/>
+      </w:r>
+      <w:r>
+        <w:rPr>
+          <w:rFonts w:asciiTheme="minorEastAsia" w:hAnsiTheme="minorEastAsia" w:cs="나눔고딕코딩" w:hint="eastAsia"/>
+          <w:color w:val="ED7D31" w:themeColor="accent2"/>
+          <w:kern w:val="0"/>
+          <w:szCs w:val="20"/>
+        </w:rPr>
+        <w:t>&lt;!</w:t>
+      </w:r>
+      <w:r>
+        <w:rPr>
+          <w:rFonts w:asciiTheme="minorEastAsia" w:hAnsiTheme="minorEastAsia" w:cs="나눔고딕코딩" w:hint="eastAsia"/>
+          <w:color w:val="ED7D31" w:themeColor="accent2"/>
+          <w:kern w:val="0"/>
+          <w:szCs w:val="20"/>
+        </w:rPr>
+        <w:t xml:space="preserve">-- ?에 로그인폼에서 받아온 input태그의 아이디값이 들어감 </w:t>
+      </w:r>
+      <w:r>
+        <w:rPr>
+          <w:rFonts w:asciiTheme="minorEastAsia" w:hAnsiTheme="minorEastAsia" w:cs="나눔고딕코딩" w:hint="eastAsia"/>
+          <w:color w:val="ED7D31" w:themeColor="accent2"/>
+          <w:kern w:val="0"/>
+          <w:szCs w:val="20"/>
+        </w:rPr>
+        <w:t>--&gt;</w:t>
+      </w:r>
+    </w:p>
+    <w:p>
+      <w:pPr>
+        <w:wordWrap/>
+        <w:adjustRightInd w:val="0"/>
+        <w:spacing w:after="0" w:line="240" w:lineRule="auto"/>
+        <w:jc w:val="left"/>
+        <w:rPr>
+          <w:rFonts w:asciiTheme="minorEastAsia" w:hAnsiTheme="minorEastAsia" w:cs="나눔고딕코딩"/>
+          <w:kern w:val="0"/>
+          <w:szCs w:val="20"/>
+        </w:rPr>
+      </w:pPr>
+      <w:r>
+        <w:rPr>
+          <w:rFonts w:asciiTheme="minorEastAsia" w:hAnsiTheme="minorEastAsia" w:cs="나눔고딕코딩"/>
+          <w:kern w:val="0"/>
+          <w:szCs w:val="20"/>
+        </w:rPr>
+        <w:tab/>
+      </w:r>
+      <w:r>
+        <w:rPr>
+          <w:rFonts w:asciiTheme="minorEastAsia" w:hAnsiTheme="minorEastAsia" w:cs="나눔고딕코딩"/>
+          <w:kern w:val="0"/>
+          <w:szCs w:val="20"/>
+        </w:rPr>
+        <w:tab/>
+      </w:r>
+      <w:r>
+        <w:rPr>
+          <w:rFonts w:asciiTheme="minorEastAsia" w:hAnsiTheme="minorEastAsia" w:cs="나눔고딕코딩"/>
+          <w:kern w:val="0"/>
+          <w:szCs w:val="20"/>
+        </w:rPr>
+        <w:tab/>
+      </w:r>
+      <w:r>
+        <w:rPr>
+          <w:rFonts w:asciiTheme="minorEastAsia" w:hAnsiTheme="minorEastAsia" w:cs="나눔고딕코딩"/>
+          <w:kern w:val="0"/>
+          <w:szCs w:val="20"/>
+        </w:rPr>
+        <w:tab/>
+        <w:t xml:space="preserve">users-by-username-query="select email as username, password, enabled from users where email=?" </w:t>
+      </w:r>
+    </w:p>
+    <w:p>
+      <w:pPr>
+        <w:wordWrap/>
+        <w:adjustRightInd w:val="0"/>
+        <w:spacing w:after="0" w:line="240" w:lineRule="auto"/>
+        <w:jc w:val="left"/>
+        <w:rPr>
+          <w:rFonts w:asciiTheme="minorEastAsia" w:hAnsiTheme="minorEastAsia" w:cs="나눔고딕코딩"/>
+          <w:kern w:val="0"/>
+          <w:szCs w:val="20"/>
+        </w:rPr>
+      </w:pPr>
+      <w:r>
+        <w:rPr>
+          <w:rFonts w:asciiTheme="minorEastAsia" w:hAnsiTheme="minorEastAsia" w:cs="나눔고딕코딩" w:hint="eastAsia"/>
+          <w:kern w:val="0"/>
+          <w:szCs w:val="20"/>
+        </w:rPr>
+        <w:tab/>
+      </w:r>
+      <w:r>
+        <w:rPr>
+          <w:rFonts w:asciiTheme="minorEastAsia" w:hAnsiTheme="minorEastAsia" w:cs="나눔고딕코딩" w:hint="eastAsia"/>
+          <w:kern w:val="0"/>
+          <w:szCs w:val="20"/>
+        </w:rPr>
+        <w:tab/>
+      </w:r>
+      <w:r>
+        <w:rPr>
+          <w:rFonts w:asciiTheme="minorEastAsia" w:hAnsiTheme="minorEastAsia" w:cs="나눔고딕코딩" w:hint="eastAsia"/>
+          <w:kern w:val="0"/>
+          <w:szCs w:val="20"/>
+        </w:rPr>
+        <w:tab/>
+      </w:r>
+      <w:r>
+        <w:rPr>
+          <w:rFonts w:asciiTheme="minorEastAsia" w:hAnsiTheme="minorEastAsia" w:cs="나눔고딕코딩" w:hint="eastAsia"/>
+          <w:kern w:val="0"/>
+          <w:szCs w:val="20"/>
+        </w:rPr>
+        <w:tab/>
+      </w:r>
+      <w:r>
+        <w:rPr>
+          <w:rFonts w:asciiTheme="minorEastAsia" w:hAnsiTheme="minorEastAsia" w:cs="나눔고딕코딩" w:hint="eastAsia"/>
+          <w:color w:val="ED7D31" w:themeColor="accent2"/>
+          <w:kern w:val="0"/>
+          <w:szCs w:val="20"/>
+        </w:rPr>
+        <w:t>&lt;!</w:t>
+      </w:r>
+      <w:r>
+        <w:rPr>
+          <w:rFonts w:asciiTheme="minorEastAsia" w:hAnsiTheme="minorEastAsia" w:cs="나눔고딕코딩" w:hint="eastAsia"/>
+          <w:color w:val="ED7D31" w:themeColor="accent2"/>
+          <w:kern w:val="0"/>
+          <w:szCs w:val="20"/>
+        </w:rPr>
+        <w:t xml:space="preserve">-- 유저아이디와 권한 </w:t>
+      </w:r>
+      <w:r>
+        <w:rPr>
+          <w:rFonts w:asciiTheme="minorEastAsia" w:hAnsiTheme="minorEastAsia" w:cs="나눔고딕코딩" w:hint="eastAsia"/>
+          <w:color w:val="ED7D31" w:themeColor="accent2"/>
+          <w:kern w:val="0"/>
+          <w:szCs w:val="20"/>
+        </w:rPr>
+        <w:t>--&gt;</w:t>
+      </w:r>
+    </w:p>
+    <w:p>
+      <w:pPr>
+        <w:wordWrap/>
+        <w:adjustRightInd w:val="0"/>
+        <w:spacing w:after="0" w:line="240" w:lineRule="auto"/>
+        <w:jc w:val="left"/>
+        <w:rPr>
+          <w:rFonts w:asciiTheme="minorEastAsia" w:hAnsiTheme="minorEastAsia" w:cs="나눔고딕코딩"/>
+          <w:kern w:val="0"/>
+          <w:szCs w:val="20"/>
+        </w:rPr>
+      </w:pPr>
+      <w:r>
+        <w:rPr>
+          <w:rFonts w:asciiTheme="minorEastAsia" w:hAnsiTheme="minorEastAsia" w:cs="나눔고딕코딩"/>
+          <w:kern w:val="0"/>
+          <w:szCs w:val="20"/>
+        </w:rPr>
+        <w:tab/>
+      </w:r>
+      <w:r>
+        <w:rPr>
+          <w:rFonts w:asciiTheme="minorEastAsia" w:hAnsiTheme="minorEastAsia" w:cs="나눔고딕코딩"/>
+          <w:kern w:val="0"/>
+          <w:szCs w:val="20"/>
+        </w:rPr>
+        <w:tab/>
+      </w:r>
+      <w:r>
+        <w:rPr>
+          <w:rFonts w:asciiTheme="minorEastAsia" w:hAnsiTheme="minorEastAsia" w:cs="나눔고딕코딩"/>
+          <w:kern w:val="0"/>
+          <w:szCs w:val="20"/>
+        </w:rPr>
+        <w:tab/>
+      </w:r>
+      <w:r>
+        <w:rPr>
+          <w:rFonts w:asciiTheme="minorEastAsia" w:hAnsiTheme="minorEastAsia" w:cs="나눔고딕코딩"/>
+          <w:kern w:val="0"/>
+          <w:szCs w:val="20"/>
+        </w:rPr>
+        <w:tab/>
+        <w:t>authorities-by-username-query="select email as username, role from users where email=?"/&gt;</w:t>
+      </w:r>
+    </w:p>
+    <w:p>
+      <w:pPr>
+        <w:wordWrap/>
+        <w:adjustRightInd w:val="0"/>
+        <w:spacing w:after="0" w:line="240" w:lineRule="auto"/>
+        <w:jc w:val="left"/>
+        <w:rPr>
+          <w:rFonts w:asciiTheme="minorEastAsia" w:hAnsiTheme="minorEastAsia" w:cs="나눔고딕코딩"/>
+          <w:kern w:val="0"/>
+          <w:szCs w:val="20"/>
+        </w:rPr>
+      </w:pPr>
+      <w:r>
+        <w:rPr>
+          <w:rFonts w:asciiTheme="minorEastAsia" w:hAnsiTheme="minorEastAsia" w:cs="나눔고딕코딩"/>
+          <w:kern w:val="0"/>
+          <w:szCs w:val="20"/>
+        </w:rPr>
+        <w:tab/>
+      </w:r>
+      <w:r>
+        <w:rPr>
+          <w:rFonts w:asciiTheme="minorEastAsia" w:hAnsiTheme="minorEastAsia" w:cs="나눔고딕코딩"/>
+          <w:kern w:val="0"/>
+          <w:szCs w:val="20"/>
+        </w:rPr>
+        <w:tab/>
+      </w:r>
+      <w:r>
+        <w:rPr>
+          <w:rFonts w:asciiTheme="minorEastAsia" w:hAnsiTheme="minorEastAsia" w:cs="나눔고딕코딩"/>
+          <w:kern w:val="0"/>
+          <w:szCs w:val="20"/>
+        </w:rPr>
+        <w:tab/>
+      </w:r>
+      <w:r>
+        <w:rPr>
+          <w:rFonts w:asciiTheme="minorEastAsia" w:hAnsiTheme="minorEastAsia" w:cs="나눔고딕코딩"/>
+          <w:kern w:val="0"/>
+          <w:szCs w:val="20"/>
+        </w:rPr>
+        <w:tab/>
+        <w:t xml:space="preserve">&lt;!-- </w:t>
+      </w:r>
+      <w:r>
+        <w:rPr>
+          <w:rFonts w:asciiTheme="minorEastAsia" w:hAnsiTheme="minorEastAsia" w:cs="나눔고딕코딩" w:hint="eastAsia"/>
+          <w:kern w:val="0"/>
+          <w:szCs w:val="20"/>
+        </w:rPr>
+        <w:t>패스워드를</w:t>
+      </w:r>
+      <w:r>
+        <w:rPr>
+          <w:rFonts w:asciiTheme="minorEastAsia" w:hAnsiTheme="minorEastAsia" w:cs="나눔고딕코딩"/>
+          <w:kern w:val="0"/>
+          <w:szCs w:val="20"/>
+        </w:rPr>
+        <w:t xml:space="preserve"> </w:t>
+      </w:r>
+      <w:r>
+        <w:rPr>
+          <w:rFonts w:asciiTheme="minorEastAsia" w:hAnsiTheme="minorEastAsia" w:cs="나눔고딕코딩" w:hint="eastAsia"/>
+          <w:kern w:val="0"/>
+          <w:szCs w:val="20"/>
+        </w:rPr>
+        <w:t>암호화해서</w:t>
+      </w:r>
+      <w:r>
+        <w:rPr>
+          <w:rFonts w:asciiTheme="minorEastAsia" w:hAnsiTheme="minorEastAsia" w:cs="나눔고딕코딩"/>
+          <w:kern w:val="0"/>
+          <w:szCs w:val="20"/>
+        </w:rPr>
+        <w:t xml:space="preserve"> </w:t>
+      </w:r>
+      <w:r>
+        <w:rPr>
+          <w:rFonts w:asciiTheme="minorEastAsia" w:hAnsiTheme="minorEastAsia" w:cs="나눔고딕코딩" w:hint="eastAsia"/>
+          <w:kern w:val="0"/>
+          <w:szCs w:val="20"/>
+        </w:rPr>
+        <w:t>저장했을</w:t>
+      </w:r>
+      <w:r>
+        <w:rPr>
+          <w:rFonts w:asciiTheme="minorEastAsia" w:hAnsiTheme="minorEastAsia" w:cs="나눔고딕코딩"/>
+          <w:kern w:val="0"/>
+          <w:szCs w:val="20"/>
+        </w:rPr>
+        <w:t xml:space="preserve"> </w:t>
+      </w:r>
+      <w:r>
+        <w:rPr>
+          <w:rFonts w:asciiTheme="minorEastAsia" w:hAnsiTheme="minorEastAsia" w:cs="나눔고딕코딩" w:hint="eastAsia"/>
+          <w:kern w:val="0"/>
+          <w:szCs w:val="20"/>
+        </w:rPr>
+        <w:t>경우</w:t>
+      </w:r>
+      <w:r>
+        <w:rPr>
+          <w:rFonts w:asciiTheme="minorEastAsia" w:hAnsiTheme="minorEastAsia" w:cs="나눔고딕코딩"/>
+          <w:kern w:val="0"/>
+          <w:szCs w:val="20"/>
+        </w:rPr>
+        <w:t xml:space="preserve"> </w:t>
+      </w:r>
+      <w:r>
+        <w:rPr>
+          <w:rFonts w:asciiTheme="minorEastAsia" w:hAnsiTheme="minorEastAsia" w:cs="나눔고딕코딩" w:hint="eastAsia"/>
+          <w:kern w:val="0"/>
+          <w:szCs w:val="20"/>
+        </w:rPr>
+        <w:t>반드시</w:t>
+      </w:r>
+      <w:r>
+        <w:rPr>
+          <w:rFonts w:asciiTheme="minorEastAsia" w:hAnsiTheme="minorEastAsia" w:cs="나눔고딕코딩"/>
+          <w:kern w:val="0"/>
+          <w:szCs w:val="20"/>
+        </w:rPr>
+        <w:t xml:space="preserve"> </w:t>
+      </w:r>
+      <w:r>
+        <w:rPr>
+          <w:rFonts w:asciiTheme="minorEastAsia" w:hAnsiTheme="minorEastAsia" w:cs="나눔고딕코딩" w:hint="eastAsia"/>
+          <w:kern w:val="0"/>
+          <w:szCs w:val="20"/>
+        </w:rPr>
+        <w:t>위에서</w:t>
+      </w:r>
+      <w:r>
+        <w:rPr>
+          <w:rFonts w:asciiTheme="minorEastAsia" w:hAnsiTheme="minorEastAsia" w:cs="나눔고딕코딩"/>
+          <w:kern w:val="0"/>
+          <w:szCs w:val="20"/>
+        </w:rPr>
+        <w:t xml:space="preserve"> </w:t>
+      </w:r>
+      <w:r>
+        <w:rPr>
+          <w:rFonts w:asciiTheme="minorEastAsia" w:hAnsiTheme="minorEastAsia" w:cs="나눔고딕코딩" w:hint="eastAsia"/>
+          <w:kern w:val="0"/>
+          <w:szCs w:val="20"/>
+        </w:rPr>
+        <w:t>등록한</w:t>
+      </w:r>
+      <w:r>
+        <w:rPr>
+          <w:rFonts w:asciiTheme="minorEastAsia" w:hAnsiTheme="minorEastAsia" w:cs="나눔고딕코딩"/>
+          <w:kern w:val="0"/>
+          <w:szCs w:val="20"/>
+        </w:rPr>
+        <w:t xml:space="preserve"> </w:t>
+      </w:r>
+      <w:r>
+        <w:rPr>
+          <w:rFonts w:asciiTheme="minorEastAsia" w:hAnsiTheme="minorEastAsia" w:cs="나눔고딕코딩" w:hint="eastAsia"/>
+          <w:kern w:val="0"/>
+          <w:szCs w:val="20"/>
+        </w:rPr>
+        <w:t>암호화</w:t>
+      </w:r>
+      <w:r>
+        <w:rPr>
+          <w:rFonts w:asciiTheme="minorEastAsia" w:hAnsiTheme="minorEastAsia" w:cs="나눔고딕코딩"/>
+          <w:kern w:val="0"/>
+          <w:szCs w:val="20"/>
+        </w:rPr>
+        <w:t xml:space="preserve"> </w:t>
+      </w:r>
+      <w:r>
+        <w:rPr>
+          <w:rFonts w:asciiTheme="minorEastAsia" w:hAnsiTheme="minorEastAsia" w:cs="나눔고딕코딩" w:hint="eastAsia"/>
+          <w:kern w:val="0"/>
+          <w:szCs w:val="20"/>
+        </w:rPr>
+        <w:t>객체를</w:t>
+      </w:r>
+      <w:r>
+        <w:rPr>
+          <w:rFonts w:asciiTheme="minorEastAsia" w:hAnsiTheme="minorEastAsia" w:cs="나눔고딕코딩"/>
+          <w:kern w:val="0"/>
+          <w:szCs w:val="20"/>
+        </w:rPr>
+        <w:t xml:space="preserve"> </w:t>
+      </w:r>
+      <w:r>
+        <w:rPr>
+          <w:rFonts w:asciiTheme="minorEastAsia" w:hAnsiTheme="minorEastAsia" w:cs="나눔고딕코딩" w:hint="eastAsia"/>
+          <w:kern w:val="0"/>
+          <w:szCs w:val="20"/>
+        </w:rPr>
+        <w:t>추가해야</w:t>
+      </w:r>
+      <w:r>
+        <w:rPr>
+          <w:rFonts w:asciiTheme="minorEastAsia" w:hAnsiTheme="minorEastAsia" w:cs="나눔고딕코딩"/>
+          <w:kern w:val="0"/>
+          <w:szCs w:val="20"/>
+        </w:rPr>
+        <w:t xml:space="preserve"> </w:t>
+      </w:r>
+      <w:r>
+        <w:rPr>
+          <w:rFonts w:asciiTheme="minorEastAsia" w:hAnsiTheme="minorEastAsia" w:cs="나눔고딕코딩" w:hint="eastAsia"/>
+          <w:kern w:val="0"/>
+          <w:szCs w:val="20"/>
+        </w:rPr>
+        <w:t>한다</w:t>
+      </w:r>
+      <w:r>
+        <w:rPr>
+          <w:rFonts w:asciiTheme="minorEastAsia" w:hAnsiTheme="minorEastAsia" w:cs="나눔고딕코딩"/>
+          <w:kern w:val="0"/>
+          <w:szCs w:val="20"/>
+        </w:rPr>
+        <w:t>.</w:t>
+      </w:r>
+    </w:p>
+    <w:p>
+      <w:pPr>
+        <w:wordWrap/>
+        <w:adjustRightInd w:val="0"/>
+        <w:spacing w:after="0" w:line="240" w:lineRule="auto"/>
+        <w:jc w:val="left"/>
+        <w:rPr>
+          <w:rFonts w:asciiTheme="minorEastAsia" w:hAnsiTheme="minorEastAsia" w:cs="나눔고딕코딩"/>
+          <w:kern w:val="0"/>
+          <w:szCs w:val="20"/>
+        </w:rPr>
+      </w:pPr>
+      <w:r>
+        <w:rPr>
+          <w:rFonts w:asciiTheme="minorEastAsia" w:hAnsiTheme="minorEastAsia" w:cs="나눔고딕코딩"/>
+          <w:kern w:val="0"/>
+          <w:szCs w:val="20"/>
+        </w:rPr>
+        <w:tab/>
+      </w:r>
+      <w:r>
+        <w:rPr>
+          <w:rFonts w:asciiTheme="minorEastAsia" w:hAnsiTheme="minorEastAsia" w:cs="나눔고딕코딩"/>
+          <w:kern w:val="0"/>
+          <w:szCs w:val="20"/>
+        </w:rPr>
+        <w:tab/>
+      </w:r>
+      <w:r>
+        <w:rPr>
+          <w:rFonts w:asciiTheme="minorEastAsia" w:hAnsiTheme="minorEastAsia" w:cs="나눔고딕코딩"/>
+          <w:kern w:val="0"/>
+          <w:szCs w:val="20"/>
+        </w:rPr>
+        <w:tab/>
+        <w:t xml:space="preserve">&lt;security:password-encoder </w:t>
+      </w:r>
+      <w:r>
+        <w:rPr>
+          <w:rFonts w:asciiTheme="minorEastAsia" w:hAnsiTheme="minorEastAsia" w:cs="나눔고딕코딩"/>
+          <w:kern w:val="0"/>
+          <w:szCs w:val="20"/>
+          <w:u w:val="single"/>
+        </w:rPr>
+        <w:t>ref</w:t>
+      </w:r>
+      <w:r>
+        <w:rPr>
+          <w:rFonts w:asciiTheme="minorEastAsia" w:hAnsiTheme="minorEastAsia" w:cs="나눔고딕코딩"/>
+          <w:kern w:val="0"/>
+          <w:szCs w:val="20"/>
+        </w:rPr>
+        <w:t>="bCryptPasswordEncoder"/&gt;</w:t>
+      </w:r>
+    </w:p>
+    <w:p>
+      <w:pPr>
+        <w:wordWrap/>
+        <w:adjustRightInd w:val="0"/>
+        <w:spacing w:after="0" w:line="240" w:lineRule="auto"/>
+        <w:jc w:val="left"/>
+        <w:rPr>
+          <w:rFonts w:asciiTheme="minorEastAsia" w:hAnsiTheme="minorEastAsia" w:cs="나눔고딕코딩"/>
+          <w:kern w:val="0"/>
+          <w:szCs w:val="20"/>
+        </w:rPr>
+      </w:pPr>
+      <w:r>
+        <w:rPr>
+          <w:rFonts w:asciiTheme="minorEastAsia" w:hAnsiTheme="minorEastAsia" w:cs="나눔고딕코딩"/>
+          <w:kern w:val="0"/>
+          <w:szCs w:val="20"/>
+        </w:rPr>
+        <w:tab/>
+      </w:r>
+      <w:r>
+        <w:rPr>
+          <w:rFonts w:asciiTheme="minorEastAsia" w:hAnsiTheme="minorEastAsia" w:cs="나눔고딕코딩"/>
+          <w:kern w:val="0"/>
+          <w:szCs w:val="20"/>
+        </w:rPr>
+        <w:tab/>
+      </w:r>
+      <w:r>
+        <w:rPr>
+          <w:rFonts w:asciiTheme="minorEastAsia" w:hAnsiTheme="minorEastAsia" w:cs="나눔고딕코딩"/>
+          <w:kern w:val="0"/>
+          <w:szCs w:val="20"/>
+        </w:rPr>
+        <w:tab/>
+        <w:t xml:space="preserve">  --&gt;</w:t>
+      </w:r>
+      <w:r>
+        <w:rPr>
+          <w:rFonts w:asciiTheme="minorEastAsia" w:hAnsiTheme="minorEastAsia" w:cs="나눔고딕코딩"/>
+          <w:kern w:val="0"/>
+          <w:szCs w:val="20"/>
+        </w:rPr>
+        <w:tab/>
+      </w:r>
+    </w:p>
+    <w:p>
+      <w:pPr>
+        <w:wordWrap/>
+        <w:adjustRightInd w:val="0"/>
+        <w:spacing w:after="0" w:line="240" w:lineRule="auto"/>
+        <w:jc w:val="left"/>
+        <w:rPr>
+          <w:rFonts w:asciiTheme="minorEastAsia" w:hAnsiTheme="minorEastAsia" w:cs="나눔고딕코딩"/>
+          <w:kern w:val="0"/>
+          <w:szCs w:val="20"/>
+        </w:rPr>
+      </w:pPr>
+      <w:r>
+        <w:rPr>
+          <w:rFonts w:asciiTheme="minorEastAsia" w:hAnsiTheme="minorEastAsia" w:cs="나눔고딕코딩"/>
+          <w:kern w:val="0"/>
+          <w:szCs w:val="20"/>
+        </w:rPr>
+        <w:tab/>
+      </w:r>
+      <w:r>
+        <w:rPr>
+          <w:rFonts w:asciiTheme="minorEastAsia" w:hAnsiTheme="minorEastAsia" w:cs="나눔고딕코딩"/>
+          <w:kern w:val="0"/>
+          <w:szCs w:val="20"/>
+        </w:rPr>
+        <w:tab/>
+        <w:t>&lt;/security:authentication-provider&gt;</w:t>
+      </w:r>
+    </w:p>
+    <w:p>
+      <w:pPr>
+        <w:wordWrap/>
+        <w:adjustRightInd w:val="0"/>
+        <w:spacing w:after="0" w:line="240" w:lineRule="auto"/>
+        <w:jc w:val="left"/>
+        <w:rPr>
+          <w:rFonts w:asciiTheme="minorEastAsia" w:hAnsiTheme="minorEastAsia" w:cs="나눔고딕코딩"/>
+          <w:kern w:val="0"/>
+          <w:szCs w:val="20"/>
+        </w:rPr>
+      </w:pPr>
+      <w:r>
+        <w:rPr>
+          <w:rFonts w:asciiTheme="minorEastAsia" w:hAnsiTheme="minorEastAsia" w:cs="나눔고딕코딩"/>
+          <w:kern w:val="0"/>
+          <w:szCs w:val="20"/>
+        </w:rPr>
+        <w:tab/>
+        <w:t>&lt;/security:authentication-manager&gt;</w:t>
+      </w:r>
+    </w:p>
+    <w:p>
+      <w:pPr>
+        <w:rPr>
+          <w:rFonts w:asciiTheme="minorEastAsia" w:hAnsiTheme="minorEastAsia" w:cs="나눔고딕코딩" w:hint="eastAsia"/>
+          <w:kern w:val="0"/>
+          <w:szCs w:val="20"/>
+        </w:rPr>
+      </w:pPr>
+      <w:r>
+        <w:rPr>
+          <w:rFonts w:asciiTheme="minorEastAsia" w:hAnsiTheme="minorEastAsia" w:cs="나눔고딕코딩"/>
+          <w:kern w:val="0"/>
+          <w:szCs w:val="20"/>
+        </w:rPr>
+        <w:tab/>
+        <w:t xml:space="preserve">&lt;!-- </w:t>
+      </w:r>
+      <w:r>
+        <w:rPr>
+          <w:rFonts w:asciiTheme="minorEastAsia" w:hAnsiTheme="minorEastAsia" w:cs="나눔고딕코딩" w:hint="eastAsia"/>
+          <w:kern w:val="0"/>
+          <w:szCs w:val="20"/>
+        </w:rPr>
+        <w:t>시큐리티</w:t>
+      </w:r>
+      <w:r>
+        <w:rPr>
+          <w:rFonts w:asciiTheme="minorEastAsia" w:hAnsiTheme="minorEastAsia" w:cs="나눔고딕코딩"/>
+          <w:kern w:val="0"/>
+          <w:szCs w:val="20"/>
+        </w:rPr>
+        <w:t xml:space="preserve"> </w:t>
+      </w:r>
+      <w:r>
+        <w:rPr>
+          <w:rFonts w:asciiTheme="minorEastAsia" w:hAnsiTheme="minorEastAsia" w:cs="나눔고딕코딩" w:hint="eastAsia"/>
+          <w:kern w:val="0"/>
+          <w:szCs w:val="20"/>
+        </w:rPr>
+        <w:t>추가</w:t>
+      </w:r>
+      <w:r>
+        <w:rPr>
+          <w:rFonts w:asciiTheme="minorEastAsia" w:hAnsiTheme="minorEastAsia" w:cs="나눔고딕코딩"/>
+          <w:kern w:val="0"/>
+          <w:szCs w:val="20"/>
+        </w:rPr>
+        <w:t xml:space="preserve"> </w:t>
+      </w:r>
+      <w:r>
+        <w:rPr>
+          <w:rFonts w:asciiTheme="minorEastAsia" w:hAnsiTheme="minorEastAsia" w:cs="나눔고딕코딩" w:hint="eastAsia"/>
+          <w:kern w:val="0"/>
+          <w:szCs w:val="20"/>
+        </w:rPr>
+        <w:t>종료</w:t>
+      </w:r>
+      <w:r>
+        <w:rPr>
+          <w:rFonts w:asciiTheme="minorEastAsia" w:hAnsiTheme="minorEastAsia" w:cs="나눔고딕코딩"/>
+          <w:kern w:val="0"/>
+          <w:szCs w:val="20"/>
+        </w:rPr>
+        <w:t xml:space="preserve"> --&gt;</w:t>
+      </w:r>
+    </w:p>
+    <w:p>
+      <w:pPr>
+        <w:rPr>
+          <w:rFonts w:asciiTheme="minorEastAsia" w:hAnsiTheme="minorEastAsia" w:cs="나눔고딕코딩" w:hint="eastAsia"/>
+          <w:kern w:val="0"/>
+          <w:szCs w:val="20"/>
+        </w:rPr>
+      </w:pPr>
+    </w:p>
+    <w:p>
+      <w:pPr>
+        <w:rPr>
+          <w:rFonts w:asciiTheme="minorEastAsia" w:hAnsiTheme="minorEastAsia" w:cs="나눔고딕코딩" w:hint="eastAsia"/>
+          <w:kern w:val="0"/>
+          <w:szCs w:val="20"/>
+        </w:rPr>
+      </w:pPr>
+      <w:r>
+        <w:rPr>
+          <w:rFonts w:asciiTheme="minorEastAsia" w:hAnsiTheme="minorEastAsia" w:cs="나눔고딕코딩" w:hint="eastAsia"/>
+          <w:kern w:val="0"/>
+          <w:szCs w:val="20"/>
+        </w:rPr>
+        <w:t>201211 금</w:t>
+      </w:r>
+    </w:p>
+    <w:p>
+      <w:pPr>
+        <w:rPr>
+          <w:rFonts w:asciiTheme="minorEastAsia" w:hAnsiTheme="minorEastAsia" w:cs="나눔고딕코딩" w:hint="eastAsia"/>
+          <w:kern w:val="0"/>
+          <w:szCs w:val="20"/>
+        </w:rPr>
+      </w:pPr>
+      <w:r>
+        <w:rPr>
+          <w:rFonts w:asciiTheme="minorEastAsia" w:hAnsiTheme="minorEastAsia" w:cs="나눔고딕코딩" w:hint="eastAsia"/>
+          <w:kern w:val="0"/>
+          <w:szCs w:val="20"/>
+        </w:rPr>
+        <w:t>multipart 업로드 사용시</w:t>
+      </w:r>
+    </w:p>
+    <w:p>
+      <w:pPr>
+        <w:rPr>
+          <w:rFonts w:asciiTheme="minorEastAsia" w:hAnsiTheme="minorEastAsia" w:cs="나눔고딕코딩" w:hint="eastAsia"/>
+          <w:kern w:val="0"/>
+          <w:szCs w:val="20"/>
+        </w:rPr>
+      </w:pPr>
+      <w:r>
+        <w:rPr>
+          <w:rFonts w:asciiTheme="minorEastAsia" w:hAnsiTheme="minorEastAsia" w:cs="나눔고딕코딩" w:hint="eastAsia"/>
+          <w:kern w:val="0"/>
+          <w:szCs w:val="20"/>
+        </w:rPr>
+        <w:t>1. pom.xml 디펜던시 추가</w:t>
+      </w:r>
+    </w:p>
+    <w:p>
+      <w:pPr>
+        <w:wordWrap/>
+        <w:adjustRightInd w:val="0"/>
+        <w:spacing w:after="0" w:line="240" w:lineRule="auto"/>
+        <w:jc w:val="left"/>
+        <w:rPr>
+          <w:rFonts w:asciiTheme="minorEastAsia" w:hAnsiTheme="minorEastAsia" w:cs="나눔고딕코딩"/>
+          <w:kern w:val="0"/>
+          <w:szCs w:val="20"/>
+        </w:rPr>
+      </w:pPr>
+      <w:r>
+        <w:rPr>
+          <w:rFonts w:asciiTheme="minorEastAsia" w:hAnsiTheme="minorEastAsia" w:cs="나눔고딕코딩"/>
+          <w:kern w:val="0"/>
+          <w:szCs w:val="20"/>
+        </w:rPr>
         <w:lastRenderedPageBreak/>
-        <w:tab/>
-      </w:r>
-      <w:r>
-        <w:rPr>
-          <w:rFonts w:asciiTheme="minorEastAsia" w:hAnsiTheme="minorEastAsia" w:cs="나눔고딕코딩" w:hint="eastAsia"/>
-          <w:color w:val="ED7D31" w:themeColor="accent2"/>
-          <w:kern w:val="0"/>
-          <w:szCs w:val="20"/>
-        </w:rPr>
-        <w:t>&lt;!</w:t>
-      </w:r>
-      <w:r>
-        <w:rPr>
-          <w:rFonts w:asciiTheme="minorEastAsia" w:hAnsiTheme="minorEastAsia" w:cs="나눔고딕코딩" w:hint="eastAsia"/>
-          <w:color w:val="ED7D31" w:themeColor="accent2"/>
-          <w:kern w:val="0"/>
-          <w:szCs w:val="20"/>
-        </w:rPr>
-        <w:t xml:space="preserve">-- 로그인성공시 처리할 핸들러의 위치와 객체 </w:t>
-      </w:r>
-      <w:r>
-        <w:rPr>
-          <w:rFonts w:asciiTheme="minorEastAsia" w:hAnsiTheme="minorEastAsia" w:cs="나눔고딕코딩" w:hint="eastAsia"/>
-          <w:color w:val="ED7D31" w:themeColor="accent2"/>
-          <w:kern w:val="0"/>
-          <w:szCs w:val="20"/>
-        </w:rPr>
-        <w:t>--&gt;</w:t>
-      </w:r>
-    </w:p>
-    <w:p>
-      <w:pPr>
-        <w:wordWrap/>
-        <w:adjustRightInd w:val="0"/>
-        <w:spacing w:after="0" w:line="240" w:lineRule="auto"/>
-        <w:jc w:val="left"/>
-        <w:rPr>
-          <w:rFonts w:asciiTheme="minorEastAsia" w:hAnsiTheme="minorEastAsia" w:cs="나눔고딕코딩"/>
-          <w:kern w:val="0"/>
-          <w:szCs w:val="20"/>
-        </w:rPr>
-      </w:pPr>
-      <w:r>
-        <w:rPr>
-          <w:rFonts w:asciiTheme="minorEastAsia" w:hAnsiTheme="minorEastAsia" w:cs="나눔고딕코딩"/>
-          <w:kern w:val="0"/>
-          <w:szCs w:val="20"/>
-        </w:rPr>
-        <w:tab/>
-        <w:t>&lt;bean id="loginSuccessHandler" class="com.spring.inwoo.security.MyAuthenticationSuccessHandler"&gt;</w:t>
-      </w:r>
-    </w:p>
-    <w:p>
-      <w:pPr>
-        <w:wordWrap/>
-        <w:adjustRightInd w:val="0"/>
-        <w:spacing w:after="0" w:line="240" w:lineRule="auto"/>
-        <w:jc w:val="left"/>
-        <w:rPr>
-          <w:rFonts w:asciiTheme="minorEastAsia" w:hAnsiTheme="minorEastAsia" w:cs="나눔고딕코딩"/>
-          <w:kern w:val="0"/>
-          <w:szCs w:val="20"/>
-        </w:rPr>
-      </w:pPr>
-      <w:r>
-        <w:rPr>
-          <w:rFonts w:asciiTheme="minorEastAsia" w:hAnsiTheme="minorEastAsia" w:cs="나눔고딕코딩"/>
-          <w:kern w:val="0"/>
-          <w:szCs w:val="20"/>
-        </w:rPr>
-        <w:tab/>
-      </w:r>
-      <w:r>
-        <w:rPr>
-          <w:rFonts w:asciiTheme="minorEastAsia" w:hAnsiTheme="minorEastAsia" w:cs="나눔고딕코딩"/>
-          <w:kern w:val="0"/>
-          <w:szCs w:val="20"/>
-        </w:rPr>
-        <w:tab/>
-        <w:t>&lt;property name="successUrl" value="/inwoo"&gt;&lt;/property&gt;</w:t>
-      </w:r>
-    </w:p>
-    <w:p>
-      <w:pPr>
-        <w:wordWrap/>
-        <w:adjustRightInd w:val="0"/>
-        <w:spacing w:after="0" w:line="240" w:lineRule="auto"/>
-        <w:jc w:val="left"/>
-        <w:rPr>
-          <w:rFonts w:asciiTheme="minorEastAsia" w:hAnsiTheme="minorEastAsia" w:cs="나눔고딕코딩"/>
-          <w:kern w:val="0"/>
-          <w:szCs w:val="20"/>
-        </w:rPr>
-      </w:pPr>
-      <w:r>
-        <w:rPr>
-          <w:rFonts w:asciiTheme="minorEastAsia" w:hAnsiTheme="minorEastAsia" w:cs="나눔고딕코딩"/>
-          <w:kern w:val="0"/>
-          <w:szCs w:val="20"/>
-        </w:rPr>
-        <w:tab/>
-        <w:t>&lt;/bean&gt;</w:t>
-      </w:r>
-    </w:p>
-    <w:p>
-      <w:pPr>
-        <w:wordWrap/>
-        <w:adjustRightInd w:val="0"/>
-        <w:spacing w:after="0" w:line="240" w:lineRule="auto"/>
-        <w:jc w:val="left"/>
-        <w:rPr>
-          <w:rFonts w:asciiTheme="minorEastAsia" w:hAnsiTheme="minorEastAsia" w:cs="나눔고딕코딩"/>
-          <w:kern w:val="0"/>
-          <w:szCs w:val="20"/>
-        </w:rPr>
-      </w:pPr>
-      <w:r>
-        <w:rPr>
-          <w:rFonts w:asciiTheme="minorEastAsia" w:hAnsiTheme="minorEastAsia" w:cs="나눔고딕코딩"/>
-          <w:kern w:val="0"/>
-          <w:szCs w:val="20"/>
-        </w:rPr>
-        <w:tab/>
-      </w:r>
-    </w:p>
-    <w:p>
-      <w:pPr>
-        <w:wordWrap/>
-        <w:adjustRightInd w:val="0"/>
-        <w:spacing w:after="0" w:line="240" w:lineRule="auto"/>
-        <w:jc w:val="left"/>
-        <w:rPr>
-          <w:rFonts w:asciiTheme="minorEastAsia" w:hAnsiTheme="minorEastAsia" w:cs="나눔고딕코딩"/>
-          <w:kern w:val="0"/>
-          <w:szCs w:val="20"/>
-        </w:rPr>
-      </w:pPr>
-      <w:r>
-        <w:rPr>
-          <w:rFonts w:asciiTheme="minorEastAsia" w:hAnsiTheme="minorEastAsia" w:cs="나눔고딕코딩"/>
-          <w:kern w:val="0"/>
-          <w:szCs w:val="20"/>
-        </w:rPr>
-        <w:tab/>
+        <w:t xml:space="preserve">&lt;!-- commons </w:t>
+      </w:r>
+      <w:r>
+        <w:rPr>
+          <w:rFonts w:asciiTheme="minorEastAsia" w:hAnsiTheme="minorEastAsia" w:cs="나눔고딕코딩"/>
+          <w:kern w:val="0"/>
+          <w:szCs w:val="20"/>
+          <w:u w:val="single"/>
+        </w:rPr>
+        <w:t>fileupload</w:t>
+      </w:r>
+      <w:r>
+        <w:rPr>
+          <w:rFonts w:asciiTheme="minorEastAsia" w:hAnsiTheme="minorEastAsia" w:cs="나눔고딕코딩"/>
+          <w:kern w:val="0"/>
+          <w:szCs w:val="20"/>
+        </w:rPr>
+        <w:t xml:space="preserve"> --&gt;</w:t>
+      </w:r>
+    </w:p>
+    <w:p>
+      <w:pPr>
+        <w:wordWrap/>
+        <w:adjustRightInd w:val="0"/>
+        <w:spacing w:after="0" w:line="240" w:lineRule="auto"/>
+        <w:jc w:val="left"/>
+        <w:rPr>
+          <w:rFonts w:asciiTheme="minorEastAsia" w:hAnsiTheme="minorEastAsia" w:cs="나눔고딕코딩"/>
+          <w:kern w:val="0"/>
+          <w:szCs w:val="20"/>
+        </w:rPr>
+      </w:pPr>
+      <w:r>
+        <w:rPr>
+          <w:rFonts w:asciiTheme="minorEastAsia" w:hAnsiTheme="minorEastAsia" w:cs="나눔고딕코딩"/>
+          <w:kern w:val="0"/>
+          <w:szCs w:val="20"/>
+        </w:rPr>
+        <w:tab/>
+        <w:t xml:space="preserve">  </w:t>
+      </w:r>
+      <w:r>
+        <w:rPr>
+          <w:rFonts w:asciiTheme="minorEastAsia" w:hAnsiTheme="minorEastAsia" w:cs="나눔고딕코딩"/>
+          <w:kern w:val="0"/>
+          <w:szCs w:val="20"/>
+        </w:rPr>
+        <w:tab/>
+        <w:t>&lt;dependency&gt;</w:t>
+      </w:r>
+    </w:p>
+    <w:p>
+      <w:pPr>
+        <w:wordWrap/>
+        <w:adjustRightInd w:val="0"/>
+        <w:spacing w:after="0" w:line="240" w:lineRule="auto"/>
+        <w:jc w:val="left"/>
+        <w:rPr>
+          <w:rFonts w:asciiTheme="minorEastAsia" w:hAnsiTheme="minorEastAsia" w:cs="나눔고딕코딩"/>
+          <w:kern w:val="0"/>
+          <w:szCs w:val="20"/>
+        </w:rPr>
+      </w:pPr>
+      <w:r>
+        <w:rPr>
+          <w:rFonts w:asciiTheme="minorEastAsia" w:hAnsiTheme="minorEastAsia" w:cs="나눔고딕코딩"/>
+          <w:kern w:val="0"/>
+          <w:szCs w:val="20"/>
+        </w:rPr>
+        <w:tab/>
+        <w:t xml:space="preserve">  </w:t>
+      </w:r>
+      <w:r>
+        <w:rPr>
+          <w:rFonts w:asciiTheme="minorEastAsia" w:hAnsiTheme="minorEastAsia" w:cs="나눔고딕코딩"/>
+          <w:kern w:val="0"/>
+          <w:szCs w:val="20"/>
+        </w:rPr>
+        <w:tab/>
+      </w:r>
+      <w:r>
+        <w:rPr>
+          <w:rFonts w:asciiTheme="minorEastAsia" w:hAnsiTheme="minorEastAsia" w:cs="나눔고딕코딩"/>
+          <w:kern w:val="0"/>
+          <w:szCs w:val="20"/>
+        </w:rPr>
+        <w:tab/>
+        <w:t>&lt;groupId&gt;commons-fileupload&lt;/groupId&gt;</w:t>
+      </w:r>
+    </w:p>
+    <w:p>
+      <w:pPr>
+        <w:wordWrap/>
+        <w:adjustRightInd w:val="0"/>
+        <w:spacing w:after="0" w:line="240" w:lineRule="auto"/>
+        <w:jc w:val="left"/>
+        <w:rPr>
+          <w:rFonts w:asciiTheme="minorEastAsia" w:hAnsiTheme="minorEastAsia" w:cs="나눔고딕코딩"/>
+          <w:kern w:val="0"/>
+          <w:szCs w:val="20"/>
+        </w:rPr>
+      </w:pPr>
+      <w:r>
+        <w:rPr>
+          <w:rFonts w:asciiTheme="minorEastAsia" w:hAnsiTheme="minorEastAsia" w:cs="나눔고딕코딩"/>
+          <w:kern w:val="0"/>
+          <w:szCs w:val="20"/>
+        </w:rPr>
+        <w:tab/>
+        <w:t xml:space="preserve">  </w:t>
+      </w:r>
+      <w:r>
+        <w:rPr>
+          <w:rFonts w:asciiTheme="minorEastAsia" w:hAnsiTheme="minorEastAsia" w:cs="나눔고딕코딩"/>
+          <w:kern w:val="0"/>
+          <w:szCs w:val="20"/>
+        </w:rPr>
+        <w:tab/>
+      </w:r>
+      <w:r>
+        <w:rPr>
+          <w:rFonts w:asciiTheme="minorEastAsia" w:hAnsiTheme="minorEastAsia" w:cs="나눔고딕코딩"/>
+          <w:kern w:val="0"/>
+          <w:szCs w:val="20"/>
+        </w:rPr>
+        <w:tab/>
+        <w:t>&lt;artifactId&gt;commons-fileupload&lt;/artifactId&gt;</w:t>
+      </w:r>
+    </w:p>
+    <w:p>
+      <w:pPr>
+        <w:wordWrap/>
+        <w:adjustRightInd w:val="0"/>
+        <w:spacing w:after="0" w:line="240" w:lineRule="auto"/>
+        <w:jc w:val="left"/>
+        <w:rPr>
+          <w:rFonts w:asciiTheme="minorEastAsia" w:hAnsiTheme="minorEastAsia" w:cs="나눔고딕코딩"/>
+          <w:kern w:val="0"/>
+          <w:szCs w:val="20"/>
+        </w:rPr>
+      </w:pPr>
+      <w:r>
+        <w:rPr>
+          <w:rFonts w:asciiTheme="minorEastAsia" w:hAnsiTheme="minorEastAsia" w:cs="나눔고딕코딩"/>
+          <w:kern w:val="0"/>
+          <w:szCs w:val="20"/>
+        </w:rPr>
+        <w:tab/>
+        <w:t xml:space="preserve">  </w:t>
+      </w:r>
+      <w:r>
+        <w:rPr>
+          <w:rFonts w:asciiTheme="minorEastAsia" w:hAnsiTheme="minorEastAsia" w:cs="나눔고딕코딩"/>
+          <w:kern w:val="0"/>
+          <w:szCs w:val="20"/>
+        </w:rPr>
+        <w:tab/>
+      </w:r>
+      <w:r>
+        <w:rPr>
+          <w:rFonts w:asciiTheme="minorEastAsia" w:hAnsiTheme="minorEastAsia" w:cs="나눔고딕코딩"/>
+          <w:kern w:val="0"/>
+          <w:szCs w:val="20"/>
+        </w:rPr>
+        <w:tab/>
+        <w:t>&lt;version&gt;1.2.1&lt;/version&gt;</w:t>
+      </w:r>
+    </w:p>
+    <w:p>
+      <w:pPr>
+        <w:wordWrap/>
+        <w:adjustRightInd w:val="0"/>
+        <w:spacing w:after="0" w:line="240" w:lineRule="auto"/>
+        <w:jc w:val="left"/>
+        <w:rPr>
+          <w:rFonts w:asciiTheme="minorEastAsia" w:hAnsiTheme="minorEastAsia" w:cs="나눔고딕코딩"/>
+          <w:kern w:val="0"/>
+          <w:szCs w:val="20"/>
+        </w:rPr>
+      </w:pPr>
+      <w:r>
+        <w:rPr>
+          <w:rFonts w:asciiTheme="minorEastAsia" w:hAnsiTheme="minorEastAsia" w:cs="나눔고딕코딩"/>
+          <w:kern w:val="0"/>
+          <w:szCs w:val="20"/>
+        </w:rPr>
+        <w:tab/>
+        <w:t xml:space="preserve">  </w:t>
+      </w:r>
+      <w:r>
+        <w:rPr>
+          <w:rFonts w:asciiTheme="minorEastAsia" w:hAnsiTheme="minorEastAsia" w:cs="나눔고딕코딩"/>
+          <w:kern w:val="0"/>
+          <w:szCs w:val="20"/>
+        </w:rPr>
+        <w:tab/>
+        <w:t>&lt;/dependency&gt;</w:t>
+      </w:r>
+    </w:p>
+    <w:p>
+      <w:pPr>
+        <w:wordWrap/>
+        <w:adjustRightInd w:val="0"/>
+        <w:spacing w:after="0" w:line="240" w:lineRule="auto"/>
+        <w:jc w:val="left"/>
+        <w:rPr>
+          <w:rFonts w:asciiTheme="minorEastAsia" w:hAnsiTheme="minorEastAsia" w:cs="나눔고딕코딩"/>
+          <w:kern w:val="0"/>
+          <w:szCs w:val="20"/>
+        </w:rPr>
+      </w:pPr>
+      <w:r>
+        <w:rPr>
+          <w:rFonts w:asciiTheme="minorEastAsia" w:hAnsiTheme="minorEastAsia" w:cs="나눔고딕코딩"/>
+          <w:kern w:val="0"/>
+          <w:szCs w:val="20"/>
+        </w:rPr>
+        <w:tab/>
+        <w:t xml:space="preserve">  </w:t>
+      </w:r>
+      <w:r>
+        <w:rPr>
+          <w:rFonts w:asciiTheme="minorEastAsia" w:hAnsiTheme="minorEastAsia" w:cs="나눔고딕코딩"/>
+          <w:kern w:val="0"/>
+          <w:szCs w:val="20"/>
+        </w:rPr>
+        <w:tab/>
+        <w:t>&lt;dependency&gt;</w:t>
+      </w:r>
+    </w:p>
+    <w:p>
+      <w:pPr>
+        <w:wordWrap/>
+        <w:adjustRightInd w:val="0"/>
+        <w:spacing w:after="0" w:line="240" w:lineRule="auto"/>
+        <w:jc w:val="left"/>
+        <w:rPr>
+          <w:rFonts w:asciiTheme="minorEastAsia" w:hAnsiTheme="minorEastAsia" w:cs="나눔고딕코딩"/>
+          <w:kern w:val="0"/>
+          <w:szCs w:val="20"/>
+        </w:rPr>
+      </w:pPr>
+      <w:r>
+        <w:rPr>
+          <w:rFonts w:asciiTheme="minorEastAsia" w:hAnsiTheme="minorEastAsia" w:cs="나눔고딕코딩"/>
+          <w:kern w:val="0"/>
+          <w:szCs w:val="20"/>
+        </w:rPr>
+        <w:tab/>
+        <w:t xml:space="preserve">  </w:t>
+      </w:r>
+      <w:r>
+        <w:rPr>
+          <w:rFonts w:asciiTheme="minorEastAsia" w:hAnsiTheme="minorEastAsia" w:cs="나눔고딕코딩"/>
+          <w:kern w:val="0"/>
+          <w:szCs w:val="20"/>
+        </w:rPr>
+        <w:tab/>
+      </w:r>
+      <w:r>
+        <w:rPr>
+          <w:rFonts w:asciiTheme="minorEastAsia" w:hAnsiTheme="minorEastAsia" w:cs="나눔고딕코딩"/>
+          <w:kern w:val="0"/>
+          <w:szCs w:val="20"/>
+        </w:rPr>
+        <w:tab/>
+        <w:t>&lt;groupId&gt;commons-io&lt;/groupId&gt;</w:t>
+      </w:r>
+    </w:p>
+    <w:p>
+      <w:pPr>
+        <w:wordWrap/>
+        <w:adjustRightInd w:val="0"/>
+        <w:spacing w:after="0" w:line="240" w:lineRule="auto"/>
+        <w:jc w:val="left"/>
+        <w:rPr>
+          <w:rFonts w:asciiTheme="minorEastAsia" w:hAnsiTheme="minorEastAsia" w:cs="나눔고딕코딩"/>
+          <w:kern w:val="0"/>
+          <w:szCs w:val="20"/>
+        </w:rPr>
+      </w:pPr>
+      <w:r>
+        <w:rPr>
+          <w:rFonts w:asciiTheme="minorEastAsia" w:hAnsiTheme="minorEastAsia" w:cs="나눔고딕코딩"/>
+          <w:kern w:val="0"/>
+          <w:szCs w:val="20"/>
+        </w:rPr>
+        <w:tab/>
+        <w:t xml:space="preserve">  </w:t>
+      </w:r>
+      <w:r>
+        <w:rPr>
+          <w:rFonts w:asciiTheme="minorEastAsia" w:hAnsiTheme="minorEastAsia" w:cs="나눔고딕코딩"/>
+          <w:kern w:val="0"/>
+          <w:szCs w:val="20"/>
+        </w:rPr>
+        <w:tab/>
+      </w:r>
+      <w:r>
+        <w:rPr>
+          <w:rFonts w:asciiTheme="minorEastAsia" w:hAnsiTheme="minorEastAsia" w:cs="나눔고딕코딩"/>
+          <w:kern w:val="0"/>
+          <w:szCs w:val="20"/>
+        </w:rPr>
+        <w:tab/>
+        <w:t>&lt;artifactId&gt;commons-io&lt;/artifactId&gt;</w:t>
+      </w:r>
+    </w:p>
+    <w:p>
+      <w:pPr>
+        <w:wordWrap/>
+        <w:adjustRightInd w:val="0"/>
+        <w:spacing w:after="0" w:line="240" w:lineRule="auto"/>
+        <w:jc w:val="left"/>
+        <w:rPr>
+          <w:rFonts w:asciiTheme="minorEastAsia" w:hAnsiTheme="minorEastAsia" w:cs="나눔고딕코딩"/>
+          <w:kern w:val="0"/>
+          <w:szCs w:val="20"/>
+        </w:rPr>
+      </w:pPr>
+      <w:r>
+        <w:rPr>
+          <w:rFonts w:asciiTheme="minorEastAsia" w:hAnsiTheme="minorEastAsia" w:cs="나눔고딕코딩"/>
+          <w:kern w:val="0"/>
+          <w:szCs w:val="20"/>
+        </w:rPr>
+        <w:tab/>
+        <w:t xml:space="preserve">  </w:t>
+      </w:r>
+      <w:r>
+        <w:rPr>
+          <w:rFonts w:asciiTheme="minorEastAsia" w:hAnsiTheme="minorEastAsia" w:cs="나눔고딕코딩"/>
+          <w:kern w:val="0"/>
+          <w:szCs w:val="20"/>
+        </w:rPr>
+        <w:tab/>
+      </w:r>
+      <w:r>
+        <w:rPr>
+          <w:rFonts w:asciiTheme="minorEastAsia" w:hAnsiTheme="minorEastAsia" w:cs="나눔고딕코딩"/>
+          <w:kern w:val="0"/>
+          <w:szCs w:val="20"/>
+        </w:rPr>
+        <w:tab/>
+        <w:t>&lt;version&gt;1.4&lt;/version&gt;</w:t>
+      </w:r>
+    </w:p>
+    <w:p>
+      <w:pPr>
+        <w:rPr>
+          <w:rFonts w:asciiTheme="minorEastAsia" w:hAnsiTheme="minorEastAsia" w:cs="나눔고딕코딩" w:hint="eastAsia"/>
+          <w:kern w:val="0"/>
+          <w:szCs w:val="20"/>
+        </w:rPr>
+      </w:pPr>
+      <w:r>
+        <w:rPr>
+          <w:rFonts w:asciiTheme="minorEastAsia" w:hAnsiTheme="minorEastAsia" w:cs="나눔고딕코딩"/>
+          <w:kern w:val="0"/>
+          <w:szCs w:val="20"/>
+        </w:rPr>
+        <w:tab/>
+        <w:t xml:space="preserve">  </w:t>
+      </w:r>
+      <w:r>
+        <w:rPr>
+          <w:rFonts w:asciiTheme="minorEastAsia" w:hAnsiTheme="minorEastAsia" w:cs="나눔고딕코딩"/>
+          <w:kern w:val="0"/>
+          <w:szCs w:val="20"/>
+        </w:rPr>
+        <w:tab/>
+        <w:t>&lt;/dependency&gt;</w:t>
+      </w:r>
+    </w:p>
+    <w:p>
+      <w:pPr>
+        <w:rPr>
+          <w:rFonts w:asciiTheme="minorEastAsia" w:hAnsiTheme="minorEastAsia" w:cs="나눔고딕코딩" w:hint="eastAsia"/>
+          <w:kern w:val="0"/>
+          <w:szCs w:val="20"/>
+        </w:rPr>
+      </w:pPr>
+    </w:p>
+    <w:p>
+      <w:pPr>
+        <w:rPr>
+          <w:rFonts w:asciiTheme="minorEastAsia" w:hAnsiTheme="minorEastAsia" w:cs="나눔고딕코딩" w:hint="eastAsia"/>
+          <w:kern w:val="0"/>
+          <w:szCs w:val="20"/>
+        </w:rPr>
+      </w:pPr>
+      <w:r>
+        <w:rPr>
+          <w:rFonts w:asciiTheme="minorEastAsia" w:hAnsiTheme="minorEastAsia" w:cs="나눔고딕코딩" w:hint="eastAsia"/>
+          <w:kern w:val="0"/>
+          <w:szCs w:val="20"/>
+        </w:rPr>
+        <w:t>2. servlet-context에 리졸버 빈등록</w:t>
+      </w:r>
+    </w:p>
+    <w:p>
+      <w:pPr>
+        <w:wordWrap/>
+        <w:adjustRightInd w:val="0"/>
+        <w:spacing w:after="0" w:line="240" w:lineRule="auto"/>
+        <w:jc w:val="left"/>
+        <w:rPr>
+          <w:rFonts w:asciiTheme="minorEastAsia" w:hAnsiTheme="minorEastAsia" w:cs="나눔고딕코딩"/>
+          <w:kern w:val="0"/>
+          <w:szCs w:val="20"/>
+        </w:rPr>
+      </w:pPr>
+      <w:r>
+        <w:rPr>
+          <w:rFonts w:asciiTheme="minorEastAsia" w:hAnsiTheme="minorEastAsia" w:cs="나눔고딕코딩"/>
+          <w:kern w:val="0"/>
+          <w:szCs w:val="20"/>
+        </w:rPr>
         <w:t xml:space="preserve">&lt;!-- </w:t>
       </w:r>
       <w:r>
@@ -5881,59 +7382,207 @@
           <w:kern w:val="0"/>
           <w:szCs w:val="20"/>
         </w:rPr>
-        <w:t>로그인실패시 처리할 핸들러의 위치와 객체</w:t>
-      </w:r>
-    </w:p>
-    <w:p>
-      <w:pPr>
-        <w:wordWrap/>
-        <w:adjustRightInd w:val="0"/>
-        <w:spacing w:after="0" w:line="240" w:lineRule="auto"/>
-        <w:jc w:val="left"/>
-        <w:rPr>
-          <w:rFonts w:asciiTheme="minorEastAsia" w:hAnsiTheme="minorEastAsia" w:cs="나눔고딕코딩"/>
-          <w:kern w:val="0"/>
-          <w:szCs w:val="20"/>
-        </w:rPr>
-      </w:pPr>
-      <w:r>
-        <w:rPr>
-          <w:rFonts w:asciiTheme="minorEastAsia" w:hAnsiTheme="minorEastAsia" w:cs="나눔고딕코딩"/>
-          <w:kern w:val="0"/>
-          <w:szCs w:val="20"/>
-        </w:rPr>
-        <w:tab/>
-        <w:t>&lt;bean id="loginFailureHandler" class="com.spring.inwoo.security.MyAuthenticationFailureHandler"&gt;</w:t>
-      </w:r>
-    </w:p>
-    <w:p>
-      <w:pPr>
-        <w:wordWrap/>
-        <w:adjustRightInd w:val="0"/>
-        <w:spacing w:after="0" w:line="240" w:lineRule="auto"/>
-        <w:jc w:val="left"/>
-        <w:rPr>
-          <w:rFonts w:asciiTheme="minorEastAsia" w:hAnsiTheme="minorEastAsia" w:cs="나눔고딕코딩"/>
-          <w:kern w:val="0"/>
-          <w:szCs w:val="20"/>
-        </w:rPr>
-      </w:pPr>
-      <w:r>
-        <w:rPr>
-          <w:rFonts w:asciiTheme="minorEastAsia" w:hAnsiTheme="minorEastAsia" w:cs="나눔고딕코딩"/>
-          <w:kern w:val="0"/>
-          <w:szCs w:val="20"/>
-        </w:rPr>
-        <w:tab/>
-      </w:r>
-      <w:r>
-        <w:rPr>
-          <w:rFonts w:asciiTheme="minorEastAsia" w:hAnsiTheme="minorEastAsia" w:cs="나눔고딕코딩"/>
-          <w:kern w:val="0"/>
-          <w:szCs w:val="20"/>
-        </w:rPr>
-        <w:tab/>
-        <w:t>&lt;property name="failureUrl" value="/</w:t>
+        <w:t>멀티파트</w:t>
+      </w:r>
+      <w:r>
+        <w:rPr>
+          <w:rFonts w:asciiTheme="minorEastAsia" w:hAnsiTheme="minorEastAsia" w:cs="나눔고딕코딩"/>
+          <w:kern w:val="0"/>
+          <w:szCs w:val="20"/>
+        </w:rPr>
+        <w:t xml:space="preserve"> </w:t>
+      </w:r>
+      <w:r>
+        <w:rPr>
+          <w:rFonts w:asciiTheme="minorEastAsia" w:hAnsiTheme="minorEastAsia" w:cs="나눔고딕코딩" w:hint="eastAsia"/>
+          <w:kern w:val="0"/>
+          <w:szCs w:val="20"/>
+        </w:rPr>
+        <w:t>리졸버</w:t>
+      </w:r>
+      <w:r>
+        <w:rPr>
+          <w:rFonts w:asciiTheme="minorEastAsia" w:hAnsiTheme="minorEastAsia" w:cs="나눔고딕코딩"/>
+          <w:kern w:val="0"/>
+          <w:szCs w:val="20"/>
+        </w:rPr>
+        <w:t xml:space="preserve"> --&gt;</w:t>
+      </w:r>
+    </w:p>
+    <w:p>
+      <w:pPr>
+        <w:wordWrap/>
+        <w:adjustRightInd w:val="0"/>
+        <w:spacing w:after="0" w:line="240" w:lineRule="auto"/>
+        <w:jc w:val="left"/>
+        <w:rPr>
+          <w:rFonts w:asciiTheme="minorEastAsia" w:hAnsiTheme="minorEastAsia" w:cs="나눔고딕코딩"/>
+          <w:kern w:val="0"/>
+          <w:szCs w:val="20"/>
+        </w:rPr>
+      </w:pPr>
+      <w:r>
+        <w:rPr>
+          <w:rFonts w:asciiTheme="minorEastAsia" w:hAnsiTheme="minorEastAsia" w:cs="나눔고딕코딩"/>
+          <w:kern w:val="0"/>
+          <w:szCs w:val="20"/>
+        </w:rPr>
+        <w:tab/>
+        <w:t>&lt;beans:bean id="multipartResolver"</w:t>
+      </w:r>
+    </w:p>
+    <w:p>
+      <w:pPr>
+        <w:wordWrap/>
+        <w:adjustRightInd w:val="0"/>
+        <w:spacing w:after="0" w:line="240" w:lineRule="auto"/>
+        <w:jc w:val="left"/>
+        <w:rPr>
+          <w:rFonts w:asciiTheme="minorEastAsia" w:hAnsiTheme="minorEastAsia" w:cs="나눔고딕코딩"/>
+          <w:kern w:val="0"/>
+          <w:szCs w:val="20"/>
+        </w:rPr>
+      </w:pPr>
+      <w:r>
+        <w:rPr>
+          <w:rFonts w:asciiTheme="minorEastAsia" w:hAnsiTheme="minorEastAsia" w:cs="나눔고딕코딩"/>
+          <w:kern w:val="0"/>
+          <w:szCs w:val="20"/>
+        </w:rPr>
+        <w:tab/>
+      </w:r>
+      <w:r>
+        <w:rPr>
+          <w:rFonts w:asciiTheme="minorEastAsia" w:hAnsiTheme="minorEastAsia" w:cs="나눔고딕코딩"/>
+          <w:kern w:val="0"/>
+          <w:szCs w:val="20"/>
+        </w:rPr>
+        <w:tab/>
+        <w:t>class="org.springframework.web.multipart.commons.CommonsMultipartResolver"&gt;</w:t>
+      </w:r>
+    </w:p>
+    <w:p>
+      <w:pPr>
+        <w:wordWrap/>
+        <w:adjustRightInd w:val="0"/>
+        <w:spacing w:after="0" w:line="240" w:lineRule="auto"/>
+        <w:jc w:val="left"/>
+        <w:rPr>
+          <w:rFonts w:asciiTheme="minorEastAsia" w:hAnsiTheme="minorEastAsia" w:cs="나눔고딕코딩"/>
+          <w:kern w:val="0"/>
+          <w:szCs w:val="20"/>
+        </w:rPr>
+      </w:pPr>
+      <w:r>
+        <w:rPr>
+          <w:rFonts w:asciiTheme="minorEastAsia" w:hAnsiTheme="minorEastAsia" w:cs="나눔고딕코딩"/>
+          <w:kern w:val="0"/>
+          <w:szCs w:val="20"/>
+        </w:rPr>
+        <w:tab/>
+      </w:r>
+      <w:r>
+        <w:rPr>
+          <w:rFonts w:asciiTheme="minorEastAsia" w:hAnsiTheme="minorEastAsia" w:cs="나눔고딕코딩"/>
+          <w:kern w:val="0"/>
+          <w:szCs w:val="20"/>
+        </w:rPr>
+        <w:tab/>
+        <w:t xml:space="preserve">&lt;!-- </w:t>
+      </w:r>
+      <w:r>
+        <w:rPr>
+          <w:rFonts w:asciiTheme="minorEastAsia" w:hAnsiTheme="minorEastAsia" w:cs="나눔고딕코딩" w:hint="eastAsia"/>
+          <w:kern w:val="0"/>
+          <w:szCs w:val="20"/>
+        </w:rPr>
+        <w:t>최대</w:t>
+      </w:r>
+      <w:r>
+        <w:rPr>
+          <w:rFonts w:asciiTheme="minorEastAsia" w:hAnsiTheme="minorEastAsia" w:cs="나눔고딕코딩"/>
+          <w:kern w:val="0"/>
+          <w:szCs w:val="20"/>
+        </w:rPr>
+        <w:t xml:space="preserve"> </w:t>
+      </w:r>
+      <w:r>
+        <w:rPr>
+          <w:rFonts w:asciiTheme="minorEastAsia" w:hAnsiTheme="minorEastAsia" w:cs="나눔고딕코딩" w:hint="eastAsia"/>
+          <w:kern w:val="0"/>
+          <w:szCs w:val="20"/>
+        </w:rPr>
+        <w:t>업로드</w:t>
+      </w:r>
+      <w:r>
+        <w:rPr>
+          <w:rFonts w:asciiTheme="minorEastAsia" w:hAnsiTheme="minorEastAsia" w:cs="나눔고딕코딩"/>
+          <w:kern w:val="0"/>
+          <w:szCs w:val="20"/>
+        </w:rPr>
+        <w:t xml:space="preserve"> </w:t>
+      </w:r>
+      <w:r>
+        <w:rPr>
+          <w:rFonts w:asciiTheme="minorEastAsia" w:hAnsiTheme="minorEastAsia" w:cs="나눔고딕코딩" w:hint="eastAsia"/>
+          <w:kern w:val="0"/>
+          <w:szCs w:val="20"/>
+        </w:rPr>
+        <w:t>가능한</w:t>
+      </w:r>
+      <w:r>
+        <w:rPr>
+          <w:rFonts w:asciiTheme="minorEastAsia" w:hAnsiTheme="minorEastAsia" w:cs="나눔고딕코딩"/>
+          <w:kern w:val="0"/>
+          <w:szCs w:val="20"/>
+        </w:rPr>
+        <w:t xml:space="preserve"> </w:t>
+      </w:r>
+      <w:r>
+        <w:rPr>
+          <w:rFonts w:asciiTheme="minorEastAsia" w:hAnsiTheme="minorEastAsia" w:cs="나눔고딕코딩" w:hint="eastAsia"/>
+          <w:kern w:val="0"/>
+          <w:szCs w:val="20"/>
+        </w:rPr>
+        <w:t>크기</w:t>
+      </w:r>
+      <w:r>
+        <w:rPr>
+          <w:rFonts w:asciiTheme="minorEastAsia" w:hAnsiTheme="minorEastAsia" w:cs="나눔고딕코딩"/>
+          <w:kern w:val="0"/>
+          <w:szCs w:val="20"/>
+        </w:rPr>
+        <w:t xml:space="preserve"> --&gt;</w:t>
+      </w:r>
+    </w:p>
+    <w:p>
+      <w:pPr>
+        <w:wordWrap/>
+        <w:adjustRightInd w:val="0"/>
+        <w:spacing w:after="0" w:line="240" w:lineRule="auto"/>
+        <w:jc w:val="left"/>
+        <w:rPr>
+          <w:rFonts w:asciiTheme="minorEastAsia" w:hAnsiTheme="minorEastAsia" w:cs="나눔고딕코딩"/>
+          <w:kern w:val="0"/>
+          <w:szCs w:val="20"/>
+        </w:rPr>
+      </w:pPr>
+      <w:r>
+        <w:rPr>
+          <w:rFonts w:asciiTheme="minorEastAsia" w:hAnsiTheme="minorEastAsia" w:cs="나눔고딕코딩"/>
+          <w:kern w:val="0"/>
+          <w:szCs w:val="20"/>
+        </w:rPr>
+        <w:tab/>
+      </w:r>
+      <w:r>
+        <w:rPr>
+          <w:rFonts w:asciiTheme="minorEastAsia" w:hAnsiTheme="minorEastAsia" w:cs="나눔고딕코딩"/>
+          <w:kern w:val="0"/>
+          <w:szCs w:val="20"/>
+        </w:rPr>
+        <w:tab/>
+        <w:t>&lt;beans:property name="</w:t>
       </w:r>
       <w:r>
         <w:rPr>
@@ -5942,58 +7591,279 @@
           <w:szCs w:val="20"/>
           <w:u w:val="single"/>
         </w:rPr>
-        <w:t>inwoo</w:t>
-      </w:r>
-      <w:r>
-        <w:rPr>
-          <w:rFonts w:asciiTheme="minorEastAsia" w:hAnsiTheme="minorEastAsia" w:cs="나눔고딕코딩"/>
-          <w:kern w:val="0"/>
-          <w:szCs w:val="20"/>
-        </w:rPr>
-        <w:t>/user/login"&gt;&lt;/property&gt;</w:t>
-      </w:r>
-    </w:p>
-    <w:p>
-      <w:pPr>
-        <w:wordWrap/>
-        <w:adjustRightInd w:val="0"/>
-        <w:spacing w:after="0" w:line="240" w:lineRule="auto"/>
-        <w:jc w:val="left"/>
-        <w:rPr>
-          <w:rFonts w:asciiTheme="minorEastAsia" w:hAnsiTheme="minorEastAsia" w:cs="나눔고딕코딩"/>
-          <w:kern w:val="0"/>
-          <w:szCs w:val="20"/>
-        </w:rPr>
-      </w:pPr>
-      <w:r>
-        <w:rPr>
-          <w:rFonts w:asciiTheme="minorEastAsia" w:hAnsiTheme="minorEastAsia" w:cs="나눔고딕코딩"/>
-          <w:kern w:val="0"/>
-          <w:szCs w:val="20"/>
-        </w:rPr>
-        <w:tab/>
-        <w:t>&lt;/bean&gt;</w:t>
-      </w:r>
-    </w:p>
-    <w:p>
-      <w:pPr>
-        <w:wordWrap/>
-        <w:adjustRightInd w:val="0"/>
-        <w:spacing w:after="0" w:line="240" w:lineRule="auto"/>
-        <w:jc w:val="left"/>
-        <w:rPr>
-          <w:rFonts w:asciiTheme="minorEastAsia" w:hAnsiTheme="minorEastAsia" w:cs="나눔고딕코딩"/>
-          <w:kern w:val="0"/>
-          <w:szCs w:val="20"/>
-        </w:rPr>
-      </w:pPr>
-      <w:r>
-        <w:rPr>
-          <w:rFonts w:asciiTheme="minorEastAsia" w:hAnsiTheme="minorEastAsia" w:cs="나눔고딕코딩"/>
-          <w:kern w:val="0"/>
-          <w:szCs w:val="20"/>
-        </w:rPr>
-        <w:tab/>
+        <w:t>maxUploadSize"</w:t>
+      </w:r>
+      <w:r>
+        <w:rPr>
+          <w:rFonts w:asciiTheme="minorEastAsia" w:hAnsiTheme="minorEastAsia" w:cs="나눔고딕코딩"/>
+          <w:kern w:val="0"/>
+          <w:szCs w:val="20"/>
+        </w:rPr>
+        <w:t xml:space="preserve"> value="52428800" /&gt;</w:t>
+      </w:r>
+    </w:p>
+    <w:p>
+      <w:pPr>
+        <w:wordWrap/>
+        <w:adjustRightInd w:val="0"/>
+        <w:spacing w:after="0" w:line="240" w:lineRule="auto"/>
+        <w:jc w:val="left"/>
+        <w:rPr>
+          <w:rFonts w:asciiTheme="minorEastAsia" w:hAnsiTheme="minorEastAsia" w:cs="나눔고딕코딩"/>
+          <w:kern w:val="0"/>
+          <w:szCs w:val="20"/>
+        </w:rPr>
+      </w:pPr>
+      <w:r>
+        <w:rPr>
+          <w:rFonts w:asciiTheme="minorEastAsia" w:hAnsiTheme="minorEastAsia" w:cs="나눔고딕코딩"/>
+          <w:kern w:val="0"/>
+          <w:szCs w:val="20"/>
+        </w:rPr>
+        <w:tab/>
+      </w:r>
+      <w:r>
+        <w:rPr>
+          <w:rFonts w:asciiTheme="minorEastAsia" w:hAnsiTheme="minorEastAsia" w:cs="나눔고딕코딩"/>
+          <w:kern w:val="0"/>
+          <w:szCs w:val="20"/>
+        </w:rPr>
+        <w:tab/>
+        <w:t>&lt;!-- 52428800B (50MB) --&gt;</w:t>
+      </w:r>
+    </w:p>
+    <w:p>
+      <w:pPr>
+        <w:wordWrap/>
+        <w:adjustRightInd w:val="0"/>
+        <w:spacing w:after="0" w:line="240" w:lineRule="auto"/>
+        <w:jc w:val="left"/>
+        <w:rPr>
+          <w:rFonts w:asciiTheme="minorEastAsia" w:hAnsiTheme="minorEastAsia" w:cs="나눔고딕코딩"/>
+          <w:kern w:val="0"/>
+          <w:szCs w:val="20"/>
+        </w:rPr>
+      </w:pPr>
+      <w:r>
+        <w:rPr>
+          <w:rFonts w:asciiTheme="minorEastAsia" w:hAnsiTheme="minorEastAsia" w:cs="나눔고딕코딩"/>
+          <w:kern w:val="0"/>
+          <w:szCs w:val="20"/>
+        </w:rPr>
+        <w:tab/>
+      </w:r>
+      <w:r>
+        <w:rPr>
+          <w:rFonts w:asciiTheme="minorEastAsia" w:hAnsiTheme="minorEastAsia" w:cs="나눔고딕코딩"/>
+          <w:kern w:val="0"/>
+          <w:szCs w:val="20"/>
+        </w:rPr>
+        <w:tab/>
+      </w:r>
+    </w:p>
+    <w:p>
+      <w:pPr>
+        <w:wordWrap/>
+        <w:adjustRightInd w:val="0"/>
+        <w:spacing w:after="0" w:line="240" w:lineRule="auto"/>
+        <w:jc w:val="left"/>
+        <w:rPr>
+          <w:rFonts w:asciiTheme="minorEastAsia" w:hAnsiTheme="minorEastAsia" w:cs="나눔고딕코딩"/>
+          <w:kern w:val="0"/>
+          <w:szCs w:val="20"/>
+        </w:rPr>
+      </w:pPr>
+      <w:r>
+        <w:rPr>
+          <w:rFonts w:asciiTheme="minorEastAsia" w:hAnsiTheme="minorEastAsia" w:cs="나눔고딕코딩"/>
+          <w:kern w:val="0"/>
+          <w:szCs w:val="20"/>
+        </w:rPr>
+        <w:tab/>
+      </w:r>
+      <w:r>
+        <w:rPr>
+          <w:rFonts w:asciiTheme="minorEastAsia" w:hAnsiTheme="minorEastAsia" w:cs="나눔고딕코딩"/>
+          <w:kern w:val="0"/>
+          <w:szCs w:val="20"/>
+        </w:rPr>
+        <w:tab/>
+        <w:t xml:space="preserve">&lt;!-- </w:t>
+      </w:r>
+      <w:r>
+        <w:rPr>
+          <w:rFonts w:asciiTheme="minorEastAsia" w:hAnsiTheme="minorEastAsia" w:cs="나눔고딕코딩" w:hint="eastAsia"/>
+          <w:kern w:val="0"/>
+          <w:szCs w:val="20"/>
+        </w:rPr>
+        <w:t>디스크에</w:t>
+      </w:r>
+      <w:r>
+        <w:rPr>
+          <w:rFonts w:asciiTheme="minorEastAsia" w:hAnsiTheme="minorEastAsia" w:cs="나눔고딕코딩"/>
+          <w:kern w:val="0"/>
+          <w:szCs w:val="20"/>
+        </w:rPr>
+        <w:t xml:space="preserve"> </w:t>
+      </w:r>
+      <w:r>
+        <w:rPr>
+          <w:rFonts w:asciiTheme="minorEastAsia" w:hAnsiTheme="minorEastAsia" w:cs="나눔고딕코딩" w:hint="eastAsia"/>
+          <w:kern w:val="0"/>
+          <w:szCs w:val="20"/>
+        </w:rPr>
+        <w:t>임시</w:t>
+      </w:r>
+      <w:r>
+        <w:rPr>
+          <w:rFonts w:asciiTheme="minorEastAsia" w:hAnsiTheme="minorEastAsia" w:cs="나눔고딕코딩"/>
+          <w:kern w:val="0"/>
+          <w:szCs w:val="20"/>
+        </w:rPr>
+        <w:t xml:space="preserve"> </w:t>
+      </w:r>
+      <w:r>
+        <w:rPr>
+          <w:rFonts w:asciiTheme="minorEastAsia" w:hAnsiTheme="minorEastAsia" w:cs="나눔고딕코딩" w:hint="eastAsia"/>
+          <w:kern w:val="0"/>
+          <w:szCs w:val="20"/>
+        </w:rPr>
+        <w:t>파일</w:t>
+      </w:r>
+      <w:r>
+        <w:rPr>
+          <w:rFonts w:asciiTheme="minorEastAsia" w:hAnsiTheme="minorEastAsia" w:cs="나눔고딕코딩"/>
+          <w:kern w:val="0"/>
+          <w:szCs w:val="20"/>
+        </w:rPr>
+        <w:t xml:space="preserve"> </w:t>
+      </w:r>
+      <w:r>
+        <w:rPr>
+          <w:rFonts w:asciiTheme="minorEastAsia" w:hAnsiTheme="minorEastAsia" w:cs="나눔고딕코딩" w:hint="eastAsia"/>
+          <w:kern w:val="0"/>
+          <w:szCs w:val="20"/>
+        </w:rPr>
+        <w:t>생성</w:t>
+      </w:r>
+      <w:r>
+        <w:rPr>
+          <w:rFonts w:asciiTheme="minorEastAsia" w:hAnsiTheme="minorEastAsia" w:cs="나눔고딕코딩"/>
+          <w:kern w:val="0"/>
+          <w:szCs w:val="20"/>
+        </w:rPr>
+        <w:t xml:space="preserve"> </w:t>
+      </w:r>
+      <w:r>
+        <w:rPr>
+          <w:rFonts w:asciiTheme="minorEastAsia" w:hAnsiTheme="minorEastAsia" w:cs="나눔고딕코딩" w:hint="eastAsia"/>
+          <w:kern w:val="0"/>
+          <w:szCs w:val="20"/>
+        </w:rPr>
+        <w:t>전</w:t>
+      </w:r>
+      <w:r>
+        <w:rPr>
+          <w:rFonts w:asciiTheme="minorEastAsia" w:hAnsiTheme="minorEastAsia" w:cs="나눔고딕코딩"/>
+          <w:kern w:val="0"/>
+          <w:szCs w:val="20"/>
+        </w:rPr>
+        <w:t xml:space="preserve">, </w:t>
+      </w:r>
+      <w:r>
+        <w:rPr>
+          <w:rFonts w:asciiTheme="minorEastAsia" w:hAnsiTheme="minorEastAsia" w:cs="나눔고딕코딩" w:hint="eastAsia"/>
+          <w:kern w:val="0"/>
+          <w:szCs w:val="20"/>
+        </w:rPr>
+        <w:t>메모리에</w:t>
+      </w:r>
+      <w:r>
+        <w:rPr>
+          <w:rFonts w:asciiTheme="minorEastAsia" w:hAnsiTheme="minorEastAsia" w:cs="나눔고딕코딩"/>
+          <w:kern w:val="0"/>
+          <w:szCs w:val="20"/>
+        </w:rPr>
+        <w:t xml:space="preserve"> </w:t>
+      </w:r>
+      <w:r>
+        <w:rPr>
+          <w:rFonts w:asciiTheme="minorEastAsia" w:hAnsiTheme="minorEastAsia" w:cs="나눔고딕코딩" w:hint="eastAsia"/>
+          <w:kern w:val="0"/>
+          <w:szCs w:val="20"/>
+        </w:rPr>
+        <w:t>보관할</w:t>
+      </w:r>
+      <w:r>
+        <w:rPr>
+          <w:rFonts w:asciiTheme="minorEastAsia" w:hAnsiTheme="minorEastAsia" w:cs="나눔고딕코딩"/>
+          <w:kern w:val="0"/>
+          <w:szCs w:val="20"/>
+        </w:rPr>
+        <w:t xml:space="preserve"> </w:t>
+      </w:r>
+      <w:r>
+        <w:rPr>
+          <w:rFonts w:asciiTheme="minorEastAsia" w:hAnsiTheme="minorEastAsia" w:cs="나눔고딕코딩" w:hint="eastAsia"/>
+          <w:kern w:val="0"/>
+          <w:szCs w:val="20"/>
+        </w:rPr>
+        <w:t>수</w:t>
+      </w:r>
+      <w:r>
+        <w:rPr>
+          <w:rFonts w:asciiTheme="minorEastAsia" w:hAnsiTheme="minorEastAsia" w:cs="나눔고딕코딩"/>
+          <w:kern w:val="0"/>
+          <w:szCs w:val="20"/>
+        </w:rPr>
+        <w:t xml:space="preserve"> </w:t>
+      </w:r>
+      <w:r>
+        <w:rPr>
+          <w:rFonts w:asciiTheme="minorEastAsia" w:hAnsiTheme="minorEastAsia" w:cs="나눔고딕코딩" w:hint="eastAsia"/>
+          <w:kern w:val="0"/>
+          <w:szCs w:val="20"/>
+        </w:rPr>
+        <w:t>있는</w:t>
+      </w:r>
+      <w:r>
+        <w:rPr>
+          <w:rFonts w:asciiTheme="minorEastAsia" w:hAnsiTheme="minorEastAsia" w:cs="나눔고딕코딩"/>
+          <w:kern w:val="0"/>
+          <w:szCs w:val="20"/>
+        </w:rPr>
+        <w:t xml:space="preserve"> </w:t>
+      </w:r>
+      <w:r>
+        <w:rPr>
+          <w:rFonts w:asciiTheme="minorEastAsia" w:hAnsiTheme="minorEastAsia" w:cs="나눔고딕코딩" w:hint="eastAsia"/>
+          <w:kern w:val="0"/>
+          <w:szCs w:val="20"/>
+        </w:rPr>
+        <w:t>최대</w:t>
+      </w:r>
+      <w:r>
+        <w:rPr>
+          <w:rFonts w:asciiTheme="minorEastAsia" w:hAnsiTheme="minorEastAsia" w:cs="나눔고딕코딩"/>
+          <w:kern w:val="0"/>
+          <w:szCs w:val="20"/>
+        </w:rPr>
+        <w:t xml:space="preserve"> </w:t>
+      </w:r>
+      <w:r>
+        <w:rPr>
+          <w:rFonts w:asciiTheme="minorEastAsia" w:hAnsiTheme="minorEastAsia" w:cs="나눔고딕코딩" w:hint="eastAsia"/>
+          <w:kern w:val="0"/>
+          <w:szCs w:val="20"/>
+        </w:rPr>
+        <w:t>크기</w:t>
+      </w:r>
+      <w:r>
+        <w:rPr>
+          <w:rFonts w:asciiTheme="minorEastAsia" w:hAnsiTheme="minorEastAsia" w:cs="나눔고딕코딩"/>
+          <w:kern w:val="0"/>
+          <w:szCs w:val="20"/>
+        </w:rPr>
         <w:t xml:space="preserve"> --&gt;</w:t>
       </w:r>
     </w:p>
@@ -6017,452 +7887,210 @@
         </w:rPr>
         <w:tab/>
       </w:r>
-    </w:p>
-    <w:p>
-      <w:pPr>
-        <w:wordWrap/>
-        <w:adjustRightInd w:val="0"/>
-        <w:spacing w:after="0" w:line="240" w:lineRule="auto"/>
-        <w:jc w:val="left"/>
-        <w:rPr>
-          <w:rFonts w:asciiTheme="minorEastAsia" w:hAnsiTheme="minorEastAsia" w:cs="나눔고딕코딩"/>
-          <w:kern w:val="0"/>
-          <w:szCs w:val="20"/>
-        </w:rPr>
-      </w:pPr>
-      <w:r>
-        <w:rPr>
-          <w:rFonts w:asciiTheme="minorEastAsia" w:hAnsiTheme="minorEastAsia" w:cs="나눔고딕코딩"/>
-          <w:kern w:val="0"/>
-          <w:szCs w:val="20"/>
-        </w:rPr>
-        <w:tab/>
-      </w:r>
-    </w:p>
-    <w:p>
-      <w:pPr>
-        <w:wordWrap/>
-        <w:adjustRightInd w:val="0"/>
-        <w:spacing w:after="0" w:line="240" w:lineRule="auto"/>
-        <w:jc w:val="left"/>
-        <w:rPr>
-          <w:rFonts w:asciiTheme="minorEastAsia" w:hAnsiTheme="minorEastAsia" w:cs="나눔고딕코딩"/>
-          <w:kern w:val="0"/>
-          <w:szCs w:val="20"/>
-        </w:rPr>
-      </w:pPr>
-      <w:r>
-        <w:rPr>
-          <w:rFonts w:asciiTheme="minorEastAsia" w:hAnsiTheme="minorEastAsia" w:cs="나눔고딕코딩"/>
-          <w:kern w:val="0"/>
-          <w:szCs w:val="20"/>
-        </w:rPr>
-        <w:tab/>
-        <w:t>&lt;security:authentication-manager&gt;</w:t>
-      </w:r>
-    </w:p>
-    <w:p>
-      <w:pPr>
-        <w:wordWrap/>
-        <w:adjustRightInd w:val="0"/>
-        <w:spacing w:after="0" w:line="240" w:lineRule="auto"/>
-        <w:jc w:val="left"/>
-        <w:rPr>
-          <w:rFonts w:asciiTheme="minorEastAsia" w:hAnsiTheme="minorEastAsia" w:cs="나눔고딕코딩"/>
-          <w:kern w:val="0"/>
-          <w:szCs w:val="20"/>
-        </w:rPr>
-      </w:pPr>
-      <w:r>
-        <w:rPr>
-          <w:rFonts w:asciiTheme="minorEastAsia" w:hAnsiTheme="minorEastAsia" w:cs="나눔고딕코딩"/>
-          <w:kern w:val="0"/>
-          <w:szCs w:val="20"/>
-        </w:rPr>
-        <w:tab/>
-      </w:r>
-      <w:r>
-        <w:rPr>
-          <w:rFonts w:asciiTheme="minorEastAsia" w:hAnsiTheme="minorEastAsia" w:cs="나눔고딕코딩"/>
-          <w:kern w:val="0"/>
-          <w:szCs w:val="20"/>
-        </w:rPr>
-        <w:tab/>
-        <w:t>&lt;security:authentication-provider&gt;</w:t>
-      </w:r>
-    </w:p>
-    <w:p>
-      <w:pPr>
-        <w:wordWrap/>
-        <w:adjustRightInd w:val="0"/>
-        <w:spacing w:after="0" w:line="240" w:lineRule="auto"/>
-        <w:jc w:val="left"/>
-        <w:rPr>
-          <w:rFonts w:asciiTheme="minorEastAsia" w:hAnsiTheme="minorEastAsia" w:cs="나눔고딕코딩"/>
-          <w:kern w:val="0"/>
-          <w:szCs w:val="20"/>
-        </w:rPr>
-      </w:pPr>
-      <w:r>
-        <w:rPr>
-          <w:rFonts w:asciiTheme="minorEastAsia" w:hAnsiTheme="minorEastAsia" w:cs="나눔고딕코딩"/>
-          <w:kern w:val="0"/>
-          <w:szCs w:val="20"/>
-        </w:rPr>
-        <w:tab/>
-      </w:r>
-      <w:r>
-        <w:rPr>
-          <w:rFonts w:asciiTheme="minorEastAsia" w:hAnsiTheme="minorEastAsia" w:cs="나눔고딕코딩"/>
-          <w:kern w:val="0"/>
-          <w:szCs w:val="20"/>
-        </w:rPr>
-        <w:tab/>
-      </w:r>
-      <w:r>
-        <w:rPr>
-          <w:rFonts w:asciiTheme="minorEastAsia" w:hAnsiTheme="minorEastAsia" w:cs="나눔고딕코딩"/>
-          <w:kern w:val="0"/>
-          <w:szCs w:val="20"/>
-        </w:rPr>
-        <w:tab/>
-        <w:t>&lt;security:jdbc-user-service</w:t>
-      </w:r>
-    </w:p>
-    <w:p>
-      <w:pPr>
-        <w:wordWrap/>
-        <w:adjustRightInd w:val="0"/>
-        <w:spacing w:after="0" w:line="240" w:lineRule="auto"/>
-        <w:jc w:val="left"/>
-        <w:rPr>
-          <w:rFonts w:asciiTheme="minorEastAsia" w:hAnsiTheme="minorEastAsia" w:cs="나눔고딕코딩" w:hint="eastAsia"/>
-          <w:kern w:val="0"/>
-          <w:szCs w:val="20"/>
-        </w:rPr>
-      </w:pPr>
-      <w:r>
-        <w:rPr>
-          <w:rFonts w:asciiTheme="minorEastAsia" w:hAnsiTheme="minorEastAsia" w:cs="나눔고딕코딩"/>
-          <w:kern w:val="0"/>
-          <w:szCs w:val="20"/>
-        </w:rPr>
-        <w:tab/>
-      </w:r>
-      <w:r>
-        <w:rPr>
-          <w:rFonts w:asciiTheme="minorEastAsia" w:hAnsiTheme="minorEastAsia" w:cs="나눔고딕코딩"/>
-          <w:kern w:val="0"/>
-          <w:szCs w:val="20"/>
-        </w:rPr>
-        <w:tab/>
-      </w:r>
-      <w:r>
-        <w:rPr>
-          <w:rFonts w:asciiTheme="minorEastAsia" w:hAnsiTheme="minorEastAsia" w:cs="나눔고딕코딩"/>
-          <w:kern w:val="0"/>
-          <w:szCs w:val="20"/>
-        </w:rPr>
-        <w:tab/>
-      </w:r>
-      <w:r>
-        <w:rPr>
-          <w:rFonts w:asciiTheme="minorEastAsia" w:hAnsiTheme="minorEastAsia" w:cs="나눔고딕코딩"/>
-          <w:kern w:val="0"/>
-          <w:szCs w:val="20"/>
-        </w:rPr>
-        <w:tab/>
-        <w:t>data-source-ref="dataSource"</w:t>
-      </w:r>
-    </w:p>
-    <w:p>
-      <w:pPr>
-        <w:wordWrap/>
-        <w:adjustRightInd w:val="0"/>
-        <w:spacing w:after="0" w:line="240" w:lineRule="auto"/>
-        <w:jc w:val="left"/>
-        <w:rPr>
-          <w:rFonts w:asciiTheme="minorEastAsia" w:hAnsiTheme="minorEastAsia" w:cs="나눔고딕코딩"/>
-          <w:kern w:val="0"/>
-          <w:szCs w:val="20"/>
-        </w:rPr>
-      </w:pPr>
-      <w:r>
-        <w:rPr>
-          <w:rFonts w:asciiTheme="minorEastAsia" w:hAnsiTheme="minorEastAsia" w:cs="나눔고딕코딩" w:hint="eastAsia"/>
-          <w:kern w:val="0"/>
-          <w:szCs w:val="20"/>
-        </w:rPr>
-        <w:tab/>
-      </w:r>
-      <w:r>
-        <w:rPr>
-          <w:rFonts w:asciiTheme="minorEastAsia" w:hAnsiTheme="minorEastAsia" w:cs="나눔고딕코딩" w:hint="eastAsia"/>
-          <w:kern w:val="0"/>
-          <w:szCs w:val="20"/>
-        </w:rPr>
-        <w:tab/>
-      </w:r>
-      <w:r>
-        <w:rPr>
-          <w:rFonts w:asciiTheme="minorEastAsia" w:hAnsiTheme="minorEastAsia" w:cs="나눔고딕코딩" w:hint="eastAsia"/>
-          <w:kern w:val="0"/>
-          <w:szCs w:val="20"/>
-        </w:rPr>
-        <w:tab/>
-      </w:r>
-      <w:r>
-        <w:rPr>
-          <w:rFonts w:asciiTheme="minorEastAsia" w:hAnsiTheme="minorEastAsia" w:cs="나눔고딕코딩" w:hint="eastAsia"/>
-          <w:kern w:val="0"/>
-          <w:szCs w:val="20"/>
-        </w:rPr>
-        <w:tab/>
-      </w:r>
-      <w:r>
-        <w:rPr>
-          <w:rFonts w:asciiTheme="minorEastAsia" w:hAnsiTheme="minorEastAsia" w:cs="나눔고딕코딩" w:hint="eastAsia"/>
-          <w:color w:val="ED7D31" w:themeColor="accent2"/>
-          <w:kern w:val="0"/>
-          <w:szCs w:val="20"/>
-        </w:rPr>
-        <w:t>&lt;!</w:t>
-      </w:r>
-      <w:r>
-        <w:rPr>
-          <w:rFonts w:asciiTheme="minorEastAsia" w:hAnsiTheme="minorEastAsia" w:cs="나눔고딕코딩" w:hint="eastAsia"/>
-          <w:color w:val="ED7D31" w:themeColor="accent2"/>
-          <w:kern w:val="0"/>
-          <w:szCs w:val="20"/>
-        </w:rPr>
-        <w:t xml:space="preserve">-- ?에 로그인폼에서 받아온 input태그의 아이디값이 들어감 </w:t>
-      </w:r>
-      <w:r>
-        <w:rPr>
-          <w:rFonts w:asciiTheme="minorEastAsia" w:hAnsiTheme="minorEastAsia" w:cs="나눔고딕코딩" w:hint="eastAsia"/>
-          <w:color w:val="ED7D31" w:themeColor="accent2"/>
-          <w:kern w:val="0"/>
-          <w:szCs w:val="20"/>
-        </w:rPr>
-        <w:t>--&gt;</w:t>
-      </w:r>
-    </w:p>
-    <w:p>
-      <w:pPr>
-        <w:wordWrap/>
-        <w:adjustRightInd w:val="0"/>
-        <w:spacing w:after="0" w:line="240" w:lineRule="auto"/>
-        <w:jc w:val="left"/>
-        <w:rPr>
-          <w:rFonts w:asciiTheme="minorEastAsia" w:hAnsiTheme="minorEastAsia" w:cs="나눔고딕코딩" w:hint="eastAsia"/>
-          <w:kern w:val="0"/>
-          <w:szCs w:val="20"/>
-        </w:rPr>
-      </w:pPr>
-      <w:r>
-        <w:rPr>
-          <w:rFonts w:asciiTheme="minorEastAsia" w:hAnsiTheme="minorEastAsia" w:cs="나눔고딕코딩"/>
-          <w:kern w:val="0"/>
-          <w:szCs w:val="20"/>
-        </w:rPr>
-        <w:tab/>
-      </w:r>
-      <w:r>
-        <w:rPr>
-          <w:rFonts w:asciiTheme="minorEastAsia" w:hAnsiTheme="minorEastAsia" w:cs="나눔고딕코딩"/>
-          <w:kern w:val="0"/>
-          <w:szCs w:val="20"/>
-        </w:rPr>
-        <w:tab/>
-      </w:r>
-      <w:r>
-        <w:rPr>
-          <w:rFonts w:asciiTheme="minorEastAsia" w:hAnsiTheme="minorEastAsia" w:cs="나눔고딕코딩"/>
-          <w:kern w:val="0"/>
-          <w:szCs w:val="20"/>
-        </w:rPr>
-        <w:tab/>
-      </w:r>
-      <w:r>
-        <w:rPr>
-          <w:rFonts w:asciiTheme="minorEastAsia" w:hAnsiTheme="minorEastAsia" w:cs="나눔고딕코딩"/>
-          <w:kern w:val="0"/>
-          <w:szCs w:val="20"/>
-        </w:rPr>
-        <w:tab/>
-        <w:t xml:space="preserve">users-by-username-query="select email as username, password, enabled from users where email=?" </w:t>
-      </w:r>
-    </w:p>
-    <w:p>
-      <w:pPr>
-        <w:wordWrap/>
-        <w:adjustRightInd w:val="0"/>
-        <w:spacing w:after="0" w:line="240" w:lineRule="auto"/>
-        <w:jc w:val="left"/>
-        <w:rPr>
-          <w:rFonts w:asciiTheme="minorEastAsia" w:hAnsiTheme="minorEastAsia" w:cs="나눔고딕코딩"/>
-          <w:kern w:val="0"/>
-          <w:szCs w:val="20"/>
-        </w:rPr>
-      </w:pPr>
-      <w:r>
-        <w:rPr>
-          <w:rFonts w:asciiTheme="minorEastAsia" w:hAnsiTheme="minorEastAsia" w:cs="나눔고딕코딩" w:hint="eastAsia"/>
-          <w:kern w:val="0"/>
-          <w:szCs w:val="20"/>
-        </w:rPr>
-        <w:tab/>
-      </w:r>
-      <w:r>
-        <w:rPr>
-          <w:rFonts w:asciiTheme="minorEastAsia" w:hAnsiTheme="minorEastAsia" w:cs="나눔고딕코딩" w:hint="eastAsia"/>
-          <w:kern w:val="0"/>
-          <w:szCs w:val="20"/>
-        </w:rPr>
-        <w:tab/>
-      </w:r>
-      <w:r>
-        <w:rPr>
-          <w:rFonts w:asciiTheme="minorEastAsia" w:hAnsiTheme="minorEastAsia" w:cs="나눔고딕코딩" w:hint="eastAsia"/>
-          <w:kern w:val="0"/>
-          <w:szCs w:val="20"/>
-        </w:rPr>
-        <w:tab/>
-      </w:r>
-      <w:r>
-        <w:rPr>
-          <w:rFonts w:asciiTheme="minorEastAsia" w:hAnsiTheme="minorEastAsia" w:cs="나눔고딕코딩" w:hint="eastAsia"/>
-          <w:kern w:val="0"/>
-          <w:szCs w:val="20"/>
-        </w:rPr>
-        <w:tab/>
-      </w:r>
-      <w:r>
-        <w:rPr>
-          <w:rFonts w:asciiTheme="minorEastAsia" w:hAnsiTheme="minorEastAsia" w:cs="나눔고딕코딩" w:hint="eastAsia"/>
-          <w:color w:val="ED7D31" w:themeColor="accent2"/>
-          <w:kern w:val="0"/>
-          <w:szCs w:val="20"/>
-        </w:rPr>
-        <w:t>&lt;!</w:t>
-      </w:r>
-      <w:r>
-        <w:rPr>
-          <w:rFonts w:asciiTheme="minorEastAsia" w:hAnsiTheme="minorEastAsia" w:cs="나눔고딕코딩" w:hint="eastAsia"/>
-          <w:color w:val="ED7D31" w:themeColor="accent2"/>
-          <w:kern w:val="0"/>
-          <w:szCs w:val="20"/>
-        </w:rPr>
-        <w:t xml:space="preserve">-- 유저아이디와 권한 </w:t>
-      </w:r>
-      <w:r>
-        <w:rPr>
-          <w:rFonts w:asciiTheme="minorEastAsia" w:hAnsiTheme="minorEastAsia" w:cs="나눔고딕코딩" w:hint="eastAsia"/>
-          <w:color w:val="ED7D31" w:themeColor="accent2"/>
-          <w:kern w:val="0"/>
-          <w:szCs w:val="20"/>
-        </w:rPr>
-        <w:t>--&gt;</w:t>
-      </w:r>
-    </w:p>
-    <w:p>
-      <w:pPr>
-        <w:wordWrap/>
-        <w:adjustRightInd w:val="0"/>
-        <w:spacing w:after="0" w:line="240" w:lineRule="auto"/>
-        <w:jc w:val="left"/>
-        <w:rPr>
-          <w:rFonts w:asciiTheme="minorEastAsia" w:hAnsiTheme="minorEastAsia" w:cs="나눔고딕코딩"/>
-          <w:kern w:val="0"/>
-          <w:szCs w:val="20"/>
-        </w:rPr>
-      </w:pPr>
-      <w:r>
-        <w:rPr>
-          <w:rFonts w:asciiTheme="minorEastAsia" w:hAnsiTheme="minorEastAsia" w:cs="나눔고딕코딩"/>
-          <w:kern w:val="0"/>
-          <w:szCs w:val="20"/>
-        </w:rPr>
-        <w:tab/>
-      </w:r>
-      <w:r>
-        <w:rPr>
-          <w:rFonts w:asciiTheme="minorEastAsia" w:hAnsiTheme="minorEastAsia" w:cs="나눔고딕코딩"/>
-          <w:kern w:val="0"/>
-          <w:szCs w:val="20"/>
-        </w:rPr>
-        <w:tab/>
-      </w:r>
-      <w:r>
-        <w:rPr>
-          <w:rFonts w:asciiTheme="minorEastAsia" w:hAnsiTheme="minorEastAsia" w:cs="나눔고딕코딩"/>
-          <w:kern w:val="0"/>
-          <w:szCs w:val="20"/>
-        </w:rPr>
-        <w:tab/>
-      </w:r>
-      <w:r>
-        <w:rPr>
-          <w:rFonts w:asciiTheme="minorEastAsia" w:hAnsiTheme="minorEastAsia" w:cs="나눔고딕코딩"/>
-          <w:kern w:val="0"/>
-          <w:szCs w:val="20"/>
-        </w:rPr>
-        <w:tab/>
-        <w:t>authorities-by-username-query="select email as username, role from users where email=?"/&gt;</w:t>
-      </w:r>
-    </w:p>
-    <w:p>
-      <w:pPr>
-        <w:wordWrap/>
-        <w:adjustRightInd w:val="0"/>
-        <w:spacing w:after="0" w:line="240" w:lineRule="auto"/>
-        <w:jc w:val="left"/>
-        <w:rPr>
-          <w:rFonts w:asciiTheme="minorEastAsia" w:hAnsiTheme="minorEastAsia" w:cs="나눔고딕코딩"/>
-          <w:kern w:val="0"/>
-          <w:szCs w:val="20"/>
-        </w:rPr>
-      </w:pPr>
-      <w:r>
-        <w:rPr>
-          <w:rFonts w:asciiTheme="minorEastAsia" w:hAnsiTheme="minorEastAsia" w:cs="나눔고딕코딩"/>
-          <w:kern w:val="0"/>
-          <w:szCs w:val="20"/>
-        </w:rPr>
-        <w:tab/>
-      </w:r>
-      <w:r>
-        <w:rPr>
-          <w:rFonts w:asciiTheme="minorEastAsia" w:hAnsiTheme="minorEastAsia" w:cs="나눔고딕코딩"/>
-          <w:kern w:val="0"/>
-          <w:szCs w:val="20"/>
-        </w:rPr>
-        <w:tab/>
-      </w:r>
-      <w:r>
-        <w:rPr>
-          <w:rFonts w:asciiTheme="minorEastAsia" w:hAnsiTheme="minorEastAsia" w:cs="나눔고딕코딩"/>
-          <w:kern w:val="0"/>
-          <w:szCs w:val="20"/>
-        </w:rPr>
-        <w:tab/>
-      </w:r>
-      <w:r>
-        <w:rPr>
-          <w:rFonts w:asciiTheme="minorEastAsia" w:hAnsiTheme="minorEastAsia" w:cs="나눔고딕코딩"/>
-          <w:kern w:val="0"/>
-          <w:szCs w:val="20"/>
-        </w:rPr>
-        <w:tab/>
-        <w:t xml:space="preserve">&lt;!-- </w:t>
-      </w:r>
-      <w:r>
-        <w:rPr>
-          <w:rFonts w:asciiTheme="minorEastAsia" w:hAnsiTheme="minorEastAsia" w:cs="나눔고딕코딩" w:hint="eastAsia"/>
-          <w:kern w:val="0"/>
-          <w:szCs w:val="20"/>
-        </w:rPr>
-        <w:t>패스워드를</w:t>
+      <w:r>
+        <w:rPr>
+          <w:rFonts w:asciiTheme="minorEastAsia" w:hAnsiTheme="minorEastAsia" w:cs="나눔고딕코딩"/>
+          <w:kern w:val="0"/>
+          <w:szCs w:val="20"/>
+        </w:rPr>
+        <w:tab/>
+        <w:t>&lt;beans:property name="</w:t>
+      </w:r>
+      <w:r>
+        <w:rPr>
+          <w:rFonts w:asciiTheme="minorEastAsia" w:hAnsiTheme="minorEastAsia" w:cs="나눔고딕코딩"/>
+          <w:kern w:val="0"/>
+          <w:szCs w:val="20"/>
+          <w:u w:val="single"/>
+        </w:rPr>
+        <w:t>maxInMemorySize"</w:t>
+      </w:r>
+      <w:r>
+        <w:rPr>
+          <w:rFonts w:asciiTheme="minorEastAsia" w:hAnsiTheme="minorEastAsia" w:cs="나눔고딕코딩"/>
+          <w:kern w:val="0"/>
+          <w:szCs w:val="20"/>
+        </w:rPr>
+        <w:t xml:space="preserve"> value="52428800" /&gt;</w:t>
+      </w:r>
+    </w:p>
+    <w:p>
+      <w:pPr>
+        <w:wordWrap/>
+        <w:adjustRightInd w:val="0"/>
+        <w:spacing w:after="0" w:line="240" w:lineRule="auto"/>
+        <w:jc w:val="left"/>
+        <w:rPr>
+          <w:rFonts w:asciiTheme="minorEastAsia" w:hAnsiTheme="minorEastAsia" w:cs="나눔고딕코딩"/>
+          <w:kern w:val="0"/>
+          <w:szCs w:val="20"/>
+        </w:rPr>
+      </w:pPr>
+      <w:r>
+        <w:rPr>
+          <w:rFonts w:asciiTheme="minorEastAsia" w:hAnsiTheme="minorEastAsia" w:cs="나눔고딕코딩"/>
+          <w:kern w:val="0"/>
+          <w:szCs w:val="20"/>
+        </w:rPr>
+        <w:tab/>
+      </w:r>
+      <w:r>
+        <w:rPr>
+          <w:rFonts w:asciiTheme="minorEastAsia" w:hAnsiTheme="minorEastAsia" w:cs="나눔고딕코딩"/>
+          <w:kern w:val="0"/>
+          <w:szCs w:val="20"/>
+        </w:rPr>
+        <w:tab/>
+      </w:r>
+    </w:p>
+    <w:p>
+      <w:pPr>
+        <w:wordWrap/>
+        <w:adjustRightInd w:val="0"/>
+        <w:spacing w:after="0" w:line="240" w:lineRule="auto"/>
+        <w:jc w:val="left"/>
+        <w:rPr>
+          <w:rFonts w:asciiTheme="minorEastAsia" w:hAnsiTheme="minorEastAsia" w:cs="나눔고딕코딩"/>
+          <w:kern w:val="0"/>
+          <w:szCs w:val="20"/>
+        </w:rPr>
+      </w:pPr>
+      <w:r>
+        <w:rPr>
+          <w:rFonts w:asciiTheme="minorEastAsia" w:hAnsiTheme="minorEastAsia" w:cs="나눔고딕코딩"/>
+          <w:kern w:val="0"/>
+          <w:szCs w:val="20"/>
+        </w:rPr>
+        <w:tab/>
+      </w:r>
+      <w:r>
+        <w:rPr>
+          <w:rFonts w:asciiTheme="minorEastAsia" w:hAnsiTheme="minorEastAsia" w:cs="나눔고딕코딩"/>
+          <w:kern w:val="0"/>
+          <w:szCs w:val="20"/>
+        </w:rPr>
+        <w:tab/>
+        <w:t>&lt;!-- defaultEncoding (UTF-8) --&gt;</w:t>
+      </w:r>
+    </w:p>
+    <w:p>
+      <w:pPr>
+        <w:wordWrap/>
+        <w:adjustRightInd w:val="0"/>
+        <w:spacing w:after="0" w:line="240" w:lineRule="auto"/>
+        <w:jc w:val="left"/>
+        <w:rPr>
+          <w:rFonts w:asciiTheme="minorEastAsia" w:hAnsiTheme="minorEastAsia" w:cs="나눔고딕코딩"/>
+          <w:kern w:val="0"/>
+          <w:szCs w:val="20"/>
+        </w:rPr>
+      </w:pPr>
+      <w:r>
+        <w:rPr>
+          <w:rFonts w:asciiTheme="minorEastAsia" w:hAnsiTheme="minorEastAsia" w:cs="나눔고딕코딩"/>
+          <w:kern w:val="0"/>
+          <w:szCs w:val="20"/>
+        </w:rPr>
+        <w:tab/>
+      </w:r>
+      <w:r>
+        <w:rPr>
+          <w:rFonts w:asciiTheme="minorEastAsia" w:hAnsiTheme="minorEastAsia" w:cs="나눔고딕코딩"/>
+          <w:kern w:val="0"/>
+          <w:szCs w:val="20"/>
+        </w:rPr>
+        <w:tab/>
+        <w:t>&lt;beans:property name="</w:t>
+      </w:r>
+      <w:r>
+        <w:rPr>
+          <w:rFonts w:asciiTheme="minorEastAsia" w:hAnsiTheme="minorEastAsia" w:cs="나눔고딕코딩"/>
+          <w:kern w:val="0"/>
+          <w:szCs w:val="20"/>
+          <w:u w:val="single"/>
+        </w:rPr>
+        <w:t>defaultEncoding"</w:t>
+      </w:r>
+      <w:r>
+        <w:rPr>
+          <w:rFonts w:asciiTheme="minorEastAsia" w:hAnsiTheme="minorEastAsia" w:cs="나눔고딕코딩"/>
+          <w:kern w:val="0"/>
+          <w:szCs w:val="20"/>
+        </w:rPr>
+        <w:t xml:space="preserve"> value="utf-8" /&gt;</w:t>
+      </w:r>
+    </w:p>
+    <w:p>
+      <w:pPr>
+        <w:rPr>
+          <w:rFonts w:asciiTheme="minorEastAsia" w:hAnsiTheme="minorEastAsia" w:cs="나눔고딕코딩" w:hint="eastAsia"/>
+          <w:kern w:val="0"/>
+          <w:szCs w:val="20"/>
+        </w:rPr>
+      </w:pPr>
+      <w:r>
+        <w:rPr>
+          <w:rFonts w:asciiTheme="minorEastAsia" w:hAnsiTheme="minorEastAsia" w:cs="나눔고딕코딩"/>
+          <w:kern w:val="0"/>
+          <w:szCs w:val="20"/>
+        </w:rPr>
+        <w:tab/>
+        <w:t>&lt;/beans:bean&gt;</w:t>
+      </w:r>
+    </w:p>
+    <w:p>
+      <w:pPr>
+        <w:rPr>
+          <w:rFonts w:asciiTheme="minorEastAsia" w:hAnsiTheme="minorEastAsia" w:cs="나눔고딕코딩" w:hint="eastAsia"/>
+          <w:kern w:val="0"/>
+          <w:szCs w:val="20"/>
+        </w:rPr>
+      </w:pPr>
+    </w:p>
+    <w:p>
+      <w:pPr>
+        <w:rPr>
+          <w:rFonts w:asciiTheme="minorEastAsia" w:hAnsiTheme="minorEastAsia" w:cs="나눔고딕코딩" w:hint="eastAsia"/>
+          <w:kern w:val="0"/>
+          <w:szCs w:val="20"/>
+        </w:rPr>
+      </w:pPr>
+      <w:r>
+        <w:rPr>
+          <w:rFonts w:asciiTheme="minorEastAsia" w:hAnsiTheme="minorEastAsia" w:cs="나눔고딕코딩" w:hint="eastAsia"/>
+          <w:kern w:val="0"/>
+          <w:szCs w:val="20"/>
+        </w:rPr>
+        <w:t>3.  web.xml에 필터 등록(스프링 시큐리티 필터보다 뒤에 등록해야함)</w:t>
+      </w:r>
+    </w:p>
+    <w:p>
+      <w:pPr>
+        <w:wordWrap/>
+        <w:adjustRightInd w:val="0"/>
+        <w:spacing w:after="0" w:line="240" w:lineRule="auto"/>
+        <w:jc w:val="left"/>
+        <w:rPr>
+          <w:rFonts w:asciiTheme="minorEastAsia" w:hAnsiTheme="minorEastAsia" w:cs="나눔고딕코딩"/>
+          <w:kern w:val="0"/>
+          <w:szCs w:val="20"/>
+        </w:rPr>
+      </w:pPr>
+      <w:r>
+        <w:rPr>
+          <w:rFonts w:asciiTheme="minorEastAsia" w:hAnsiTheme="minorEastAsia" w:cs="나눔고딕코딩"/>
+          <w:kern w:val="0"/>
+          <w:szCs w:val="20"/>
+        </w:rPr>
+        <w:t xml:space="preserve">&lt;!-- multiPart </w:t>
+      </w:r>
+      <w:r>
+        <w:rPr>
+          <w:rFonts w:asciiTheme="minorEastAsia" w:hAnsiTheme="minorEastAsia" w:cs="나눔고딕코딩" w:hint="eastAsia"/>
+          <w:kern w:val="0"/>
+          <w:szCs w:val="20"/>
+        </w:rPr>
+        <w:t>필터</w:t>
       </w:r>
       <w:r>
         <w:rPr>
@@ -6478,7 +8106,7 @@
           <w:kern w:val="0"/>
           <w:szCs w:val="20"/>
         </w:rPr>
-        <w:t>암호화해서</w:t>
+        <w:t>등록</w:t>
       </w:r>
       <w:r>
         <w:rPr>
@@ -6494,181 +8122,312 @@
           <w:kern w:val="0"/>
           <w:szCs w:val="20"/>
         </w:rPr>
-        <w:t>저장했을</w:t>
-      </w:r>
-      <w:r>
-        <w:rPr>
-          <w:rFonts w:asciiTheme="minorEastAsia" w:hAnsiTheme="minorEastAsia" w:cs="나눔고딕코딩"/>
-          <w:kern w:val="0"/>
-          <w:szCs w:val="20"/>
-        </w:rPr>
-        <w:t xml:space="preserve"> </w:t>
-      </w:r>
-      <w:r>
-        <w:rPr>
-          <w:rFonts w:asciiTheme="minorEastAsia" w:hAnsiTheme="minorEastAsia" w:cs="나눔고딕코딩" w:hint="eastAsia"/>
-          <w:kern w:val="0"/>
-          <w:szCs w:val="20"/>
-        </w:rPr>
-        <w:t>경우</w:t>
-      </w:r>
-      <w:r>
-        <w:rPr>
-          <w:rFonts w:asciiTheme="minorEastAsia" w:hAnsiTheme="minorEastAsia" w:cs="나눔고딕코딩"/>
-          <w:kern w:val="0"/>
-          <w:szCs w:val="20"/>
-        </w:rPr>
-        <w:t xml:space="preserve"> </w:t>
-      </w:r>
-      <w:r>
-        <w:rPr>
-          <w:rFonts w:asciiTheme="minorEastAsia" w:hAnsiTheme="minorEastAsia" w:cs="나눔고딕코딩" w:hint="eastAsia"/>
-          <w:kern w:val="0"/>
-          <w:szCs w:val="20"/>
-        </w:rPr>
-        <w:t>반드시</w:t>
-      </w:r>
-      <w:r>
-        <w:rPr>
-          <w:rFonts w:asciiTheme="minorEastAsia" w:hAnsiTheme="minorEastAsia" w:cs="나눔고딕코딩"/>
-          <w:kern w:val="0"/>
-          <w:szCs w:val="20"/>
-        </w:rPr>
-        <w:t xml:space="preserve"> </w:t>
-      </w:r>
-      <w:r>
-        <w:rPr>
-          <w:rFonts w:asciiTheme="minorEastAsia" w:hAnsiTheme="minorEastAsia" w:cs="나눔고딕코딩" w:hint="eastAsia"/>
-          <w:kern w:val="0"/>
-          <w:szCs w:val="20"/>
-        </w:rPr>
-        <w:t>위에서</w:t>
-      </w:r>
-      <w:r>
-        <w:rPr>
-          <w:rFonts w:asciiTheme="minorEastAsia" w:hAnsiTheme="minorEastAsia" w:cs="나눔고딕코딩"/>
-          <w:kern w:val="0"/>
-          <w:szCs w:val="20"/>
-        </w:rPr>
-        <w:t xml:space="preserve"> </w:t>
-      </w:r>
-      <w:r>
-        <w:rPr>
-          <w:rFonts w:asciiTheme="minorEastAsia" w:hAnsiTheme="minorEastAsia" w:cs="나눔고딕코딩" w:hint="eastAsia"/>
-          <w:kern w:val="0"/>
-          <w:szCs w:val="20"/>
-        </w:rPr>
-        <w:t>등록한</w:t>
-      </w:r>
-      <w:r>
-        <w:rPr>
-          <w:rFonts w:asciiTheme="minorEastAsia" w:hAnsiTheme="minorEastAsia" w:cs="나눔고딕코딩"/>
-          <w:kern w:val="0"/>
-          <w:szCs w:val="20"/>
-        </w:rPr>
-        <w:t xml:space="preserve"> </w:t>
-      </w:r>
-      <w:r>
-        <w:rPr>
-          <w:rFonts w:asciiTheme="minorEastAsia" w:hAnsiTheme="minorEastAsia" w:cs="나눔고딕코딩" w:hint="eastAsia"/>
-          <w:kern w:val="0"/>
-          <w:szCs w:val="20"/>
-        </w:rPr>
-        <w:t>암호화</w:t>
-      </w:r>
-      <w:r>
-        <w:rPr>
-          <w:rFonts w:asciiTheme="minorEastAsia" w:hAnsiTheme="minorEastAsia" w:cs="나눔고딕코딩"/>
-          <w:kern w:val="0"/>
-          <w:szCs w:val="20"/>
-        </w:rPr>
-        <w:t xml:space="preserve"> </w:t>
-      </w:r>
-      <w:r>
-        <w:rPr>
-          <w:rFonts w:asciiTheme="minorEastAsia" w:hAnsiTheme="minorEastAsia" w:cs="나눔고딕코딩" w:hint="eastAsia"/>
-          <w:kern w:val="0"/>
-          <w:szCs w:val="20"/>
-        </w:rPr>
-        <w:t>객체를</w:t>
-      </w:r>
-      <w:r>
-        <w:rPr>
-          <w:rFonts w:asciiTheme="minorEastAsia" w:hAnsiTheme="minorEastAsia" w:cs="나눔고딕코딩"/>
-          <w:kern w:val="0"/>
-          <w:szCs w:val="20"/>
-        </w:rPr>
-        <w:t xml:space="preserve"> </w:t>
-      </w:r>
-      <w:r>
-        <w:rPr>
-          <w:rFonts w:asciiTheme="minorEastAsia" w:hAnsiTheme="minorEastAsia" w:cs="나눔고딕코딩" w:hint="eastAsia"/>
-          <w:kern w:val="0"/>
-          <w:szCs w:val="20"/>
-        </w:rPr>
-        <w:t>추가해야</w:t>
-      </w:r>
-      <w:r>
-        <w:rPr>
-          <w:rFonts w:asciiTheme="minorEastAsia" w:hAnsiTheme="minorEastAsia" w:cs="나눔고딕코딩"/>
-          <w:kern w:val="0"/>
-          <w:szCs w:val="20"/>
-        </w:rPr>
-        <w:t xml:space="preserve"> </w:t>
-      </w:r>
-      <w:r>
-        <w:rPr>
-          <w:rFonts w:asciiTheme="minorEastAsia" w:hAnsiTheme="minorEastAsia" w:cs="나눔고딕코딩" w:hint="eastAsia"/>
-          <w:kern w:val="0"/>
-          <w:szCs w:val="20"/>
-        </w:rPr>
-        <w:t>한다</w:t>
-      </w:r>
-      <w:r>
-        <w:rPr>
-          <w:rFonts w:asciiTheme="minorEastAsia" w:hAnsiTheme="minorEastAsia" w:cs="나눔고딕코딩"/>
-          <w:kern w:val="0"/>
-          <w:szCs w:val="20"/>
-        </w:rPr>
-        <w:t>.</w:t>
-      </w:r>
-    </w:p>
-    <w:p>
-      <w:pPr>
-        <w:wordWrap/>
-        <w:adjustRightInd w:val="0"/>
-        <w:spacing w:after="0" w:line="240" w:lineRule="auto"/>
-        <w:jc w:val="left"/>
-        <w:rPr>
-          <w:rFonts w:asciiTheme="minorEastAsia" w:hAnsiTheme="minorEastAsia" w:cs="나눔고딕코딩"/>
-          <w:kern w:val="0"/>
-          <w:szCs w:val="20"/>
-        </w:rPr>
-      </w:pPr>
-      <w:r>
-        <w:rPr>
-          <w:rFonts w:asciiTheme="minorEastAsia" w:hAnsiTheme="minorEastAsia" w:cs="나눔고딕코딩"/>
-          <w:kern w:val="0"/>
-          <w:szCs w:val="20"/>
-        </w:rPr>
-        <w:tab/>
-      </w:r>
-      <w:r>
-        <w:rPr>
-          <w:rFonts w:asciiTheme="minorEastAsia" w:hAnsiTheme="minorEastAsia" w:cs="나눔고딕코딩"/>
-          <w:kern w:val="0"/>
-          <w:szCs w:val="20"/>
-        </w:rPr>
-        <w:tab/>
-      </w:r>
-      <w:r>
-        <w:rPr>
-          <w:rFonts w:asciiTheme="minorEastAsia" w:hAnsiTheme="minorEastAsia" w:cs="나눔고딕코딩"/>
-          <w:kern w:val="0"/>
-          <w:szCs w:val="20"/>
-        </w:rPr>
-        <w:tab/>
-        <w:t xml:space="preserve">&lt;security:password-encoder </w:t>
+        <w:t>시작</w:t>
+      </w:r>
+      <w:r>
+        <w:rPr>
+          <w:rFonts w:asciiTheme="minorEastAsia" w:hAnsiTheme="minorEastAsia" w:cs="나눔고딕코딩"/>
+          <w:kern w:val="0"/>
+          <w:szCs w:val="20"/>
+        </w:rPr>
+        <w:t xml:space="preserve"> --&gt;</w:t>
+      </w:r>
+    </w:p>
+    <w:p>
+      <w:pPr>
+        <w:wordWrap/>
+        <w:adjustRightInd w:val="0"/>
+        <w:spacing w:after="0" w:line="240" w:lineRule="auto"/>
+        <w:jc w:val="left"/>
+        <w:rPr>
+          <w:rFonts w:asciiTheme="minorEastAsia" w:hAnsiTheme="minorEastAsia" w:cs="나눔고딕코딩"/>
+          <w:kern w:val="0"/>
+          <w:szCs w:val="20"/>
+        </w:rPr>
+      </w:pPr>
+      <w:r>
+        <w:rPr>
+          <w:rFonts w:asciiTheme="minorEastAsia" w:hAnsiTheme="minorEastAsia" w:cs="나눔고딕코딩"/>
+          <w:kern w:val="0"/>
+          <w:szCs w:val="20"/>
+        </w:rPr>
+        <w:tab/>
+        <w:t>&lt;filter&gt;</w:t>
+      </w:r>
+    </w:p>
+    <w:p>
+      <w:pPr>
+        <w:wordWrap/>
+        <w:adjustRightInd w:val="0"/>
+        <w:spacing w:after="0" w:line="240" w:lineRule="auto"/>
+        <w:jc w:val="left"/>
+        <w:rPr>
+          <w:rFonts w:asciiTheme="minorEastAsia" w:hAnsiTheme="minorEastAsia" w:cs="나눔고딕코딩"/>
+          <w:kern w:val="0"/>
+          <w:szCs w:val="20"/>
+        </w:rPr>
+      </w:pPr>
+      <w:r>
+        <w:rPr>
+          <w:rFonts w:asciiTheme="minorEastAsia" w:hAnsiTheme="minorEastAsia" w:cs="나눔고딕코딩"/>
+          <w:kern w:val="0"/>
+          <w:szCs w:val="20"/>
+        </w:rPr>
+        <w:t xml:space="preserve">        &lt;display-name&gt;springMultipartFilter&lt;/display-name&gt;</w:t>
+      </w:r>
+    </w:p>
+    <w:p>
+      <w:pPr>
+        <w:wordWrap/>
+        <w:adjustRightInd w:val="0"/>
+        <w:spacing w:after="0" w:line="240" w:lineRule="auto"/>
+        <w:jc w:val="left"/>
+        <w:rPr>
+          <w:rFonts w:asciiTheme="minorEastAsia" w:hAnsiTheme="minorEastAsia" w:cs="나눔고딕코딩"/>
+          <w:kern w:val="0"/>
+          <w:szCs w:val="20"/>
+        </w:rPr>
+      </w:pPr>
+      <w:r>
+        <w:rPr>
+          <w:rFonts w:asciiTheme="minorEastAsia" w:hAnsiTheme="minorEastAsia" w:cs="나눔고딕코딩"/>
+          <w:kern w:val="0"/>
+          <w:szCs w:val="20"/>
+        </w:rPr>
+        <w:t xml:space="preserve">        &lt;filter-name&gt;springMultipartFilter&lt;/filter-name&gt;</w:t>
+      </w:r>
+    </w:p>
+    <w:p>
+      <w:pPr>
+        <w:wordWrap/>
+        <w:adjustRightInd w:val="0"/>
+        <w:spacing w:after="0" w:line="240" w:lineRule="auto"/>
+        <w:jc w:val="left"/>
+        <w:rPr>
+          <w:rFonts w:asciiTheme="minorEastAsia" w:hAnsiTheme="minorEastAsia" w:cs="나눔고딕코딩"/>
+          <w:kern w:val="0"/>
+          <w:szCs w:val="20"/>
+        </w:rPr>
+      </w:pPr>
+      <w:r>
+        <w:rPr>
+          <w:rFonts w:asciiTheme="minorEastAsia" w:hAnsiTheme="minorEastAsia" w:cs="나눔고딕코딩"/>
+          <w:kern w:val="0"/>
+          <w:szCs w:val="20"/>
+        </w:rPr>
+        <w:t xml:space="preserve">        &lt;filter-class&gt;org.springframework.web.multipart.support.MultipartFilter&lt;/filter-class&gt;</w:t>
+      </w:r>
+    </w:p>
+    <w:p>
+      <w:pPr>
+        <w:wordWrap/>
+        <w:adjustRightInd w:val="0"/>
+        <w:spacing w:after="0" w:line="240" w:lineRule="auto"/>
+        <w:jc w:val="left"/>
+        <w:rPr>
+          <w:rFonts w:asciiTheme="minorEastAsia" w:hAnsiTheme="minorEastAsia" w:cs="나눔고딕코딩"/>
+          <w:kern w:val="0"/>
+          <w:szCs w:val="20"/>
+        </w:rPr>
+      </w:pPr>
+      <w:r>
+        <w:rPr>
+          <w:rFonts w:asciiTheme="minorEastAsia" w:hAnsiTheme="minorEastAsia" w:cs="나눔고딕코딩"/>
+          <w:kern w:val="0"/>
+          <w:szCs w:val="20"/>
+        </w:rPr>
+        <w:t xml:space="preserve">    &lt;/filter&gt;</w:t>
+      </w:r>
+    </w:p>
+    <w:p>
+      <w:pPr>
+        <w:wordWrap/>
+        <w:adjustRightInd w:val="0"/>
+        <w:spacing w:after="0" w:line="240" w:lineRule="auto"/>
+        <w:jc w:val="left"/>
+        <w:rPr>
+          <w:rFonts w:asciiTheme="minorEastAsia" w:hAnsiTheme="minorEastAsia" w:cs="나눔고딕코딩"/>
+          <w:kern w:val="0"/>
+          <w:szCs w:val="20"/>
+        </w:rPr>
+      </w:pPr>
+      <w:r>
+        <w:rPr>
+          <w:rFonts w:asciiTheme="minorEastAsia" w:hAnsiTheme="minorEastAsia" w:cs="나눔고딕코딩"/>
+          <w:kern w:val="0"/>
+          <w:szCs w:val="20"/>
+        </w:rPr>
+        <w:t xml:space="preserve">    &lt;filter-mapping&gt;</w:t>
+      </w:r>
+    </w:p>
+    <w:p>
+      <w:pPr>
+        <w:wordWrap/>
+        <w:adjustRightInd w:val="0"/>
+        <w:spacing w:after="0" w:line="240" w:lineRule="auto"/>
+        <w:jc w:val="left"/>
+        <w:rPr>
+          <w:rFonts w:asciiTheme="minorEastAsia" w:hAnsiTheme="minorEastAsia" w:cs="나눔고딕코딩"/>
+          <w:kern w:val="0"/>
+          <w:szCs w:val="20"/>
+        </w:rPr>
+      </w:pPr>
+      <w:r>
+        <w:rPr>
+          <w:rFonts w:asciiTheme="minorEastAsia" w:hAnsiTheme="minorEastAsia" w:cs="나눔고딕코딩"/>
+          <w:kern w:val="0"/>
+          <w:szCs w:val="20"/>
+        </w:rPr>
+        <w:lastRenderedPageBreak/>
+        <w:t xml:space="preserve">        &lt;filter-name&gt;springMultipartFilter&lt;/filter-name&gt;</w:t>
+      </w:r>
+    </w:p>
+    <w:p>
+      <w:pPr>
+        <w:wordWrap/>
+        <w:adjustRightInd w:val="0"/>
+        <w:spacing w:after="0" w:line="240" w:lineRule="auto"/>
+        <w:jc w:val="left"/>
+        <w:rPr>
+          <w:rFonts w:asciiTheme="minorEastAsia" w:hAnsiTheme="minorEastAsia" w:cs="나눔고딕코딩"/>
+          <w:kern w:val="0"/>
+          <w:szCs w:val="20"/>
+        </w:rPr>
+      </w:pPr>
+      <w:r>
+        <w:rPr>
+          <w:rFonts w:asciiTheme="minorEastAsia" w:hAnsiTheme="minorEastAsia" w:cs="나눔고딕코딩"/>
+          <w:kern w:val="0"/>
+          <w:szCs w:val="20"/>
+        </w:rPr>
+        <w:t xml:space="preserve">        &lt;url-pattern&gt;/*&lt;/url-pattern&gt;</w:t>
+      </w:r>
+    </w:p>
+    <w:p>
+      <w:pPr>
+        <w:rPr>
+          <w:rFonts w:asciiTheme="minorEastAsia" w:hAnsiTheme="minorEastAsia" w:cs="나눔고딕코딩" w:hint="eastAsia"/>
+          <w:kern w:val="0"/>
+          <w:szCs w:val="20"/>
+        </w:rPr>
+      </w:pPr>
+      <w:r>
+        <w:rPr>
+          <w:rFonts w:asciiTheme="minorEastAsia" w:hAnsiTheme="minorEastAsia" w:cs="나눔고딕코딩"/>
+          <w:kern w:val="0"/>
+          <w:szCs w:val="20"/>
+        </w:rPr>
+        <w:t xml:space="preserve">    &lt;/filter-mapping&gt;</w:t>
+      </w:r>
+    </w:p>
+    <w:p>
+      <w:pPr>
+        <w:rPr>
+          <w:rFonts w:asciiTheme="minorEastAsia" w:hAnsiTheme="minorEastAsia" w:cs="나눔고딕코딩" w:hint="eastAsia"/>
+          <w:kern w:val="0"/>
+          <w:szCs w:val="20"/>
+        </w:rPr>
+      </w:pPr>
+    </w:p>
+    <w:p>
+      <w:pPr>
+        <w:rPr>
+          <w:rFonts w:asciiTheme="minorEastAsia" w:hAnsiTheme="minorEastAsia" w:cs="나눔고딕코딩" w:hint="eastAsia"/>
+          <w:kern w:val="0"/>
+          <w:szCs w:val="20"/>
+        </w:rPr>
+      </w:pPr>
+      <w:r>
+        <w:rPr>
+          <w:rFonts w:asciiTheme="minorEastAsia" w:hAnsiTheme="minorEastAsia" w:cs="나눔고딕코딩" w:hint="eastAsia"/>
+          <w:kern w:val="0"/>
+          <w:szCs w:val="20"/>
+        </w:rPr>
+        <w:t>4. tomcat 8버전 사용시 servers/context.xml의 내용을 아래와 같이 변경</w:t>
+      </w:r>
+    </w:p>
+    <w:p>
+      <w:pPr>
+        <w:wordWrap/>
+        <w:adjustRightInd w:val="0"/>
+        <w:spacing w:after="0" w:line="240" w:lineRule="auto"/>
+        <w:jc w:val="left"/>
+        <w:rPr>
+          <w:rFonts w:asciiTheme="minorEastAsia" w:hAnsiTheme="minorEastAsia" w:cs="나눔고딕코딩"/>
+          <w:kern w:val="0"/>
+          <w:szCs w:val="20"/>
+        </w:rPr>
+      </w:pPr>
+      <w:r>
+        <w:rPr>
+          <w:rFonts w:asciiTheme="minorEastAsia" w:hAnsiTheme="minorEastAsia" w:cs="나눔고딕코딩"/>
+          <w:kern w:val="0"/>
+          <w:szCs w:val="20"/>
+        </w:rPr>
+        <w:t>&lt;Context allowCasualMultipartParsing="true" path="/"&gt;</w:t>
+      </w:r>
+    </w:p>
+    <w:p>
+      <w:pPr>
+        <w:wordWrap/>
+        <w:adjustRightInd w:val="0"/>
+        <w:spacing w:after="0" w:line="240" w:lineRule="auto"/>
+        <w:jc w:val="left"/>
+        <w:rPr>
+          <w:rFonts w:asciiTheme="minorEastAsia" w:hAnsiTheme="minorEastAsia" w:cs="나눔고딕코딩"/>
+          <w:kern w:val="0"/>
+          <w:szCs w:val="20"/>
+        </w:rPr>
+      </w:pPr>
+      <w:r>
+        <w:rPr>
+          <w:rFonts w:asciiTheme="minorEastAsia" w:hAnsiTheme="minorEastAsia" w:cs="나눔고딕코딩"/>
+          <w:kern w:val="0"/>
+          <w:szCs w:val="20"/>
+        </w:rPr>
+        <w:t xml:space="preserve">    &lt;Resources cacheMaxSize="100000" cachingAllowed="true"/&gt;</w:t>
+      </w:r>
+    </w:p>
+    <w:p>
+      <w:pPr>
+        <w:wordWrap/>
+        <w:adjustRightInd w:val="0"/>
+        <w:spacing w:after="0" w:line="240" w:lineRule="auto"/>
+        <w:jc w:val="left"/>
+        <w:rPr>
+          <w:rFonts w:asciiTheme="minorEastAsia" w:hAnsiTheme="minorEastAsia" w:cs="나눔고딕코딩"/>
+          <w:kern w:val="0"/>
+          <w:szCs w:val="20"/>
+        </w:rPr>
+      </w:pPr>
+      <w:r>
+        <w:rPr>
+          <w:rFonts w:asciiTheme="minorEastAsia" w:hAnsiTheme="minorEastAsia" w:cs="나눔고딕코딩"/>
+          <w:kern w:val="0"/>
+          <w:szCs w:val="20"/>
+        </w:rPr>
+        <w:t xml:space="preserve">    &lt;WatchedResource&gt;WEB-INF/web.xml&lt;/WatchedResource&gt;</w:t>
+      </w:r>
+    </w:p>
+    <w:p>
+      <w:pPr>
+        <w:wordWrap/>
+        <w:adjustRightInd w:val="0"/>
+        <w:spacing w:after="0" w:line="240" w:lineRule="auto"/>
+        <w:jc w:val="left"/>
+        <w:rPr>
+          <w:rFonts w:asciiTheme="minorEastAsia" w:hAnsiTheme="minorEastAsia" w:cs="나눔고딕코딩"/>
+          <w:kern w:val="0"/>
+          <w:szCs w:val="20"/>
+        </w:rPr>
+      </w:pPr>
+      <w:r>
+        <w:rPr>
+          <w:rFonts w:asciiTheme="minorEastAsia" w:hAnsiTheme="minorEastAsia" w:cs="나눔고딕코딩"/>
+          <w:kern w:val="0"/>
+          <w:szCs w:val="20"/>
+        </w:rPr>
+        <w:t xml:space="preserve">    &lt;WatchedResource&gt;${catalina.base}/</w:t>
       </w:r>
       <w:r>
         <w:rPr>
@@ -6677,180 +8436,42 @@
           <w:szCs w:val="20"/>
           <w:u w:val="single"/>
         </w:rPr>
-        <w:t>ref</w:t>
-      </w:r>
-      <w:r>
-        <w:rPr>
-          <w:rFonts w:asciiTheme="minorEastAsia" w:hAnsiTheme="minorEastAsia" w:cs="나눔고딕코딩"/>
-          <w:kern w:val="0"/>
-          <w:szCs w:val="20"/>
-        </w:rPr>
-        <w:t>="bCryptPasswordEncoder"/&gt;</w:t>
-      </w:r>
-    </w:p>
-    <w:p>
-      <w:pPr>
-        <w:wordWrap/>
-        <w:adjustRightInd w:val="0"/>
-        <w:spacing w:after="0" w:line="240" w:lineRule="auto"/>
-        <w:jc w:val="left"/>
-        <w:rPr>
-          <w:rFonts w:asciiTheme="minorEastAsia" w:hAnsiTheme="minorEastAsia" w:cs="나눔고딕코딩"/>
-          <w:kern w:val="0"/>
-          <w:szCs w:val="20"/>
-        </w:rPr>
-      </w:pPr>
-      <w:r>
-        <w:rPr>
-          <w:rFonts w:asciiTheme="minorEastAsia" w:hAnsiTheme="minorEastAsia" w:cs="나눔고딕코딩"/>
-          <w:kern w:val="0"/>
-          <w:szCs w:val="20"/>
-        </w:rPr>
-        <w:tab/>
-      </w:r>
-      <w:r>
-        <w:rPr>
-          <w:rFonts w:asciiTheme="minorEastAsia" w:hAnsiTheme="minorEastAsia" w:cs="나눔고딕코딩"/>
-          <w:kern w:val="0"/>
-          <w:szCs w:val="20"/>
-        </w:rPr>
-        <w:tab/>
-      </w:r>
-      <w:r>
-        <w:rPr>
-          <w:rFonts w:asciiTheme="minorEastAsia" w:hAnsiTheme="minorEastAsia" w:cs="나눔고딕코딩"/>
-          <w:kern w:val="0"/>
-          <w:szCs w:val="20"/>
-        </w:rPr>
-        <w:tab/>
-        <w:t xml:space="preserve">  --&gt;</w:t>
-      </w:r>
-      <w:r>
-        <w:rPr>
-          <w:rFonts w:asciiTheme="minorEastAsia" w:hAnsiTheme="minorEastAsia" w:cs="나눔고딕코딩"/>
-          <w:kern w:val="0"/>
-          <w:szCs w:val="20"/>
-        </w:rPr>
-        <w:tab/>
-      </w:r>
-    </w:p>
-    <w:p>
-      <w:pPr>
-        <w:wordWrap/>
-        <w:adjustRightInd w:val="0"/>
-        <w:spacing w:after="0" w:line="240" w:lineRule="auto"/>
-        <w:jc w:val="left"/>
-        <w:rPr>
-          <w:rFonts w:asciiTheme="minorEastAsia" w:hAnsiTheme="minorEastAsia" w:cs="나눔고딕코딩"/>
-          <w:kern w:val="0"/>
-          <w:szCs w:val="20"/>
-        </w:rPr>
-      </w:pPr>
-      <w:r>
-        <w:rPr>
-          <w:rFonts w:asciiTheme="minorEastAsia" w:hAnsiTheme="minorEastAsia" w:cs="나눔고딕코딩"/>
-          <w:kern w:val="0"/>
-          <w:szCs w:val="20"/>
-        </w:rPr>
-        <w:tab/>
-      </w:r>
-      <w:r>
-        <w:rPr>
-          <w:rFonts w:asciiTheme="minorEastAsia" w:hAnsiTheme="minorEastAsia" w:cs="나눔고딕코딩"/>
-          <w:kern w:val="0"/>
-          <w:szCs w:val="20"/>
-        </w:rPr>
-        <w:tab/>
-        <w:t>&lt;/security:authentication-provider&gt;</w:t>
-      </w:r>
-    </w:p>
-    <w:p>
-      <w:pPr>
-        <w:wordWrap/>
-        <w:adjustRightInd w:val="0"/>
-        <w:spacing w:after="0" w:line="240" w:lineRule="auto"/>
-        <w:jc w:val="left"/>
-        <w:rPr>
-          <w:rFonts w:asciiTheme="minorEastAsia" w:hAnsiTheme="minorEastAsia" w:cs="나눔고딕코딩"/>
-          <w:kern w:val="0"/>
-          <w:szCs w:val="20"/>
-        </w:rPr>
-      </w:pPr>
-      <w:r>
-        <w:rPr>
-          <w:rFonts w:asciiTheme="minorEastAsia" w:hAnsiTheme="minorEastAsia" w:cs="나눔고딕코딩"/>
-          <w:kern w:val="0"/>
-          <w:szCs w:val="20"/>
-        </w:rPr>
-        <w:tab/>
-        <w:t>&lt;/security:authentication-manager&gt;</w:t>
-      </w:r>
-    </w:p>
-    <w:p>
-      <w:pPr>
-        <w:rPr>
-          <w:rFonts w:asciiTheme="minorEastAsia" w:hAnsiTheme="minorEastAsia" w:cs="나눔고딕코딩"/>
-          <w:kern w:val="0"/>
-          <w:szCs w:val="20"/>
-        </w:rPr>
-      </w:pPr>
-      <w:r>
-        <w:rPr>
-          <w:rFonts w:asciiTheme="minorEastAsia" w:hAnsiTheme="minorEastAsia" w:cs="나눔고딕코딩"/>
-          <w:kern w:val="0"/>
-          <w:szCs w:val="20"/>
-        </w:rPr>
-        <w:tab/>
-        <w:t xml:space="preserve">&lt;!-- </w:t>
-      </w:r>
-      <w:r>
-        <w:rPr>
-          <w:rFonts w:asciiTheme="minorEastAsia" w:hAnsiTheme="minorEastAsia" w:cs="나눔고딕코딩" w:hint="eastAsia"/>
-          <w:kern w:val="0"/>
-          <w:szCs w:val="20"/>
-        </w:rPr>
-        <w:t>시큐리티</w:t>
-      </w:r>
-      <w:r>
-        <w:rPr>
-          <w:rFonts w:asciiTheme="minorEastAsia" w:hAnsiTheme="minorEastAsia" w:cs="나눔고딕코딩"/>
-          <w:kern w:val="0"/>
-          <w:szCs w:val="20"/>
-        </w:rPr>
-        <w:t xml:space="preserve"> </w:t>
-      </w:r>
-      <w:r>
-        <w:rPr>
-          <w:rFonts w:asciiTheme="minorEastAsia" w:hAnsiTheme="minorEastAsia" w:cs="나눔고딕코딩" w:hint="eastAsia"/>
-          <w:kern w:val="0"/>
-          <w:szCs w:val="20"/>
-        </w:rPr>
-        <w:t>추가</w:t>
-      </w:r>
-      <w:r>
-        <w:rPr>
-          <w:rFonts w:asciiTheme="minorEastAsia" w:hAnsiTheme="minorEastAsia" w:cs="나눔고딕코딩"/>
-          <w:kern w:val="0"/>
-          <w:szCs w:val="20"/>
-        </w:rPr>
-        <w:t xml:space="preserve"> </w:t>
-      </w:r>
-      <w:r>
-        <w:rPr>
-          <w:rFonts w:asciiTheme="minorEastAsia" w:hAnsiTheme="minorEastAsia" w:cs="나눔고딕코딩" w:hint="eastAsia"/>
-          <w:kern w:val="0"/>
-          <w:szCs w:val="20"/>
-        </w:rPr>
-        <w:t>종료</w:t>
-      </w:r>
-      <w:r>
-        <w:rPr>
-          <w:rFonts w:asciiTheme="minorEastAsia" w:hAnsiTheme="minorEastAsia" w:cs="나눔고딕코딩"/>
-          <w:kern w:val="0"/>
-          <w:szCs w:val="20"/>
-        </w:rPr>
-        <w:t xml:space="preserve"> --&gt;</w:t>
-      </w:r>
+        <w:t>conf</w:t>
+      </w:r>
+      <w:r>
+        <w:rPr>
+          <w:rFonts w:asciiTheme="minorEastAsia" w:hAnsiTheme="minorEastAsia" w:cs="나눔고딕코딩"/>
+          <w:kern w:val="0"/>
+          <w:szCs w:val="20"/>
+        </w:rPr>
+        <w:t>/web.xml&lt;/WatchedResource&gt;</w:t>
+      </w:r>
+    </w:p>
+    <w:p>
+      <w:pPr>
+        <w:rPr>
+          <w:rFonts w:asciiTheme="minorEastAsia" w:hAnsiTheme="minorEastAsia" w:cs="나눔고딕코딩" w:hint="eastAsia"/>
+          <w:kern w:val="0"/>
+          <w:szCs w:val="20"/>
+        </w:rPr>
+      </w:pPr>
+      <w:r>
+        <w:rPr>
+          <w:rFonts w:asciiTheme="minorEastAsia" w:hAnsiTheme="minorEastAsia" w:cs="나눔고딕코딩"/>
+          <w:kern w:val="0"/>
+          <w:szCs w:val="20"/>
+        </w:rPr>
+        <w:t>&lt;/Context&gt;</w:t>
+      </w:r>
+    </w:p>
+    <w:p>
+      <w:pPr>
+        <w:rPr>
+          <w:rFonts w:asciiTheme="minorEastAsia" w:hAnsiTheme="minorEastAsia" w:cs="나눔고딕코딩"/>
+          <w:kern w:val="0"/>
+          <w:szCs w:val="20"/>
+        </w:rPr>
+      </w:pPr>
     </w:p>
     <w:sectPr>
       <w:pgSz w:w="11906" w:h="16838"/>

</xml_diff>

<commit_message>
add new memo and website
</commit_message>
<xml_diff>
--- a/Daily Memo.docx
+++ b/Daily Memo.docx
@@ -26521,11 +26521,141 @@
     <w:p>
       <w:pPr>
         <w:rPr>
-          <w:rFonts w:asciiTheme="minorEastAsia" w:hAnsiTheme="minorEastAsia" w:cs="나눔고딕코딩"/>
-          <w:kern w:val="0"/>
-          <w:szCs w:val="20"/>
-        </w:rPr>
-      </w:pPr>
+          <w:rFonts w:asciiTheme="minorEastAsia" w:hAnsiTheme="minorEastAsia" w:cs="나눔고딕코딩" w:hint="eastAsia"/>
+          <w:kern w:val="0"/>
+          <w:szCs w:val="20"/>
+        </w:rPr>
+      </w:pPr>
+    </w:p>
+    <w:p>
+      <w:pPr>
+        <w:rPr>
+          <w:rFonts w:asciiTheme="minorEastAsia" w:hAnsiTheme="minorEastAsia" w:cs="나눔고딕코딩" w:hint="eastAsia"/>
+          <w:kern w:val="0"/>
+          <w:szCs w:val="20"/>
+        </w:rPr>
+      </w:pPr>
+    </w:p>
+    <w:p>
+      <w:pPr>
+        <w:rPr>
+          <w:rFonts w:asciiTheme="minorEastAsia" w:hAnsiTheme="minorEastAsia" w:cs="나눔고딕코딩" w:hint="eastAsia"/>
+          <w:kern w:val="0"/>
+          <w:szCs w:val="20"/>
+        </w:rPr>
+      </w:pPr>
+      <w:r>
+        <w:rPr>
+          <w:rFonts w:asciiTheme="minorEastAsia" w:hAnsiTheme="minorEastAsia" w:cs="나눔고딕코딩" w:hint="eastAsia"/>
+          <w:kern w:val="0"/>
+          <w:szCs w:val="20"/>
+        </w:rPr>
+        <w:t>201224 목</w:t>
+      </w:r>
+    </w:p>
+    <w:p>
+      <w:pPr>
+        <w:rPr>
+          <w:rFonts w:asciiTheme="minorEastAsia" w:hAnsiTheme="minorEastAsia" w:cs="나눔고딕코딩" w:hint="eastAsia"/>
+          <w:kern w:val="0"/>
+          <w:szCs w:val="20"/>
+        </w:rPr>
+      </w:pPr>
+      <w:r>
+        <w:rPr>
+          <w:rFonts w:asciiTheme="minorEastAsia" w:hAnsiTheme="minorEastAsia" w:cs="나눔고딕코딩" w:hint="eastAsia"/>
+          <w:kern w:val="0"/>
+          <w:szCs w:val="20"/>
+        </w:rPr>
+        <w:t>인텔리제이 단축키</w:t>
+      </w:r>
+    </w:p>
+    <w:p>
+      <w:pPr>
+        <w:rPr>
+          <w:rFonts w:asciiTheme="minorEastAsia" w:hAnsiTheme="minorEastAsia" w:cs="나눔고딕코딩" w:hint="eastAsia"/>
+          <w:kern w:val="0"/>
+          <w:szCs w:val="20"/>
+        </w:rPr>
+      </w:pPr>
+      <w:r>
+        <w:rPr>
+          <w:rFonts w:asciiTheme="minorEastAsia" w:hAnsiTheme="minorEastAsia" w:cs="나눔고딕코딩" w:hint="eastAsia"/>
+          <w:kern w:val="0"/>
+          <w:szCs w:val="20"/>
+        </w:rPr>
+        <w:t>- Ctrl + Y : 커서가 있는 라인 지우기</w:t>
+      </w:r>
+    </w:p>
+    <w:p>
+      <w:pPr>
+        <w:rPr>
+          <w:rFonts w:asciiTheme="minorEastAsia" w:hAnsiTheme="minorEastAsia" w:cs="나눔고딕코딩" w:hint="eastAsia"/>
+          <w:kern w:val="0"/>
+          <w:szCs w:val="20"/>
+        </w:rPr>
+      </w:pPr>
+      <w:r>
+        <w:rPr>
+          <w:rFonts w:asciiTheme="minorEastAsia" w:hAnsiTheme="minorEastAsia" w:cs="나눔고딕코딩" w:hint="eastAsia"/>
+          <w:kern w:val="0"/>
+          <w:szCs w:val="20"/>
+        </w:rPr>
+        <w:lastRenderedPageBreak/>
+        <w:t>- Ctrl F4 : 현재 탭 닫기</w:t>
+      </w:r>
+    </w:p>
+    <w:p>
+      <w:pPr>
+        <w:rPr>
+          <w:rFonts w:asciiTheme="minorEastAsia" w:hAnsiTheme="minorEastAsia" w:cs="나눔고딕코딩" w:hint="eastAsia"/>
+          <w:kern w:val="0"/>
+          <w:szCs w:val="20"/>
+        </w:rPr>
+      </w:pPr>
+      <w:r>
+        <w:rPr>
+          <w:rFonts w:asciiTheme="minorEastAsia" w:hAnsiTheme="minorEastAsia" w:cs="나눔고딕코딩" w:hint="eastAsia"/>
+          <w:kern w:val="0"/>
+          <w:szCs w:val="20"/>
+        </w:rPr>
+        <w:t>- Ctrl Shitf F : 클래스나 파일 내부 내용 검색</w:t>
+      </w:r>
+    </w:p>
+    <w:p>
+      <w:pPr>
+        <w:rPr>
+          <w:rFonts w:asciiTheme="minorEastAsia" w:hAnsiTheme="minorEastAsia" w:cs="나눔고딕코딩" w:hint="eastAsia"/>
+          <w:kern w:val="0"/>
+          <w:szCs w:val="20"/>
+        </w:rPr>
+      </w:pPr>
+      <w:r>
+        <w:rPr>
+          <w:rFonts w:asciiTheme="minorEastAsia" w:hAnsiTheme="minorEastAsia" w:cs="나눔고딕코딩" w:hint="eastAsia"/>
+          <w:kern w:val="0"/>
+          <w:szCs w:val="20"/>
+        </w:rPr>
+        <w:t>인텔리제이 플러그인</w:t>
+      </w:r>
+    </w:p>
+    <w:p>
+      <w:pPr>
+        <w:ind w:left="200" w:hangingChars="100" w:hanging="200"/>
+        <w:rPr>
+          <w:rFonts w:asciiTheme="minorEastAsia" w:hAnsiTheme="minorEastAsia" w:cs="나눔고딕코딩"/>
+          <w:kern w:val="0"/>
+          <w:szCs w:val="20"/>
+        </w:rPr>
+      </w:pPr>
+      <w:r>
+        <w:rPr>
+          <w:rFonts w:asciiTheme="minorEastAsia" w:hAnsiTheme="minorEastAsia" w:cs="나눔고딕코딩" w:hint="eastAsia"/>
+          <w:kern w:val="0"/>
+          <w:szCs w:val="20"/>
+        </w:rPr>
+        <w:t>- ibatis/mybatis mini plugin : 서비스 클래스에서 mybatis에 정의한 쿼리의 id를 Ctrl 좌클릭하면 매퍼의 해당 쿼리로 이동</w:t>
+      </w:r>
     </w:p>
     <w:sectPr>
       <w:pgSz w:w="11906" w:h="16838"/>

</xml_diff>

<commit_message>
new memo and website
</commit_message>
<xml_diff>
--- a/Daily Memo.docx
+++ b/Daily Memo.docx
@@ -26643,7 +26643,7 @@
       <w:pPr>
         <w:ind w:left="200" w:hangingChars="100" w:hanging="200"/>
         <w:rPr>
-          <w:rFonts w:asciiTheme="minorEastAsia" w:hAnsiTheme="minorEastAsia" w:cs="나눔고딕코딩"/>
+          <w:rFonts w:asciiTheme="minorEastAsia" w:hAnsiTheme="minorEastAsia" w:cs="나눔고딕코딩" w:hint="eastAsia"/>
           <w:kern w:val="0"/>
           <w:szCs w:val="20"/>
         </w:rPr>
@@ -26656,6 +26656,395 @@
         </w:rPr>
         <w:t>- ibatis/mybatis mini plugin : 서비스 클래스에서 mybatis에 정의한 쿼리의 id를 Ctrl 좌클릭하면 매퍼의 해당 쿼리로 이동</w:t>
       </w:r>
+    </w:p>
+    <w:p>
+      <w:pPr>
+        <w:ind w:left="200" w:hangingChars="100" w:hanging="200"/>
+        <w:rPr>
+          <w:rFonts w:asciiTheme="minorEastAsia" w:hAnsiTheme="minorEastAsia" w:cs="나눔고딕코딩" w:hint="eastAsia"/>
+          <w:kern w:val="0"/>
+          <w:szCs w:val="20"/>
+        </w:rPr>
+      </w:pPr>
+    </w:p>
+    <w:p>
+      <w:pPr>
+        <w:ind w:left="200" w:hangingChars="100" w:hanging="200"/>
+        <w:rPr>
+          <w:rFonts w:asciiTheme="minorEastAsia" w:hAnsiTheme="minorEastAsia" w:cs="나눔고딕코딩" w:hint="eastAsia"/>
+          <w:kern w:val="0"/>
+          <w:szCs w:val="20"/>
+        </w:rPr>
+      </w:pPr>
+      <w:r>
+        <w:rPr>
+          <w:rFonts w:asciiTheme="minorEastAsia" w:hAnsiTheme="minorEastAsia" w:cs="나눔고딕코딩" w:hint="eastAsia"/>
+          <w:kern w:val="0"/>
+          <w:szCs w:val="20"/>
+        </w:rPr>
+        <w:t>201228 월</w:t>
+      </w:r>
+    </w:p>
+    <w:p>
+      <w:pPr>
+        <w:ind w:left="200" w:hangingChars="100" w:hanging="200"/>
+        <w:rPr>
+          <w:rFonts w:asciiTheme="minorEastAsia" w:hAnsiTheme="minorEastAsia" w:cs="나눔고딕코딩" w:hint="eastAsia"/>
+          <w:kern w:val="0"/>
+          <w:szCs w:val="20"/>
+        </w:rPr>
+      </w:pPr>
+      <w:r>
+        <w:rPr>
+          <w:rFonts w:asciiTheme="minorEastAsia" w:hAnsiTheme="minorEastAsia" w:cs="나눔고딕코딩" w:hint="eastAsia"/>
+          <w:kern w:val="0"/>
+          <w:szCs w:val="20"/>
+        </w:rPr>
+        <w:t>js바꾸면 웹상에서 CTRL F5로 새로고침 해야 함. 캐시?때문에</w:t>
+      </w:r>
+    </w:p>
+    <w:p>
+      <w:pPr>
+        <w:ind w:left="200" w:hangingChars="100" w:hanging="200"/>
+        <w:rPr>
+          <w:rFonts w:asciiTheme="minorEastAsia" w:hAnsiTheme="minorEastAsia" w:cs="나눔고딕코딩" w:hint="eastAsia"/>
+          <w:kern w:val="0"/>
+          <w:szCs w:val="20"/>
+        </w:rPr>
+      </w:pPr>
+    </w:p>
+    <w:p>
+      <w:pPr>
+        <w:ind w:left="200" w:hangingChars="100" w:hanging="200"/>
+        <w:rPr>
+          <w:rFonts w:asciiTheme="minorEastAsia" w:hAnsiTheme="minorEastAsia" w:cs="나눔고딕코딩" w:hint="eastAsia"/>
+          <w:kern w:val="0"/>
+          <w:szCs w:val="20"/>
+        </w:rPr>
+      </w:pPr>
+      <w:r>
+        <w:rPr>
+          <w:rFonts w:asciiTheme="minorEastAsia" w:hAnsiTheme="minorEastAsia" w:cs="나눔고딕코딩" w:hint="eastAsia"/>
+          <w:kern w:val="0"/>
+          <w:szCs w:val="20"/>
+        </w:rPr>
+        <w:t>201230 수</w:t>
+      </w:r>
+    </w:p>
+    <w:p>
+      <w:pPr>
+        <w:ind w:left="200" w:hangingChars="100" w:hanging="200"/>
+        <w:rPr>
+          <w:rFonts w:asciiTheme="minorEastAsia" w:hAnsiTheme="minorEastAsia" w:cs="나눔고딕코딩" w:hint="eastAsia"/>
+          <w:kern w:val="0"/>
+          <w:szCs w:val="20"/>
+        </w:rPr>
+      </w:pPr>
+      <w:r>
+        <w:rPr>
+          <w:rFonts w:asciiTheme="minorEastAsia" w:hAnsiTheme="minorEastAsia" w:cs="나눔고딕코딩" w:hint="eastAsia"/>
+          <w:kern w:val="0"/>
+          <w:szCs w:val="20"/>
+        </w:rPr>
+        <w:t>자바 스윙</w:t>
+      </w:r>
+    </w:p>
+    <w:p>
+      <w:pPr>
+        <w:ind w:left="200" w:hangingChars="100" w:hanging="200"/>
+        <w:rPr>
+          <w:rFonts w:asciiTheme="minorEastAsia" w:hAnsiTheme="minorEastAsia" w:cs="나눔고딕코딩" w:hint="eastAsia"/>
+          <w:kern w:val="0"/>
+          <w:szCs w:val="20"/>
+        </w:rPr>
+      </w:pPr>
+      <w:r>
+        <w:rPr>
+          <w:rFonts w:asciiTheme="minorEastAsia" w:hAnsiTheme="minorEastAsia" w:cs="나눔고딕코딩" w:hint="eastAsia"/>
+          <w:kern w:val="0"/>
+          <w:szCs w:val="20"/>
+        </w:rPr>
+        <w:t>- 리스너지정시 SwingWorker를 구현하여 백그라운드에서 작동시킬 메서드를 작성할 수 있다</w:t>
+      </w:r>
+    </w:p>
+    <w:p>
+      <w:pPr>
+        <w:ind w:left="200" w:hangingChars="100" w:hanging="200"/>
+        <w:rPr>
+          <w:rFonts w:asciiTheme="minorEastAsia" w:hAnsiTheme="minorEastAsia" w:cs="나눔고딕코딩" w:hint="eastAsia"/>
+          <w:kern w:val="0"/>
+          <w:szCs w:val="20"/>
+        </w:rPr>
+      </w:pPr>
+      <w:r>
+        <w:rPr>
+          <w:rFonts w:asciiTheme="minorEastAsia" w:hAnsiTheme="minorEastAsia" w:cs="나눔고딕코딩" w:hint="eastAsia"/>
+          <w:kern w:val="0"/>
+          <w:szCs w:val="20"/>
+        </w:rPr>
+        <w:t xml:space="preserve">- </w:t>
+      </w:r>
+      <w:r>
+        <w:rPr>
+          <w:rFonts w:asciiTheme="minorEastAsia" w:hAnsiTheme="minorEastAsia" w:cs="나눔고딕코딩" w:hint="eastAsia"/>
+          <w:kern w:val="0"/>
+          <w:szCs w:val="20"/>
+        </w:rPr>
+        <w:t>JTable의 모든 열을 비워주고 싶을 때</w:t>
+      </w:r>
+      <w:r>
+        <w:rPr>
+          <w:rFonts w:asciiTheme="minorEastAsia" w:hAnsiTheme="minorEastAsia" w:cs="나눔고딕코딩" w:hint="eastAsia"/>
+          <w:kern w:val="0"/>
+          <w:szCs w:val="20"/>
+        </w:rPr>
+        <w:t>:</w:t>
+      </w:r>
+    </w:p>
+    <w:p>
+      <w:pPr>
+        <w:pStyle w:val="HTML"/>
+        <w:shd w:val="clear" w:color="auto" w:fill="2B2B2B"/>
+        <w:rPr>
+          <w:rFonts w:ascii="JetBrains Mono" w:hAnsi="JetBrains Mono"/>
+          <w:color w:val="A9B7C6"/>
+          <w:sz w:val="20"/>
+          <w:szCs w:val="20"/>
+        </w:rPr>
+      </w:pPr>
+      <w:r>
+        <w:rPr>
+          <w:rFonts w:ascii="JetBrains Mono" w:hAnsi="JetBrains Mono"/>
+          <w:color w:val="808080"/>
+          <w:sz w:val="20"/>
+          <w:szCs w:val="20"/>
+        </w:rPr>
+        <w:t xml:space="preserve">// </w:t>
+      </w:r>
+      <w:r>
+        <w:rPr>
+          <w:rFonts w:ascii="맑은 고딕" w:eastAsia="맑은 고딕" w:hAnsi="맑은 고딕" w:hint="eastAsia"/>
+          <w:color w:val="808080"/>
+          <w:sz w:val="20"/>
+          <w:szCs w:val="20"/>
+        </w:rPr>
+        <w:t>테이블의 모든 열을 비워줌</w:t>
+      </w:r>
+      <w:r>
+        <w:rPr>
+          <w:rFonts w:ascii="맑은 고딕" w:eastAsia="맑은 고딕" w:hAnsi="맑은 고딕" w:hint="eastAsia"/>
+          <w:color w:val="808080"/>
+          <w:sz w:val="20"/>
+          <w:szCs w:val="20"/>
+        </w:rPr>
+        <w:br/>
+      </w:r>
+      <w:r>
+        <w:rPr>
+          <w:rFonts w:ascii="JetBrains Mono" w:hAnsi="JetBrains Mono"/>
+          <w:color w:val="A9B7C6"/>
+          <w:sz w:val="20"/>
+          <w:szCs w:val="20"/>
+        </w:rPr>
+        <w:t xml:space="preserve">DefaultTableModel model = </w:t>
+      </w:r>
+      <w:r>
+        <w:rPr>
+          <w:rFonts w:ascii="JetBrains Mono" w:hAnsi="JetBrains Mono"/>
+          <w:i/>
+          <w:iCs/>
+          <w:color w:val="9876AA"/>
+          <w:sz w:val="20"/>
+          <w:szCs w:val="20"/>
+        </w:rPr>
+        <w:t>(</w:t>
+      </w:r>
+      <w:r>
+        <w:rPr>
+          <w:rFonts w:ascii="JetBrains Mono" w:hAnsi="JetBrains Mono"/>
+          <w:color w:val="A9B7C6"/>
+          <w:sz w:val="20"/>
+          <w:szCs w:val="20"/>
+        </w:rPr>
+        <w:t>DefaultTableModel</w:t>
+      </w:r>
+      <w:r>
+        <w:rPr>
+          <w:rFonts w:ascii="JetBrains Mono" w:hAnsi="JetBrains Mono"/>
+          <w:i/>
+          <w:iCs/>
+          <w:color w:val="9876AA"/>
+          <w:sz w:val="20"/>
+          <w:szCs w:val="20"/>
+        </w:rPr>
+        <w:t xml:space="preserve">) </w:t>
+      </w:r>
+      <w:r>
+        <w:rPr>
+          <w:rFonts w:ascii="JetBrains Mono" w:hAnsi="JetBrains Mono" w:hint="eastAsia"/>
+          <w:i/>
+          <w:iCs/>
+          <w:color w:val="9876AA"/>
+          <w:sz w:val="20"/>
+          <w:szCs w:val="20"/>
+        </w:rPr>
+        <w:t>jtable01</w:t>
+      </w:r>
+      <w:r>
+        <w:rPr>
+          <w:rFonts w:ascii="JetBrains Mono" w:hAnsi="JetBrains Mono"/>
+          <w:color w:val="A9B7C6"/>
+          <w:sz w:val="20"/>
+          <w:szCs w:val="20"/>
+        </w:rPr>
+        <w:t>.getModel</w:t>
+      </w:r>
+      <w:r>
+        <w:rPr>
+          <w:rFonts w:ascii="JetBrains Mono" w:hAnsi="JetBrains Mono"/>
+          <w:i/>
+          <w:iCs/>
+          <w:color w:val="9876AA"/>
+          <w:sz w:val="20"/>
+          <w:szCs w:val="20"/>
+        </w:rPr>
+        <w:t>()</w:t>
+      </w:r>
+      <w:r>
+        <w:rPr>
+          <w:rFonts w:ascii="JetBrains Mono" w:hAnsi="JetBrains Mono"/>
+          <w:color w:val="CC7832"/>
+          <w:sz w:val="20"/>
+          <w:szCs w:val="20"/>
+        </w:rPr>
+        <w:t>;</w:t>
+      </w:r>
+      <w:r>
+        <w:rPr>
+          <w:rFonts w:ascii="JetBrains Mono" w:hAnsi="JetBrains Mono"/>
+          <w:color w:val="CC7832"/>
+          <w:sz w:val="20"/>
+          <w:szCs w:val="20"/>
+        </w:rPr>
+        <w:br/>
+      </w:r>
+      <w:r>
+        <w:rPr>
+          <w:rFonts w:ascii="JetBrains Mono" w:hAnsi="JetBrains Mono"/>
+          <w:color w:val="A9B7C6"/>
+          <w:sz w:val="20"/>
+          <w:szCs w:val="20"/>
+        </w:rPr>
+        <w:t>model.setNumRows</w:t>
+      </w:r>
+      <w:r>
+        <w:rPr>
+          <w:rFonts w:ascii="JetBrains Mono" w:hAnsi="JetBrains Mono"/>
+          <w:i/>
+          <w:iCs/>
+          <w:color w:val="9876AA"/>
+          <w:sz w:val="20"/>
+          <w:szCs w:val="20"/>
+        </w:rPr>
+        <w:t>(</w:t>
+      </w:r>
+      <w:r>
+        <w:rPr>
+          <w:rFonts w:ascii="JetBrains Mono" w:hAnsi="JetBrains Mono"/>
+          <w:color w:val="6897BB"/>
+          <w:sz w:val="20"/>
+          <w:szCs w:val="20"/>
+        </w:rPr>
+        <w:t>0</w:t>
+      </w:r>
+      <w:r>
+        <w:rPr>
+          <w:rFonts w:ascii="JetBrains Mono" w:hAnsi="JetBrains Mono"/>
+          <w:i/>
+          <w:iCs/>
+          <w:color w:val="9876AA"/>
+          <w:sz w:val="20"/>
+          <w:szCs w:val="20"/>
+        </w:rPr>
+        <w:t>)</w:t>
+      </w:r>
+      <w:r>
+        <w:rPr>
+          <w:rFonts w:ascii="JetBrains Mono" w:hAnsi="JetBrains Mono"/>
+          <w:color w:val="CC7832"/>
+          <w:sz w:val="20"/>
+          <w:szCs w:val="20"/>
+        </w:rPr>
+        <w:t>;</w:t>
+      </w:r>
+    </w:p>
+    <w:p>
+      <w:pPr>
+        <w:rPr>
+          <w:rFonts w:asciiTheme="minorEastAsia" w:hAnsiTheme="minorEastAsia" w:cs="나눔고딕코딩" w:hint="eastAsia"/>
+          <w:kern w:val="0"/>
+          <w:szCs w:val="20"/>
+        </w:rPr>
+      </w:pPr>
+      <w:r>
+        <w:rPr>
+          <w:rFonts w:asciiTheme="minorEastAsia" w:hAnsiTheme="minorEastAsia" w:cs="나눔고딕코딩" w:hint="eastAsia"/>
+          <w:kern w:val="0"/>
+          <w:szCs w:val="20"/>
+        </w:rPr>
+        <w:t>-</w:t>
+      </w:r>
+      <w:r>
+        <w:rPr>
+          <w:rFonts w:asciiTheme="minorEastAsia" w:hAnsiTheme="minorEastAsia" w:cs="나눔고딕코딩" w:hint="eastAsia"/>
+          <w:kern w:val="0"/>
+          <w:szCs w:val="20"/>
+        </w:rPr>
+        <w:t xml:space="preserve"> </w:t>
+      </w:r>
+      <w:r>
+        <w:rPr>
+          <w:rFonts w:asciiTheme="minorEastAsia" w:hAnsiTheme="minorEastAsia" w:cs="나눔고딕코딩" w:hint="eastAsia"/>
+          <w:kern w:val="0"/>
+          <w:szCs w:val="20"/>
+        </w:rPr>
+        <w:t>UI디자이너 폼으로 컴포넌트 배치시 scrollPane이 들어간 곳에서 Size를 지정하면 스크롤이 안생기는 경우도 있으니 주의</w:t>
+      </w:r>
+      <w:r>
+        <w:rPr>
+          <w:rFonts w:asciiTheme="minorEastAsia" w:hAnsiTheme="minorEastAsia" w:cs="나눔고딕코딩" w:hint="eastAsia"/>
+          <w:kern w:val="0"/>
+          <w:szCs w:val="20"/>
+        </w:rPr>
+        <w:t>(그럴 땐 컴포넌트 삭제하고 다시 추가하면 됨)</w:t>
+      </w:r>
+    </w:p>
+    <w:p>
+      <w:pPr>
+        <w:rPr>
+          <w:rFonts w:asciiTheme="minorEastAsia" w:hAnsiTheme="minorEastAsia" w:cs="나눔고딕코딩" w:hint="eastAsia"/>
+          <w:kern w:val="0"/>
+          <w:szCs w:val="20"/>
+        </w:rPr>
+      </w:pPr>
+    </w:p>
+    <w:p>
+      <w:pPr>
+        <w:rPr>
+          <w:rFonts w:asciiTheme="minorEastAsia" w:hAnsiTheme="minorEastAsia" w:cs="나눔고딕코딩" w:hint="eastAsia"/>
+          <w:kern w:val="0"/>
+          <w:szCs w:val="20"/>
+        </w:rPr>
+      </w:pPr>
+    </w:p>
+    <w:p>
+      <w:pPr>
+        <w:rPr>
+          <w:rFonts w:asciiTheme="minorEastAsia" w:hAnsiTheme="minorEastAsia" w:cs="나눔고딕코딩"/>
+          <w:kern w:val="0"/>
+          <w:szCs w:val="20"/>
+        </w:rPr>
+      </w:pPr>
     </w:p>
     <w:sectPr>
       <w:pgSz w:w="11906" w:h="16838"/>

</xml_diff>